<commit_message>
Fix some problems regaring local street generation.
- make the isolated edges a patch and add it into patches.
</commit_message>
<xml_diff>
--- a/ExRoadDesigner/Pseudocode.docx
+++ b/ExRoadDesigner/Pseudocode.docx
@@ -1425,7 +1425,6 @@
         </w:rPr>
         <w:t xml:space="preserve">, </w:t>
       </w:r>
-      <w:bookmarkStart w:id="0" w:name="_GoBack"/>
       <w:r>
         <w:rPr>
           <w:rFonts w:ascii="Courier New" w:hAnsi="Courier New" w:cs="Courier New" w:hint="eastAsia"/>
@@ -1433,7 +1432,6 @@
         </w:rPr>
         <w:t>then</w:t>
       </w:r>
-      <w:bookmarkEnd w:id="0"/>
       <w:r>
         <w:rPr>
           <w:rFonts w:ascii="Courier New" w:hAnsi="Courier New" w:cs="Courier New" w:hint="eastAsia"/>
@@ -1661,9 +1659,6 @@
     <w:p>
       <w:pPr>
         <w:jc w:val="center"/>
-        <w:rPr>
-          <w:rFonts w:hint="eastAsia"/>
-        </w:rPr>
       </w:pPr>
       <w:r>
         <w:rPr>
@@ -1688,7 +1683,7 @@
                     </pic:cNvPicPr>
                   </pic:nvPicPr>
                   <pic:blipFill>
-                    <a:blip r:embed="rId6" cstate="print">
+                    <a:blip r:embed="rId8" cstate="print">
                       <a:extLst>
                         <a:ext uri="{28A0092B-C50C-407E-A947-70E740481C1C}">
                           <a14:useLocalDpi xmlns:a14="http://schemas.microsoft.com/office/drawing/2010/main" val="0"/>
@@ -1725,6 +1720,7 @@
         <w:pStyle w:val="Caption"/>
         <w:jc w:val="center"/>
         <w:rPr>
+          <w:rFonts w:hint="eastAsia"/>
           <w:color w:val="auto"/>
         </w:rPr>
       </w:pPr>
@@ -1766,7 +1762,111 @@
         <w:fldChar w:fldCharType="end"/>
       </w:r>
     </w:p>
+    <w:p>
+      <w:pPr>
+        <w:rPr>
+          <w:rFonts w:hint="eastAsia"/>
+        </w:rPr>
+      </w:pPr>
+    </w:p>
+    <w:p>
+      <w:pPr>
+        <w:rPr>
+          <w:rFonts w:hint="eastAsia"/>
+        </w:rPr>
+      </w:pPr>
+    </w:p>
+    <w:p>
+      <w:pPr>
+        <w:rPr>
+          <w:rFonts w:hint="eastAsia"/>
+        </w:rPr>
+      </w:pPr>
+    </w:p>
+    <w:p>
+      <w:pPr>
+        <w:rPr>
+          <w:rFonts w:hint="eastAsia"/>
+        </w:rPr>
+      </w:pPr>
+      <w:r>
+        <w:rPr>
+          <w:rFonts w:hint="eastAsia"/>
+        </w:rPr>
+        <w:t>なんじゃこれ？　離れた箇所に、</w:t>
+      </w:r>
+      <w:r>
+        <w:rPr>
+          <w:rFonts w:hint="eastAsia"/>
+        </w:rPr>
+        <w:t>local street</w:t>
+      </w:r>
+      <w:r>
+        <w:rPr>
+          <w:rFonts w:hint="eastAsia"/>
+        </w:rPr>
+        <w:t>が生成されちゃった。初期シードの問題化？</w:t>
+      </w:r>
+    </w:p>
+    <w:p>
+      <w:r>
+        <w:rPr>
+          <w:noProof/>
+        </w:rPr>
+        <w:drawing>
+          <wp:inline distT="0" distB="0" distL="0" distR="0">
+            <wp:extent cx="3299155" cy="2819836"/>
+            <wp:effectExtent l="0" t="0" r="0" b="0"/>
+            <wp:docPr id="2" name="Picture 2"/>
+            <wp:cNvGraphicFramePr>
+              <a:graphicFrameLocks xmlns:a="http://schemas.openxmlformats.org/drawingml/2006/main" noChangeAspect="1"/>
+            </wp:cNvGraphicFramePr>
+            <a:graphic xmlns:a="http://schemas.openxmlformats.org/drawingml/2006/main">
+              <a:graphicData uri="http://schemas.openxmlformats.org/drawingml/2006/picture">
+                <pic:pic xmlns:pic="http://schemas.openxmlformats.org/drawingml/2006/picture">
+                  <pic:nvPicPr>
+                    <pic:cNvPr id="0" name="Picture 1"/>
+                    <pic:cNvPicPr>
+                      <a:picLocks noChangeAspect="1" noChangeArrowheads="1"/>
+                    </pic:cNvPicPr>
+                  </pic:nvPicPr>
+                  <pic:blipFill>
+                    <a:blip r:embed="rId9">
+                      <a:extLst>
+                        <a:ext uri="{28A0092B-C50C-407E-A947-70E740481C1C}">
+                          <a14:useLocalDpi xmlns:a14="http://schemas.microsoft.com/office/drawing/2010/main" val="0"/>
+                        </a:ext>
+                      </a:extLst>
+                    </a:blip>
+                    <a:srcRect/>
+                    <a:stretch>
+                      <a:fillRect/>
+                    </a:stretch>
+                  </pic:blipFill>
+                  <pic:spPr bwMode="auto">
+                    <a:xfrm>
+                      <a:off x="0" y="0"/>
+                      <a:ext cx="3299204" cy="2819878"/>
+                    </a:xfrm>
+                    <a:prstGeom prst="rect">
+                      <a:avLst/>
+                    </a:prstGeom>
+                    <a:noFill/>
+                    <a:ln>
+                      <a:noFill/>
+                    </a:ln>
+                  </pic:spPr>
+                </pic:pic>
+              </a:graphicData>
+            </a:graphic>
+          </wp:inline>
+        </w:drawing>
+      </w:r>
+      <w:bookmarkStart w:id="0" w:name="_GoBack"/>
+      <w:bookmarkEnd w:id="0"/>
+    </w:p>
     <w:sectPr>
+      <w:footerReference w:type="default" r:id="rId10"/>
       <w:pgSz w:w="12240" w:h="15840"/>
       <w:pgMar w:top="1440" w:right="1440" w:bottom="1440" w:left="1440" w:header="720" w:footer="720" w:gutter="0"/>
       <w:cols w:space="720"/>
@@ -1774,6 +1874,109 @@
     </w:sectPr>
   </w:body>
 </w:document>
+</file>
+
+<file path=word/endnotes.xml><?xml version="1.0" encoding="utf-8"?>
+<w:endnotes xmlns:wpc="http://schemas.microsoft.com/office/word/2010/wordprocessingCanvas" xmlns:mc="http://schemas.openxmlformats.org/markup-compatibility/2006" xmlns:o="urn:schemas-microsoft-com:office:office" xmlns:r="http://schemas.openxmlformats.org/officeDocument/2006/relationships" xmlns:m="http://schemas.openxmlformats.org/officeDocument/2006/math" xmlns:v="urn:schemas-microsoft-com:vml" xmlns:wp14="http://schemas.microsoft.com/office/word/2010/wordprocessingDrawing" xmlns:wp="http://schemas.openxmlformats.org/drawingml/2006/wordprocessingDrawing" xmlns:w10="urn:schemas-microsoft-com:office:word" xmlns:w="http://schemas.openxmlformats.org/wordprocessingml/2006/main" xmlns:w14="http://schemas.microsoft.com/office/word/2010/wordml" xmlns:wpg="http://schemas.microsoft.com/office/word/2010/wordprocessingGroup" xmlns:wpi="http://schemas.microsoft.com/office/word/2010/wordprocessingInk" xmlns:wne="http://schemas.microsoft.com/office/word/2006/wordml" xmlns:wps="http://schemas.microsoft.com/office/word/2010/wordprocessingShape" mc:Ignorable="w14 wp14">
+  <w:endnote w:type="separator" w:id="-1">
+    <w:p>
+      <w:pPr>
+        <w:spacing w:after="0" w:line="240" w:lineRule="auto"/>
+      </w:pPr>
+      <w:r>
+        <w:separator/>
+      </w:r>
+    </w:p>
+  </w:endnote>
+  <w:endnote w:type="continuationSeparator" w:id="0">
+    <w:p>
+      <w:pPr>
+        <w:spacing w:after="0" w:line="240" w:lineRule="auto"/>
+      </w:pPr>
+      <w:r>
+        <w:continuationSeparator/>
+      </w:r>
+    </w:p>
+  </w:endnote>
+</w:endnotes>
+</file>
+
+<file path=word/footer1.xml><?xml version="1.0" encoding="utf-8"?>
+<w:ftr xmlns:wpc="http://schemas.microsoft.com/office/word/2010/wordprocessingCanvas" xmlns:mc="http://schemas.openxmlformats.org/markup-compatibility/2006" xmlns:o="urn:schemas-microsoft-com:office:office" xmlns:r="http://schemas.openxmlformats.org/officeDocument/2006/relationships" xmlns:m="http://schemas.openxmlformats.org/officeDocument/2006/math" xmlns:v="urn:schemas-microsoft-com:vml" xmlns:wp14="http://schemas.microsoft.com/office/word/2010/wordprocessingDrawing" xmlns:wp="http://schemas.openxmlformats.org/drawingml/2006/wordprocessingDrawing" xmlns:w10="urn:schemas-microsoft-com:office:word" xmlns:w="http://schemas.openxmlformats.org/wordprocessingml/2006/main" xmlns:w14="http://schemas.microsoft.com/office/word/2010/wordml" xmlns:wpg="http://schemas.microsoft.com/office/word/2010/wordprocessingGroup" xmlns:wpi="http://schemas.microsoft.com/office/word/2010/wordprocessingInk" xmlns:wne="http://schemas.microsoft.com/office/word/2006/wordml" xmlns:wps="http://schemas.microsoft.com/office/word/2010/wordprocessingShape" mc:Ignorable="w14 wp14">
+  <w:sdt>
+    <w:sdtPr>
+      <w:id w:val="1900943923"/>
+      <w:docPartObj>
+        <w:docPartGallery w:val="Page Numbers (Bottom of Page)"/>
+        <w:docPartUnique/>
+      </w:docPartObj>
+    </w:sdtPr>
+    <w:sdtEndPr>
+      <w:rPr>
+        <w:noProof/>
+      </w:rPr>
+    </w:sdtEndPr>
+    <w:sdtContent>
+      <w:p>
+        <w:pPr>
+          <w:pStyle w:val="Footer"/>
+          <w:jc w:val="center"/>
+        </w:pPr>
+        <w:r>
+          <w:fldChar w:fldCharType="begin"/>
+        </w:r>
+        <w:r>
+          <w:instrText xml:space="preserve"> PAGE   \* MERGEFORMAT </w:instrText>
+        </w:r>
+        <w:r>
+          <w:fldChar w:fldCharType="separate"/>
+        </w:r>
+        <w:r>
+          <w:rPr>
+            <w:noProof/>
+          </w:rPr>
+          <w:t>2</w:t>
+        </w:r>
+        <w:r>
+          <w:rPr>
+            <w:noProof/>
+          </w:rPr>
+          <w:fldChar w:fldCharType="end"/>
+        </w:r>
+      </w:p>
+    </w:sdtContent>
+  </w:sdt>
+  <w:p>
+    <w:pPr>
+      <w:pStyle w:val="Footer"/>
+    </w:pPr>
+  </w:p>
+</w:ftr>
+</file>
+
+<file path=word/footnotes.xml><?xml version="1.0" encoding="utf-8"?>
+<w:footnotes xmlns:wpc="http://schemas.microsoft.com/office/word/2010/wordprocessingCanvas" xmlns:mc="http://schemas.openxmlformats.org/markup-compatibility/2006" xmlns:o="urn:schemas-microsoft-com:office:office" xmlns:r="http://schemas.openxmlformats.org/officeDocument/2006/relationships" xmlns:m="http://schemas.openxmlformats.org/officeDocument/2006/math" xmlns:v="urn:schemas-microsoft-com:vml" xmlns:wp14="http://schemas.microsoft.com/office/word/2010/wordprocessingDrawing" xmlns:wp="http://schemas.openxmlformats.org/drawingml/2006/wordprocessingDrawing" xmlns:w10="urn:schemas-microsoft-com:office:word" xmlns:w="http://schemas.openxmlformats.org/wordprocessingml/2006/main" xmlns:w14="http://schemas.microsoft.com/office/word/2010/wordml" xmlns:wpg="http://schemas.microsoft.com/office/word/2010/wordprocessingGroup" xmlns:wpi="http://schemas.microsoft.com/office/word/2010/wordprocessingInk" xmlns:wne="http://schemas.microsoft.com/office/word/2006/wordml" xmlns:wps="http://schemas.microsoft.com/office/word/2010/wordprocessingShape" mc:Ignorable="w14 wp14">
+  <w:footnote w:type="separator" w:id="-1">
+    <w:p>
+      <w:pPr>
+        <w:spacing w:after="0" w:line="240" w:lineRule="auto"/>
+      </w:pPr>
+      <w:r>
+        <w:separator/>
+      </w:r>
+    </w:p>
+  </w:footnote>
+  <w:footnote w:type="continuationSeparator" w:id="0">
+    <w:p>
+      <w:pPr>
+        <w:spacing w:after="0" w:line="240" w:lineRule="auto"/>
+      </w:pPr>
+      <w:r>
+        <w:continuationSeparator/>
+      </w:r>
+    </w:p>
+  </w:footnote>
+</w:footnotes>
 </file>
 
 <file path=word/styles.xml><?xml version="1.0" encoding="utf-8"?>
@@ -2035,6 +2238,56 @@
       <w:color w:val="4F81BD" w:themeColor="accent1"/>
       <w:sz w:val="18"/>
       <w:szCs w:val="18"/>
+    </w:rPr>
+  </w:style>
+  <w:style w:type="paragraph" w:styleId="Header">
+    <w:name w:val="header"/>
+    <w:basedOn w:val="Normal"/>
+    <w:link w:val="HeaderChar"/>
+    <w:uiPriority w:val="99"/>
+    <w:unhideWhenUsed/>
+    <w:rsid w:val="003F4F39"/>
+    <w:pPr>
+      <w:tabs>
+        <w:tab w:val="center" w:pos="4680"/>
+        <w:tab w:val="right" w:pos="9360"/>
+      </w:tabs>
+      <w:spacing w:after="0" w:line="240" w:lineRule="auto"/>
+    </w:pPr>
+  </w:style>
+  <w:style w:type="character" w:customStyle="1" w:styleId="HeaderChar">
+    <w:name w:val="Header Char"/>
+    <w:basedOn w:val="DefaultParagraphFont"/>
+    <w:link w:val="Header"/>
+    <w:uiPriority w:val="99"/>
+    <w:rsid w:val="003F4F39"/>
+    <w:rPr>
+      <w:rFonts w:ascii="Times New Roman" w:hAnsi="Times New Roman"/>
+    </w:rPr>
+  </w:style>
+  <w:style w:type="paragraph" w:styleId="Footer">
+    <w:name w:val="footer"/>
+    <w:basedOn w:val="Normal"/>
+    <w:link w:val="FooterChar"/>
+    <w:uiPriority w:val="99"/>
+    <w:unhideWhenUsed/>
+    <w:rsid w:val="003F4F39"/>
+    <w:pPr>
+      <w:tabs>
+        <w:tab w:val="center" w:pos="4680"/>
+        <w:tab w:val="right" w:pos="9360"/>
+      </w:tabs>
+      <w:spacing w:after="0" w:line="240" w:lineRule="auto"/>
+    </w:pPr>
+  </w:style>
+  <w:style w:type="character" w:customStyle="1" w:styleId="FooterChar">
+    <w:name w:val="Footer Char"/>
+    <w:basedOn w:val="DefaultParagraphFont"/>
+    <w:link w:val="Footer"/>
+    <w:uiPriority w:val="99"/>
+    <w:rsid w:val="003F4F39"/>
+    <w:rPr>
+      <w:rFonts w:ascii="Times New Roman" w:hAnsi="Times New Roman"/>
     </w:rPr>
   </w:style>
 </w:styles>
@@ -2299,6 +2552,56 @@
       <w:color w:val="4F81BD" w:themeColor="accent1"/>
       <w:sz w:val="18"/>
       <w:szCs w:val="18"/>
+    </w:rPr>
+  </w:style>
+  <w:style w:type="paragraph" w:styleId="Header">
+    <w:name w:val="header"/>
+    <w:basedOn w:val="Normal"/>
+    <w:link w:val="HeaderChar"/>
+    <w:uiPriority w:val="99"/>
+    <w:unhideWhenUsed/>
+    <w:rsid w:val="003F4F39"/>
+    <w:pPr>
+      <w:tabs>
+        <w:tab w:val="center" w:pos="4680"/>
+        <w:tab w:val="right" w:pos="9360"/>
+      </w:tabs>
+      <w:spacing w:after="0" w:line="240" w:lineRule="auto"/>
+    </w:pPr>
+  </w:style>
+  <w:style w:type="character" w:customStyle="1" w:styleId="HeaderChar">
+    <w:name w:val="Header Char"/>
+    <w:basedOn w:val="DefaultParagraphFont"/>
+    <w:link w:val="Header"/>
+    <w:uiPriority w:val="99"/>
+    <w:rsid w:val="003F4F39"/>
+    <w:rPr>
+      <w:rFonts w:ascii="Times New Roman" w:hAnsi="Times New Roman"/>
+    </w:rPr>
+  </w:style>
+  <w:style w:type="paragraph" w:styleId="Footer">
+    <w:name w:val="footer"/>
+    <w:basedOn w:val="Normal"/>
+    <w:link w:val="FooterChar"/>
+    <w:uiPriority w:val="99"/>
+    <w:unhideWhenUsed/>
+    <w:rsid w:val="003F4F39"/>
+    <w:pPr>
+      <w:tabs>
+        <w:tab w:val="center" w:pos="4680"/>
+        <w:tab w:val="right" w:pos="9360"/>
+      </w:tabs>
+      <w:spacing w:after="0" w:line="240" w:lineRule="auto"/>
+    </w:pPr>
+  </w:style>
+  <w:style w:type="character" w:customStyle="1" w:styleId="FooterChar">
+    <w:name w:val="Footer Char"/>
+    <w:basedOn w:val="DefaultParagraphFont"/>
+    <w:link w:val="Footer"/>
+    <w:uiPriority w:val="99"/>
+    <w:rsid w:val="003F4F39"/>
+    <w:rPr>
+      <w:rFonts w:ascii="Times New Roman" w:hAnsi="Times New Roman"/>
     </w:rPr>
   </w:style>
 </w:styles>
@@ -2594,7 +2897,7 @@
 </file>
 
 <file path=customXml/itemProps1.xml><?xml version="1.0" encoding="utf-8"?>
-<ds:datastoreItem xmlns:ds="http://schemas.openxmlformats.org/officeDocument/2006/customXml" ds:itemID="{DA8F9FE2-1C0F-43E0-8CC7-D239268A0DCC}">
+<ds:datastoreItem xmlns:ds="http://schemas.openxmlformats.org/officeDocument/2006/customXml" ds:itemID="{DEA4F6E9-554E-4082-91E4-93C630DA559E}">
   <ds:schemaRefs>
     <ds:schemaRef ds:uri="http://schemas.openxmlformats.org/officeDocument/2006/bibliography"/>
   </ds:schemaRefs>

</xml_diff>

<commit_message>
Fix some bugs in local street patch extraction.
- the intersection of local streets with avenues were considered
deadend, but now it is fixed.
</commit_message>
<xml_diff>
--- a/ExRoadDesigner/Pseudocode.docx
+++ b/ExRoadDesigner/Pseudocode.docx
@@ -22,7 +22,6 @@
         </w:pBdr>
         <w:rPr>
           <w:rFonts w:ascii="Courier New" w:hAnsi="Courier New" w:cs="Courier New"/>
-          <w:b/>
         </w:rPr>
       </w:pPr>
       <w:r>
@@ -286,6 +285,41 @@
       </m:oMath>
       <w:r>
         <w:rPr>
+          <w:rFonts w:ascii="Courier New" w:hAnsi="Courier New" w:cs="Courier New" w:hint="eastAsia"/>
+        </w:rPr>
+        <w:br/>
+        <w:t xml:space="preserve"> 5            </w:t>
+      </w:r>
+      <m:oMath>
+        <m:r>
+          <m:rPr>
+            <m:sty m:val="p"/>
+          </m:rPr>
+          <w:rPr>
+            <w:rFonts w:ascii="Cambria Math" w:hAnsi="Cambria Math" w:cs="Courier New"/>
+          </w:rPr>
+          <m:t>removeAlreadyGeneratedEdges</m:t>
+        </m:r>
+        <m:d>
+          <m:dPr>
+            <m:ctrlPr>
+              <w:rPr>
+                <w:rFonts w:ascii="Cambria Math" w:hAnsi="Cambria Math" w:cs="Courier New"/>
+              </w:rPr>
+            </m:ctrlPr>
+          </m:dPr>
+          <m:e>
+            <m:r>
+              <w:rPr>
+                <w:rFonts w:ascii="Cambria Math" w:hAnsi="Cambria Math" w:cs="Courier New"/>
+              </w:rPr>
+              <m:t>repG</m:t>
+            </m:r>
+          </m:e>
+        </m:d>
+      </m:oMath>
+      <w:r>
+        <w:rPr>
           <w:rFonts w:ascii="Courier New" w:hAnsi="Courier New" w:cs="Courier New"/>
         </w:rPr>
         <w:br/>
@@ -295,7 +329,7 @@
         <w:rPr>
           <w:rFonts w:ascii="Courier New" w:hAnsi="Courier New" w:cs="Courier New" w:hint="eastAsia"/>
         </w:rPr>
-        <w:t>5</w:t>
+        <w:t>6</w:t>
       </w:r>
       <w:r>
         <w:rPr>
@@ -333,7 +367,7 @@
         <w:rPr>
           <w:rFonts w:ascii="Courier New" w:hAnsi="Courier New" w:cs="Courier New" w:hint="eastAsia"/>
         </w:rPr>
-        <w:t>6</w:t>
+        <w:t>7</w:t>
       </w:r>
       <w:r>
         <w:rPr>
@@ -398,7 +432,7 @@
         <w:rPr>
           <w:rFonts w:ascii="Courier New" w:hAnsi="Courier New" w:cs="Courier New" w:hint="eastAsia"/>
         </w:rPr>
-        <w:t>7</w:t>
+        <w:t>8</w:t>
       </w:r>
       <w:r>
         <w:rPr>
@@ -457,7 +491,7 @@
         <w:rPr>
           <w:rFonts w:ascii="Courier New" w:hAnsi="Courier New" w:cs="Courier New" w:hint="eastAsia"/>
         </w:rPr>
-        <w:t>8</w:t>
+        <w:t>9</w:t>
       </w:r>
       <w:r>
         <w:rPr>
@@ -552,57 +586,12 @@
           <w:b/>
         </w:rPr>
         <w:br/>
-        <w:t xml:space="preserve">              </w:t>
-      </w:r>
-      <w:r>
-        <w:rPr>
-          <w:rFonts w:ascii="Courier New" w:hAnsi="Courier New" w:cs="Courier New" w:hint="eastAsia"/>
-          <w:b/>
-        </w:rPr>
-        <w:t>※</w:t>
-      </w:r>
-      <w:r>
-        <w:rPr>
-          <w:rFonts w:ascii="Courier New" w:hAnsi="Courier New" w:cs="Courier New" w:hint="eastAsia"/>
-          <w:b/>
-        </w:rPr>
-        <w:t xml:space="preserve"> </w:t>
-      </w:r>
-      <w:r>
-        <w:rPr>
-          <w:rFonts w:ascii="Courier New" w:hAnsi="Courier New" w:cs="Courier New" w:hint="eastAsia"/>
-          <w:b/>
-        </w:rPr>
-        <w:t>例えば、既存エッジとの角度が鋭角すぎないかなどもチェックすべき？</w:t>
-      </w:r>
-      <w:r>
-        <w:rPr>
-          <w:rFonts w:ascii="Courier New" w:hAnsi="Courier New" w:cs="Courier New" w:hint="eastAsia"/>
-          <w:b/>
-        </w:rPr>
-        <w:br/>
-        <w:t xml:space="preserve">                 (Figure 1</w:t>
-      </w:r>
-      <w:r>
-        <w:rPr>
-          <w:rFonts w:ascii="Courier New" w:hAnsi="Courier New" w:cs="Courier New" w:hint="eastAsia"/>
-          <w:b/>
-        </w:rPr>
-        <w:t>を参照</w:t>
-      </w:r>
-      <w:r>
-        <w:rPr>
-          <w:rFonts w:ascii="Courier New" w:hAnsi="Courier New" w:cs="Courier New" w:hint="eastAsia"/>
-          <w:b/>
-        </w:rPr>
-        <w:t>)</w:t>
-      </w:r>
-      <w:r>
-        <w:rPr>
-          <w:rFonts w:ascii="Courier New" w:hAnsi="Courier New" w:cs="Courier New"/>
-        </w:rPr>
-        <w:br/>
-        <w:t xml:space="preserve"> 9</w:t>
+      </w:r>
+      <w:r>
+        <w:rPr>
+          <w:rFonts w:ascii="Courier New" w:hAnsi="Courier New" w:cs="Courier New" w:hint="eastAsia"/>
+        </w:rPr>
+        <w:t>10</w:t>
       </w:r>
       <w:r>
         <w:rPr>
@@ -702,7 +691,7 @@
         <w:rPr>
           <w:rFonts w:ascii="Courier New" w:hAnsi="Courier New" w:cs="Courier New" w:hint="eastAsia"/>
         </w:rPr>
-        <w:t>10</w:t>
+        <w:t>11</w:t>
       </w:r>
       <w:r>
         <w:rPr>
@@ -740,7 +729,7 @@
         <w:rPr>
           <w:rFonts w:ascii="Courier New" w:hAnsi="Courier New" w:cs="Courier New" w:hint="eastAsia"/>
         </w:rPr>
-        <w:t>1</w:t>
+        <w:t>2</w:t>
       </w:r>
       <w:r>
         <w:rPr>
@@ -825,7 +814,7 @@
           <w:rFonts w:ascii="Courier New" w:hAnsi="Courier New" w:cs="Courier New" w:hint="eastAsia"/>
         </w:rPr>
         <w:br/>
-        <w:t>12</w:t>
+        <w:t>13</w:t>
       </w:r>
       <w:r>
         <w:rPr>
@@ -878,7 +867,105 @@
           <w:rFonts w:ascii="Courier New" w:hAnsi="Courier New" w:cs="Courier New" w:hint="eastAsia"/>
         </w:rPr>
         <w:br/>
-        <w:t>13</w:t>
+        <w:t xml:space="preserve">14            </w:t>
+      </w:r>
+      <w:r>
+        <w:rPr>
+          <w:rFonts w:ascii="Courier New" w:hAnsi="Courier New" w:cs="Courier New" w:hint="eastAsia"/>
+          <w:b/>
+        </w:rPr>
+        <w:t>else</w:t>
+      </w:r>
+      <w:r>
+        <w:rPr>
+          <w:rFonts w:ascii="Courier New" w:hAnsi="Courier New" w:cs="Courier New" w:hint="eastAsia"/>
+        </w:rPr>
+        <w:t xml:space="preserve"> </w:t>
+      </w:r>
+      <w:r>
+        <w:rPr>
+          <w:rFonts w:ascii="Courier New" w:hAnsi="Courier New" w:cs="Courier New" w:hint="eastAsia"/>
+          <w:b/>
+        </w:rPr>
+        <w:t>if</w:t>
+      </w:r>
+      <w:r>
+        <w:rPr>
+          <w:rFonts w:ascii="Courier New" w:hAnsi="Courier New" w:cs="Courier New" w:hint="eastAsia"/>
+        </w:rPr>
+        <w:t xml:space="preserve"> </w:t>
+      </w:r>
+      <m:oMath>
+        <m:r>
+          <m:rPr>
+            <m:sty m:val="p"/>
+          </m:rPr>
+          <w:rPr>
+            <w:rFonts w:ascii="Cambria Math" w:hAnsi="Cambria Math" w:cs="Courier New"/>
+          </w:rPr>
+          <m:t>hasCloseEdge(</m:t>
+        </m:r>
+        <m:r>
+          <w:rPr>
+            <w:rFonts w:ascii="Cambria Math" w:hAnsi="Cambria Math" w:cs="Courier New"/>
+          </w:rPr>
+          <m:t>v</m:t>
+        </m:r>
+        <m:r>
+          <m:rPr>
+            <m:sty m:val="p"/>
+          </m:rPr>
+          <w:rPr>
+            <w:rFonts w:ascii="Cambria Math" w:hAnsi="Cambria Math" w:cs="Courier New"/>
+          </w:rPr>
+          <m:t>)</m:t>
+        </m:r>
+      </m:oMath>
+      <w:r>
+        <w:rPr>
+          <w:rFonts w:ascii="Courier New" w:hAnsi="Courier New" w:cs="Courier New" w:hint="eastAsia"/>
+        </w:rPr>
+        <w:t xml:space="preserve">, </w:t>
+      </w:r>
+      <w:r>
+        <w:rPr>
+          <w:rFonts w:ascii="Courier New" w:hAnsi="Courier New" w:cs="Courier New" w:hint="eastAsia"/>
+          <w:b/>
+        </w:rPr>
+        <w:t>then</w:t>
+      </w:r>
+      <w:r>
+        <w:rPr>
+          <w:rFonts w:ascii="Courier New" w:hAnsi="Courier New" w:cs="Courier New" w:hint="eastAsia"/>
+        </w:rPr>
+        <w:br/>
+        <w:t xml:space="preserve">15                </w:t>
+      </w:r>
+      <m:oMath>
+        <m:r>
+          <w:rPr>
+            <w:rFonts w:ascii="Cambria Math" w:hAnsi="Cambria Math" w:cs="Courier New"/>
+          </w:rPr>
+          <m:t>connect(v, closeEdge)</m:t>
+        </m:r>
+      </m:oMath>
+      <w:r>
+        <w:rPr>
+          <w:rFonts w:ascii="Courier New" w:hAnsi="Courier New" w:cs="Courier New" w:hint="eastAsia"/>
+        </w:rPr>
+        <w:br/>
+      </w:r>
+      <w:r>
+        <w:rPr>
+          <w:rFonts w:ascii="Courier New" w:hAnsi="Courier New" w:cs="Courier New" w:hint="eastAsia"/>
+        </w:rPr>
+        <w:t>1</w:t>
+      </w:r>
+      <w:r>
+        <w:rPr>
+          <w:rFonts w:ascii="Courier New" w:hAnsi="Courier New" w:cs="Courier New" w:hint="eastAsia"/>
+        </w:rPr>
+        <w:t>6</w:t>
       </w:r>
       <w:r>
         <w:rPr>
@@ -910,7 +997,13 @@
           <w:rFonts w:ascii="Courier New" w:hAnsi="Courier New" w:cs="Courier New" w:hint="eastAsia"/>
         </w:rPr>
         <w:br/>
-        <w:t>14</w:t>
+        <w:t>1</w:t>
+      </w:r>
+      <w:r>
+        <w:rPr>
+          <w:rFonts w:ascii="Courier New" w:hAnsi="Courier New" w:cs="Courier New" w:hint="eastAsia"/>
+        </w:rPr>
+        <w:t>7</w:t>
       </w:r>
       <w:r>
         <w:rPr>
@@ -963,7 +1056,13 @@
           <w:rFonts w:ascii="Courier New" w:hAnsi="Courier New" w:cs="Courier New" w:hint="eastAsia"/>
         </w:rPr>
         <w:br/>
-        <w:t>15</w:t>
+        <w:t>1</w:t>
+      </w:r>
+      <w:r>
+        <w:rPr>
+          <w:rFonts w:ascii="Courier New" w:hAnsi="Courier New" w:cs="Courier New" w:hint="eastAsia"/>
+        </w:rPr>
+        <w:t>8</w:t>
       </w:r>
       <w:r>
         <w:rPr>
@@ -1037,7 +1136,13 @@
           <w:rFonts w:ascii="Courier New" w:hAnsi="Courier New" w:cs="Courier New" w:hint="eastAsia"/>
         </w:rPr>
         <w:br/>
-        <w:t>16</w:t>
+        <w:t>1</w:t>
+      </w:r>
+      <w:r>
+        <w:rPr>
+          <w:rFonts w:ascii="Courier New" w:hAnsi="Courier New" w:cs="Courier New" w:hint="eastAsia"/>
+        </w:rPr>
+        <w:t>9</w:t>
       </w:r>
       <w:r>
         <w:rPr>
@@ -1116,7 +1221,7 @@
           <w:rFonts w:ascii="Courier New" w:hAnsi="Courier New" w:cs="Courier New" w:hint="eastAsia"/>
         </w:rPr>
         <w:br/>
-        <w:t>17</w:t>
+        <w:t>20</w:t>
       </w:r>
       <w:r>
         <w:rPr>
@@ -1214,13 +1319,7 @@
           <w:rFonts w:ascii="Courier New" w:hAnsi="Courier New" w:cs="Courier New" w:hint="eastAsia"/>
         </w:rPr>
         <w:br/>
-        <w:t>1</w:t>
-      </w:r>
-      <w:r>
-        <w:rPr>
-          <w:rFonts w:ascii="Courier New" w:hAnsi="Courier New" w:cs="Courier New" w:hint="eastAsia"/>
-        </w:rPr>
-        <w:t>8</w:t>
+        <w:t>21</w:t>
       </w:r>
       <w:r>
         <w:rPr>
@@ -1310,7 +1409,7 @@
         <w:rPr>
           <w:rFonts w:ascii="Courier New" w:hAnsi="Courier New" w:cs="Courier New" w:hint="eastAsia"/>
         </w:rPr>
-        <w:t>19</w:t>
+        <w:t>22</w:t>
       </w:r>
       <w:r>
         <w:rPr>
@@ -1363,7 +1462,19 @@
           <w:rFonts w:ascii="Courier New" w:hAnsi="Courier New" w:cs="Courier New" w:hint="eastAsia"/>
         </w:rPr>
         <w:br/>
-        <w:t xml:space="preserve">20                    </w:t>
+        <w:t>2</w:t>
+      </w:r>
+      <w:r>
+        <w:rPr>
+          <w:rFonts w:ascii="Courier New" w:hAnsi="Courier New" w:cs="Courier New" w:hint="eastAsia"/>
+        </w:rPr>
+        <w:t>3</w:t>
+      </w:r>
+      <w:r>
+        <w:rPr>
+          <w:rFonts w:ascii="Courier New" w:hAnsi="Courier New" w:cs="Courier New" w:hint="eastAsia"/>
+        </w:rPr>
+        <w:t xml:space="preserve">                    </w:t>
       </w:r>
       <w:r>
         <w:rPr>
@@ -1437,7 +1548,13 @@
           <w:rFonts w:ascii="Courier New" w:hAnsi="Courier New" w:cs="Courier New" w:hint="eastAsia"/>
         </w:rPr>
         <w:br/>
-        <w:t xml:space="preserve">21                        </w:t>
+        <w:t>24</w:t>
+      </w:r>
+      <w:r>
+        <w:rPr>
+          <w:rFonts w:ascii="Courier New" w:hAnsi="Courier New" w:cs="Courier New" w:hint="eastAsia"/>
+        </w:rPr>
+        <w:t xml:space="preserve">                        </w:t>
       </w:r>
       <m:oMath>
         <m:r>
@@ -1472,7 +1589,13 @@
           <w:rFonts w:ascii="Courier New" w:hAnsi="Courier New" w:cs="Courier New" w:hint="eastAsia"/>
         </w:rPr>
         <w:br/>
-        <w:t>20</w:t>
+        <w:t>2</w:t>
+      </w:r>
+      <w:r>
+        <w:rPr>
+          <w:rFonts w:ascii="Courier New" w:hAnsi="Courier New" w:cs="Courier New" w:hint="eastAsia"/>
+        </w:rPr>
+        <w:t>5</w:t>
       </w:r>
       <w:r>
         <w:rPr>
@@ -1504,7 +1627,13 @@
           <w:rFonts w:ascii="Courier New" w:hAnsi="Courier New" w:cs="Courier New" w:hint="eastAsia"/>
         </w:rPr>
         <w:br/>
-        <w:t>21</w:t>
+        <w:t>2</w:t>
+      </w:r>
+      <w:r>
+        <w:rPr>
+          <w:rFonts w:ascii="Courier New" w:hAnsi="Courier New" w:cs="Courier New" w:hint="eastAsia"/>
+        </w:rPr>
+        <w:t>6</w:t>
       </w:r>
       <w:r>
         <w:rPr>
@@ -1546,7 +1675,13 @@
           <w:rFonts w:ascii="Courier New" w:hAnsi="Courier New" w:cs="Courier New" w:hint="eastAsia"/>
         </w:rPr>
         <w:br/>
-        <w:t>22</w:t>
+        <w:t>2</w:t>
+      </w:r>
+      <w:r>
+        <w:rPr>
+          <w:rFonts w:ascii="Courier New" w:hAnsi="Courier New" w:cs="Courier New" w:hint="eastAsia"/>
+        </w:rPr>
+        <w:t>7</w:t>
       </w:r>
       <w:r>
         <w:rPr>
@@ -1599,8 +1734,16 @@
           <w:rFonts w:ascii="Courier New" w:hAnsi="Courier New" w:cs="Courier New" w:hint="eastAsia"/>
         </w:rPr>
         <w:br/>
-        <w:t>23</w:t>
-      </w:r>
+        <w:t>2</w:t>
+      </w:r>
+      <w:r>
+        <w:rPr>
+          <w:rFonts w:ascii="Courier New" w:hAnsi="Courier New" w:cs="Courier New" w:hint="eastAsia"/>
+        </w:rPr>
+        <w:t>8</w:t>
+      </w:r>
+      <w:bookmarkStart w:id="0" w:name="_GoBack"/>
+      <w:bookmarkEnd w:id="0"/>
       <w:r>
         <w:rPr>
           <w:rFonts w:ascii="Courier New" w:hAnsi="Courier New" w:cs="Courier New" w:hint="eastAsia"/>
@@ -1655,6 +1798,121 @@
         </w:rPr>
       </w:pPr>
     </w:p>
+    <w:p>
+      <w:pPr>
+        <w:rPr>
+          <w:rFonts w:hint="eastAsia"/>
+        </w:rPr>
+      </w:pPr>
+    </w:p>
+    <w:p>
+      <w:pPr>
+        <w:rPr>
+          <w:rFonts w:hint="eastAsia"/>
+        </w:rPr>
+      </w:pPr>
+    </w:p>
+    <w:p>
+      <w:pPr>
+        <w:rPr>
+          <w:rFonts w:hint="eastAsia"/>
+        </w:rPr>
+      </w:pPr>
+    </w:p>
+    <w:p>
+      <w:pPr>
+        <w:rPr>
+          <w:rFonts w:hint="eastAsia"/>
+        </w:rPr>
+      </w:pPr>
+    </w:p>
+    <w:p>
+      <w:pPr>
+        <w:rPr>
+          <w:rFonts w:hint="eastAsia"/>
+        </w:rPr>
+      </w:pPr>
+    </w:p>
+    <w:p>
+      <w:pPr>
+        <w:rPr>
+          <w:rFonts w:hint="eastAsia"/>
+        </w:rPr>
+      </w:pPr>
+    </w:p>
+    <w:p>
+      <w:pPr>
+        <w:rPr>
+          <w:rFonts w:hint="eastAsia"/>
+          <w:b/>
+        </w:rPr>
+      </w:pPr>
+      <w:r>
+        <w:rPr>
+          <w:rFonts w:hint="eastAsia"/>
+          <w:b/>
+        </w:rPr>
+        <w:lastRenderedPageBreak/>
+        <w:t>問題</w:t>
+      </w:r>
+    </w:p>
+    <w:p>
+      <w:pPr>
+        <w:rPr>
+          <w:rFonts w:hint="eastAsia"/>
+        </w:rPr>
+      </w:pPr>
+      <w:r>
+        <w:rPr>
+          <w:rFonts w:hint="eastAsia"/>
+        </w:rPr>
+        <w:t>Patch</w:t>
+      </w:r>
+      <w:r>
+        <w:rPr>
+          <w:rFonts w:hint="eastAsia"/>
+        </w:rPr>
+        <w:t>により生成された</w:t>
+      </w:r>
+      <w:proofErr w:type="spellStart"/>
+      <w:r>
+        <w:rPr>
+          <w:rFonts w:hint="eastAsia"/>
+        </w:rPr>
+        <w:t>repG</w:t>
+      </w:r>
+      <w:proofErr w:type="spellEnd"/>
+      <w:r>
+        <w:rPr>
+          <w:rFonts w:hint="eastAsia"/>
+        </w:rPr>
+        <w:t>が、既存の</w:t>
+      </w:r>
+      <w:r>
+        <w:rPr>
+          <w:rFonts w:hint="eastAsia"/>
+        </w:rPr>
+        <w:t>G</w:t>
+      </w:r>
+      <w:r>
+        <w:rPr>
+          <w:rFonts w:hint="eastAsia"/>
+        </w:rPr>
+        <w:t>とは交差しないものの、</w:t>
+      </w:r>
+      <w:r>
+        <w:rPr>
+          <w:rFonts w:hint="eastAsia"/>
+        </w:rPr>
+        <w:t>Figure 1</w:t>
+      </w:r>
+      <w:r>
+        <w:rPr>
+          <w:rFonts w:hint="eastAsia"/>
+        </w:rPr>
+        <w:t>のようにぎりぎりな感じのケースがある。</w:t>
+      </w:r>
+    </w:p>
     <w:p/>
     <w:p>
       <w:pPr>
@@ -1664,7 +1922,6 @@
         <w:rPr>
           <w:noProof/>
         </w:rPr>
-        <w:lastRenderedPageBreak/>
         <w:drawing>
           <wp:inline distT="0" distB="0" distL="0" distR="0">
             <wp:extent cx="2201875" cy="2036627"/>
@@ -1720,7 +1977,6 @@
         <w:pStyle w:val="Caption"/>
         <w:jc w:val="center"/>
         <w:rPr>
-          <w:rFonts w:hint="eastAsia"/>
           <w:color w:val="auto"/>
         </w:rPr>
       </w:pPr>
@@ -1763,110 +2019,49 @@
       </w:r>
     </w:p>
     <w:p>
-      <w:pPr>
+      <m:oMath>
+        <m:r>
+          <m:rPr>
+            <m:sty m:val="p"/>
+          </m:rPr>
+          <w:rPr>
+            <w:rFonts w:ascii="Cambria Math" w:hAnsi="Cambria Math" w:cs="Courier New"/>
+          </w:rPr>
+          <m:t>removeAlreadyGeneratedEdges</m:t>
+        </m:r>
+        <m:r>
+          <m:rPr>
+            <m:sty m:val="p"/>
+          </m:rPr>
+          <w:rPr>
+            <w:rFonts w:ascii="Cambria Math" w:hAnsi="Cambria Math" w:cs="Courier New"/>
+          </w:rPr>
+          <m:t>()</m:t>
+        </m:r>
+      </m:oMath>
+      <w:r>
         <w:rPr>
           <w:rFonts w:hint="eastAsia"/>
         </w:rPr>
-      </w:pPr>
+        <w:t>により、</w:t>
+      </w:r>
+      <w:r>
+        <w:rPr>
+          <w:rFonts w:hint="eastAsia"/>
+        </w:rPr>
+        <w:t>redundant</w:t>
+      </w:r>
+      <w:r>
+        <w:rPr>
+          <w:rFonts w:hint="eastAsia"/>
+        </w:rPr>
+        <w:t>なエッジは削除することとした。</w:t>
+      </w:r>
     </w:p>
-    <w:p>
-      <w:pPr>
-        <w:rPr>
-          <w:rFonts w:hint="eastAsia"/>
-        </w:rPr>
-      </w:pPr>
-    </w:p>
-    <w:p>
-      <w:pPr>
-        <w:rPr>
-          <w:rFonts w:hint="eastAsia"/>
-        </w:rPr>
-      </w:pPr>
-    </w:p>
-    <w:p>
-      <w:pPr>
-        <w:rPr>
-          <w:rFonts w:hint="eastAsia"/>
-        </w:rPr>
-      </w:pPr>
-      <w:r>
-        <w:rPr>
-          <w:rFonts w:hint="eastAsia"/>
-        </w:rPr>
-        <w:t>なんじゃこれ？　離れた箇所に、</w:t>
-      </w:r>
-      <w:r>
-        <w:rPr>
-          <w:rFonts w:hint="eastAsia"/>
-        </w:rPr>
-        <w:t>local street</w:t>
-      </w:r>
-      <w:r>
-        <w:rPr>
-          <w:rFonts w:hint="eastAsia"/>
-        </w:rPr>
-        <w:t>が生成されちゃった。初期シードの問題化？</w:t>
-      </w:r>
-    </w:p>
-    <w:p>
-      <w:r>
-        <w:rPr>
-          <w:noProof/>
-        </w:rPr>
-        <w:drawing>
-          <wp:inline distT="0" distB="0" distL="0" distR="0">
-            <wp:extent cx="3299155" cy="2819836"/>
-            <wp:effectExtent l="0" t="0" r="0" b="0"/>
-            <wp:docPr id="2" name="Picture 2"/>
-            <wp:cNvGraphicFramePr>
-              <a:graphicFrameLocks xmlns:a="http://schemas.openxmlformats.org/drawingml/2006/main" noChangeAspect="1"/>
-            </wp:cNvGraphicFramePr>
-            <a:graphic xmlns:a="http://schemas.openxmlformats.org/drawingml/2006/main">
-              <a:graphicData uri="http://schemas.openxmlformats.org/drawingml/2006/picture">
-                <pic:pic xmlns:pic="http://schemas.openxmlformats.org/drawingml/2006/picture">
-                  <pic:nvPicPr>
-                    <pic:cNvPr id="0" name="Picture 1"/>
-                    <pic:cNvPicPr>
-                      <a:picLocks noChangeAspect="1" noChangeArrowheads="1"/>
-                    </pic:cNvPicPr>
-                  </pic:nvPicPr>
-                  <pic:blipFill>
-                    <a:blip r:embed="rId9">
-                      <a:extLst>
-                        <a:ext uri="{28A0092B-C50C-407E-A947-70E740481C1C}">
-                          <a14:useLocalDpi xmlns:a14="http://schemas.microsoft.com/office/drawing/2010/main" val="0"/>
-                        </a:ext>
-                      </a:extLst>
-                    </a:blip>
-                    <a:srcRect/>
-                    <a:stretch>
-                      <a:fillRect/>
-                    </a:stretch>
-                  </pic:blipFill>
-                  <pic:spPr bwMode="auto">
-                    <a:xfrm>
-                      <a:off x="0" y="0"/>
-                      <a:ext cx="3299204" cy="2819878"/>
-                    </a:xfrm>
-                    <a:prstGeom prst="rect">
-                      <a:avLst/>
-                    </a:prstGeom>
-                    <a:noFill/>
-                    <a:ln>
-                      <a:noFill/>
-                    </a:ln>
-                  </pic:spPr>
-                </pic:pic>
-              </a:graphicData>
-            </a:graphic>
-          </wp:inline>
-        </w:drawing>
-      </w:r>
-      <w:bookmarkStart w:id="0" w:name="_GoBack"/>
-      <w:bookmarkEnd w:id="0"/>
-    </w:p>
+    <w:p/>
+    <w:p/>
     <w:sectPr>
-      <w:footerReference w:type="default" r:id="rId10"/>
+      <w:footerReference w:type="default" r:id="rId9"/>
       <w:pgSz w:w="12240" w:h="15840"/>
       <w:pgMar w:top="1440" w:right="1440" w:bottom="1440" w:left="1440" w:header="720" w:footer="720" w:gutter="0"/>
       <w:cols w:space="720"/>
@@ -2607,6 +2802,518 @@
 </w:styles>
 </file>
 
+<file path=word/glossary/document.xml><?xml version="1.0" encoding="utf-8"?>
+<w:glossaryDocument xmlns:wpc="http://schemas.microsoft.com/office/word/2010/wordprocessingCanvas" xmlns:mc="http://schemas.openxmlformats.org/markup-compatibility/2006" xmlns:o="urn:schemas-microsoft-com:office:office" xmlns:r="http://schemas.openxmlformats.org/officeDocument/2006/relationships" xmlns:m="http://schemas.openxmlformats.org/officeDocument/2006/math" xmlns:v="urn:schemas-microsoft-com:vml" xmlns:wp14="http://schemas.microsoft.com/office/word/2010/wordprocessingDrawing" xmlns:wp="http://schemas.openxmlformats.org/drawingml/2006/wordprocessingDrawing" xmlns:w10="urn:schemas-microsoft-com:office:word" xmlns:w="http://schemas.openxmlformats.org/wordprocessingml/2006/main" xmlns:w14="http://schemas.microsoft.com/office/word/2010/wordml" xmlns:wpg="http://schemas.microsoft.com/office/word/2010/wordprocessingGroup" xmlns:wpi="http://schemas.microsoft.com/office/word/2010/wordprocessingInk" xmlns:wne="http://schemas.microsoft.com/office/word/2006/wordml" xmlns:wps="http://schemas.microsoft.com/office/word/2010/wordprocessingShape" mc:Ignorable="w14 wp14"/>
+</file>
+
+<file path=word/glossary/fontTable.xml><?xml version="1.0" encoding="utf-8"?>
+<w:fonts xmlns:mc="http://schemas.openxmlformats.org/markup-compatibility/2006" xmlns:r="http://schemas.openxmlformats.org/officeDocument/2006/relationships" xmlns:w="http://schemas.openxmlformats.org/wordprocessingml/2006/main" xmlns:w14="http://schemas.microsoft.com/office/word/2010/wordml" mc:Ignorable="w14">
+  <w:font w:name="Calibri">
+    <w:panose1 w:val="020F0502020204030204"/>
+    <w:charset w:val="00"/>
+    <w:family w:val="swiss"/>
+    <w:pitch w:val="variable"/>
+    <w:sig w:usb0="E00002FF" w:usb1="4000ACFF" w:usb2="00000001" w:usb3="00000000" w:csb0="0000019F" w:csb1="00000000"/>
+  </w:font>
+  <w:font w:name="MS Mincho">
+    <w:altName w:val="ＭＳ 明朝"/>
+    <w:panose1 w:val="02020609040205080304"/>
+    <w:charset w:val="80"/>
+    <w:family w:val="modern"/>
+    <w:pitch w:val="fixed"/>
+    <w:sig w:usb0="E00002FF" w:usb1="6AC7FDFB" w:usb2="00000012" w:usb3="00000000" w:csb0="0002009F" w:csb1="00000000"/>
+  </w:font>
+  <w:font w:name="Times New Roman">
+    <w:panose1 w:val="02020603050405020304"/>
+    <w:charset w:val="00"/>
+    <w:family w:val="roman"/>
+    <w:pitch w:val="variable"/>
+    <w:sig w:usb0="E0002AFF" w:usb1="C0007841" w:usb2="00000009" w:usb3="00000000" w:csb0="000001FF" w:csb1="00000000"/>
+  </w:font>
+  <w:font w:name="Tahoma">
+    <w:panose1 w:val="020B0604030504040204"/>
+    <w:charset w:val="00"/>
+    <w:family w:val="swiss"/>
+    <w:notTrueType/>
+    <w:pitch w:val="variable"/>
+    <w:sig w:usb0="00000003" w:usb1="00000000" w:usb2="00000000" w:usb3="00000000" w:csb0="00000001" w:csb1="00000000"/>
+  </w:font>
+  <w:font w:name="Courier New">
+    <w:panose1 w:val="02070309020205020404"/>
+    <w:charset w:val="00"/>
+    <w:family w:val="modern"/>
+    <w:pitch w:val="fixed"/>
+    <w:sig w:usb0="E0002AFF" w:usb1="C0007843" w:usb2="00000009" w:usb3="00000000" w:csb0="000001FF" w:csb1="00000000"/>
+  </w:font>
+  <w:font w:name="Cambria Math">
+    <w:panose1 w:val="02040503050406030204"/>
+    <w:charset w:val="00"/>
+    <w:family w:val="roman"/>
+    <w:pitch w:val="variable"/>
+    <w:sig w:usb0="E00002FF" w:usb1="420024FF" w:usb2="00000000" w:usb3="00000000" w:csb0="0000019F" w:csb1="00000000"/>
+  </w:font>
+  <w:font w:name="MS Gothic">
+    <w:altName w:val="ＭＳ ゴシック"/>
+    <w:panose1 w:val="020B0609070205080204"/>
+    <w:charset w:val="80"/>
+    <w:family w:val="modern"/>
+    <w:pitch w:val="fixed"/>
+    <w:sig w:usb0="E00002FF" w:usb1="6AC7FDFB" w:usb2="00000012" w:usb3="00000000" w:csb0="0002009F" w:csb1="00000000"/>
+  </w:font>
+  <w:font w:name="Cambria">
+    <w:panose1 w:val="02040503050406030204"/>
+    <w:charset w:val="00"/>
+    <w:family w:val="roman"/>
+    <w:pitch w:val="variable"/>
+    <w:sig w:usb0="E00002FF" w:usb1="400004FF" w:usb2="00000000" w:usb3="00000000" w:csb0="0000019F" w:csb1="00000000"/>
+  </w:font>
+</w:fonts>
+</file>
+
+<file path=word/glossary/settings.xml><?xml version="1.0" encoding="utf-8"?>
+<w:settings xmlns:mc="http://schemas.openxmlformats.org/markup-compatibility/2006" xmlns:o="urn:schemas-microsoft-com:office:office" xmlns:r="http://schemas.openxmlformats.org/officeDocument/2006/relationships" xmlns:m="http://schemas.openxmlformats.org/officeDocument/2006/math" xmlns:v="urn:schemas-microsoft-com:vml" xmlns:w10="urn:schemas-microsoft-com:office:word" xmlns:w="http://schemas.openxmlformats.org/wordprocessingml/2006/main" xmlns:w14="http://schemas.microsoft.com/office/word/2010/wordml" xmlns:sl="http://schemas.openxmlformats.org/schemaLibrary/2006/main" mc:Ignorable="w14">
+  <w:view w:val="normal"/>
+  <w:defaultTabStop w:val="720"/>
+  <w:characterSpacingControl w:val="doNotCompress"/>
+  <w:compat>
+    <w:useFELayout/>
+    <w:compatSetting w:name="compatibilityMode" w:uri="http://schemas.microsoft.com/office/word" w:val="14"/>
+    <w:compatSetting w:name="overrideTableStyleFontSizeAndJustification" w:uri="http://schemas.microsoft.com/office/word" w:val="1"/>
+    <w:compatSetting w:name="enableOpenTypeFeatures" w:uri="http://schemas.microsoft.com/office/word" w:val="1"/>
+    <w:compatSetting w:name="doNotFlipMirrorIndents" w:uri="http://schemas.microsoft.com/office/word" w:val="1"/>
+  </w:compat>
+  <w:rsids>
+    <w:rsidRoot w:val="00684C46"/>
+    <w:rsid w:val="00684C46"/>
+    <w:rsid w:val="008E40FD"/>
+  </w:rsids>
+  <m:mathPr>
+    <m:mathFont m:val="Cambria Math"/>
+    <m:brkBin m:val="before"/>
+    <m:brkBinSub m:val="--"/>
+    <m:smallFrac m:val="0"/>
+    <m:dispDef/>
+    <m:lMargin m:val="0"/>
+    <m:rMargin m:val="0"/>
+    <m:defJc m:val="centerGroup"/>
+    <m:wrapIndent m:val="1440"/>
+    <m:intLim m:val="subSup"/>
+    <m:naryLim m:val="undOvr"/>
+  </m:mathPr>
+  <w:themeFontLang w:val="en-US" w:eastAsia="ja-JP"/>
+  <w:clrSchemeMapping w:bg1="light1" w:t1="dark1" w:bg2="light2" w:t2="dark2" w:accent1="accent1" w:accent2="accent2" w:accent3="accent3" w:accent4="accent4" w:accent5="accent5" w:accent6="accent6" w:hyperlink="hyperlink" w:followedHyperlink="followedHyperlink"/>
+  <w:decimalSymbol w:val="."/>
+  <w:listSeparator w:val=","/>
+</w:settings>
+</file>
+
+<file path=word/glossary/styles.xml><?xml version="1.0" encoding="utf-8"?>
+<w:styles xmlns:mc="http://schemas.openxmlformats.org/markup-compatibility/2006" xmlns:r="http://schemas.openxmlformats.org/officeDocument/2006/relationships" xmlns:w="http://schemas.openxmlformats.org/wordprocessingml/2006/main" xmlns:w14="http://schemas.microsoft.com/office/word/2010/wordml" mc:Ignorable="w14">
+  <w:docDefaults>
+    <w:rPrDefault>
+      <w:rPr>
+        <w:rFonts w:asciiTheme="minorHAnsi" w:eastAsiaTheme="minorEastAsia" w:hAnsiTheme="minorHAnsi" w:cstheme="minorBidi"/>
+        <w:sz w:val="22"/>
+        <w:szCs w:val="22"/>
+        <w:lang w:val="en-US" w:eastAsia="ja-JP" w:bidi="ar-SA"/>
+      </w:rPr>
+    </w:rPrDefault>
+    <w:pPrDefault>
+      <w:pPr>
+        <w:spacing w:after="200" w:line="276" w:lineRule="auto"/>
+      </w:pPr>
+    </w:pPrDefault>
+  </w:docDefaults>
+  <w:latentStyles w:defLockedState="0" w:defUIPriority="99" w:defSemiHidden="1" w:defUnhideWhenUsed="1" w:defQFormat="0" w:count="267">
+    <w:lsdException w:name="Normal" w:semiHidden="0" w:uiPriority="0" w:unhideWhenUsed="0" w:qFormat="1"/>
+    <w:lsdException w:name="heading 1" w:semiHidden="0" w:uiPriority="9" w:unhideWhenUsed="0" w:qFormat="1"/>
+    <w:lsdException w:name="heading 2" w:uiPriority="9" w:qFormat="1"/>
+    <w:lsdException w:name="heading 3" w:uiPriority="9" w:qFormat="1"/>
+    <w:lsdException w:name="heading 4" w:uiPriority="9" w:qFormat="1"/>
+    <w:lsdException w:name="heading 5" w:uiPriority="9" w:qFormat="1"/>
+    <w:lsdException w:name="heading 6" w:uiPriority="9" w:qFormat="1"/>
+    <w:lsdException w:name="heading 7" w:uiPriority="9" w:qFormat="1"/>
+    <w:lsdException w:name="heading 8" w:uiPriority="9" w:qFormat="1"/>
+    <w:lsdException w:name="heading 9" w:uiPriority="9" w:qFormat="1"/>
+    <w:lsdException w:name="toc 1" w:uiPriority="39"/>
+    <w:lsdException w:name="toc 2" w:uiPriority="39"/>
+    <w:lsdException w:name="toc 3" w:uiPriority="39"/>
+    <w:lsdException w:name="toc 4" w:uiPriority="39"/>
+    <w:lsdException w:name="toc 5" w:uiPriority="39"/>
+    <w:lsdException w:name="toc 6" w:uiPriority="39"/>
+    <w:lsdException w:name="toc 7" w:uiPriority="39"/>
+    <w:lsdException w:name="toc 8" w:uiPriority="39"/>
+    <w:lsdException w:name="toc 9" w:uiPriority="39"/>
+    <w:lsdException w:name="caption" w:uiPriority="35" w:qFormat="1"/>
+    <w:lsdException w:name="Title" w:semiHidden="0" w:uiPriority="10" w:unhideWhenUsed="0" w:qFormat="1"/>
+    <w:lsdException w:name="Default Paragraph Font" w:uiPriority="1"/>
+    <w:lsdException w:name="Subtitle" w:semiHidden="0" w:uiPriority="11" w:unhideWhenUsed="0" w:qFormat="1"/>
+    <w:lsdException w:name="Strong" w:semiHidden="0" w:uiPriority="22" w:unhideWhenUsed="0" w:qFormat="1"/>
+    <w:lsdException w:name="Emphasis" w:semiHidden="0" w:uiPriority="20" w:unhideWhenUsed="0" w:qFormat="1"/>
+    <w:lsdException w:name="Table Grid" w:semiHidden="0" w:uiPriority="59" w:unhideWhenUsed="0"/>
+    <w:lsdException w:name="Placeholder Text" w:unhideWhenUsed="0"/>
+    <w:lsdException w:name="No Spacing" w:semiHidden="0" w:uiPriority="1" w:unhideWhenUsed="0" w:qFormat="1"/>
+    <w:lsdException w:name="Light Shading" w:semiHidden="0" w:uiPriority="60" w:unhideWhenUsed="0"/>
+    <w:lsdException w:name="Light List" w:semiHidden="0" w:uiPriority="61" w:unhideWhenUsed="0"/>
+    <w:lsdException w:name="Light Grid" w:semiHidden="0" w:uiPriority="62" w:unhideWhenUsed="0"/>
+    <w:lsdException w:name="Medium Shading 1" w:semiHidden="0" w:uiPriority="63" w:unhideWhenUsed="0"/>
+    <w:lsdException w:name="Medium Shading 2" w:semiHidden="0" w:uiPriority="64" w:unhideWhenUsed="0"/>
+    <w:lsdException w:name="Medium List 1" w:semiHidden="0" w:uiPriority="65" w:unhideWhenUsed="0"/>
+    <w:lsdException w:name="Medium List 2" w:semiHidden="0" w:uiPriority="66" w:unhideWhenUsed="0"/>
+    <w:lsdException w:name="Medium Grid 1" w:semiHidden="0" w:uiPriority="67" w:unhideWhenUsed="0"/>
+    <w:lsdException w:name="Medium Grid 2" w:semiHidden="0" w:uiPriority="68" w:unhideWhenUsed="0"/>
+    <w:lsdException w:name="Medium Grid 3" w:semiHidden="0" w:uiPriority="69" w:unhideWhenUsed="0"/>
+    <w:lsdException w:name="Dark List" w:semiHidden="0" w:uiPriority="70" w:unhideWhenUsed="0"/>
+    <w:lsdException w:name="Colorful Shading" w:semiHidden="0" w:uiPriority="71" w:unhideWhenUsed="0"/>
+    <w:lsdException w:name="Colorful List" w:semiHidden="0" w:uiPriority="72" w:unhideWhenUsed="0"/>
+    <w:lsdException w:name="Colorful Grid" w:semiHidden="0" w:uiPriority="73" w:unhideWhenUsed="0"/>
+    <w:lsdException w:name="Light Shading Accent 1" w:semiHidden="0" w:uiPriority="60" w:unhideWhenUsed="0"/>
+    <w:lsdException w:name="Light List Accent 1" w:semiHidden="0" w:uiPriority="61" w:unhideWhenUsed="0"/>
+    <w:lsdException w:name="Light Grid Accent 1" w:semiHidden="0" w:uiPriority="62" w:unhideWhenUsed="0"/>
+    <w:lsdException w:name="Medium Shading 1 Accent 1" w:semiHidden="0" w:uiPriority="63" w:unhideWhenUsed="0"/>
+    <w:lsdException w:name="Medium Shading 2 Accent 1" w:semiHidden="0" w:uiPriority="64" w:unhideWhenUsed="0"/>
+    <w:lsdException w:name="Medium List 1 Accent 1" w:semiHidden="0" w:uiPriority="65" w:unhideWhenUsed="0"/>
+    <w:lsdException w:name="Revision" w:unhideWhenUsed="0"/>
+    <w:lsdException w:name="List Paragraph" w:semiHidden="0" w:uiPriority="34" w:unhideWhenUsed="0" w:qFormat="1"/>
+    <w:lsdException w:name="Quote" w:semiHidden="0" w:uiPriority="29" w:unhideWhenUsed="0" w:qFormat="1"/>
+    <w:lsdException w:name="Intense Quote" w:semiHidden="0" w:uiPriority="30" w:unhideWhenUsed="0" w:qFormat="1"/>
+    <w:lsdException w:name="Medium List 2 Accent 1" w:semiHidden="0" w:uiPriority="66" w:unhideWhenUsed="0"/>
+    <w:lsdException w:name="Medium Grid 1 Accent 1" w:semiHidden="0" w:uiPriority="67" w:unhideWhenUsed="0"/>
+    <w:lsdException w:name="Medium Grid 2 Accent 1" w:semiHidden="0" w:uiPriority="68" w:unhideWhenUsed="0"/>
+    <w:lsdException w:name="Medium Grid 3 Accent 1" w:semiHidden="0" w:uiPriority="69" w:unhideWhenUsed="0"/>
+    <w:lsdException w:name="Dark List Accent 1" w:semiHidden="0" w:uiPriority="70" w:unhideWhenUsed="0"/>
+    <w:lsdException w:name="Colorful Shading Accent 1" w:semiHidden="0" w:uiPriority="71" w:unhideWhenUsed="0"/>
+    <w:lsdException w:name="Colorful List Accent 1" w:semiHidden="0" w:uiPriority="72" w:unhideWhenUsed="0"/>
+    <w:lsdException w:name="Colorful Grid Accent 1" w:semiHidden="0" w:uiPriority="73" w:unhideWhenUsed="0"/>
+    <w:lsdException w:name="Light Shading Accent 2" w:semiHidden="0" w:uiPriority="60" w:unhideWhenUsed="0"/>
+    <w:lsdException w:name="Light List Accent 2" w:semiHidden="0" w:uiPriority="61" w:unhideWhenUsed="0"/>
+    <w:lsdException w:name="Light Grid Accent 2" w:semiHidden="0" w:uiPriority="62" w:unhideWhenUsed="0"/>
+    <w:lsdException w:name="Medium Shading 1 Accent 2" w:semiHidden="0" w:uiPriority="63" w:unhideWhenUsed="0"/>
+    <w:lsdException w:name="Medium Shading 2 Accent 2" w:semiHidden="0" w:uiPriority="64" w:unhideWhenUsed="0"/>
+    <w:lsdException w:name="Medium List 1 Accent 2" w:semiHidden="0" w:uiPriority="65" w:unhideWhenUsed="0"/>
+    <w:lsdException w:name="Medium List 2 Accent 2" w:semiHidden="0" w:uiPriority="66" w:unhideWhenUsed="0"/>
+    <w:lsdException w:name="Medium Grid 1 Accent 2" w:semiHidden="0" w:uiPriority="67" w:unhideWhenUsed="0"/>
+    <w:lsdException w:name="Medium Grid 2 Accent 2" w:semiHidden="0" w:uiPriority="68" w:unhideWhenUsed="0"/>
+    <w:lsdException w:name="Medium Grid 3 Accent 2" w:semiHidden="0" w:uiPriority="69" w:unhideWhenUsed="0"/>
+    <w:lsdException w:name="Dark List Accent 2" w:semiHidden="0" w:uiPriority="70" w:unhideWhenUsed="0"/>
+    <w:lsdException w:name="Colorful Shading Accent 2" w:semiHidden="0" w:uiPriority="71" w:unhideWhenUsed="0"/>
+    <w:lsdException w:name="Colorful List Accent 2" w:semiHidden="0" w:uiPriority="72" w:unhideWhenUsed="0"/>
+    <w:lsdException w:name="Colorful Grid Accent 2" w:semiHidden="0" w:uiPriority="73" w:unhideWhenUsed="0"/>
+    <w:lsdException w:name="Light Shading Accent 3" w:semiHidden="0" w:uiPriority="60" w:unhideWhenUsed="0"/>
+    <w:lsdException w:name="Light List Accent 3" w:semiHidden="0" w:uiPriority="61" w:unhideWhenUsed="0"/>
+    <w:lsdException w:name="Light Grid Accent 3" w:semiHidden="0" w:uiPriority="62" w:unhideWhenUsed="0"/>
+    <w:lsdException w:name="Medium Shading 1 Accent 3" w:semiHidden="0" w:uiPriority="63" w:unhideWhenUsed="0"/>
+    <w:lsdException w:name="Medium Shading 2 Accent 3" w:semiHidden="0" w:uiPriority="64" w:unhideWhenUsed="0"/>
+    <w:lsdException w:name="Medium List 1 Accent 3" w:semiHidden="0" w:uiPriority="65" w:unhideWhenUsed="0"/>
+    <w:lsdException w:name="Medium List 2 Accent 3" w:semiHidden="0" w:uiPriority="66" w:unhideWhenUsed="0"/>
+    <w:lsdException w:name="Medium Grid 1 Accent 3" w:semiHidden="0" w:uiPriority="67" w:unhideWhenUsed="0"/>
+    <w:lsdException w:name="Medium Grid 2 Accent 3" w:semiHidden="0" w:uiPriority="68" w:unhideWhenUsed="0"/>
+    <w:lsdException w:name="Medium Grid 3 Accent 3" w:semiHidden="0" w:uiPriority="69" w:unhideWhenUsed="0"/>
+    <w:lsdException w:name="Dark List Accent 3" w:semiHidden="0" w:uiPriority="70" w:unhideWhenUsed="0"/>
+    <w:lsdException w:name="Colorful Shading Accent 3" w:semiHidden="0" w:uiPriority="71" w:unhideWhenUsed="0"/>
+    <w:lsdException w:name="Colorful List Accent 3" w:semiHidden="0" w:uiPriority="72" w:unhideWhenUsed="0"/>
+    <w:lsdException w:name="Colorful Grid Accent 3" w:semiHidden="0" w:uiPriority="73" w:unhideWhenUsed="0"/>
+    <w:lsdException w:name="Light Shading Accent 4" w:semiHidden="0" w:uiPriority="60" w:unhideWhenUsed="0"/>
+    <w:lsdException w:name="Light List Accent 4" w:semiHidden="0" w:uiPriority="61" w:unhideWhenUsed="0"/>
+    <w:lsdException w:name="Light Grid Accent 4" w:semiHidden="0" w:uiPriority="62" w:unhideWhenUsed="0"/>
+    <w:lsdException w:name="Medium Shading 1 Accent 4" w:semiHidden="0" w:uiPriority="63" w:unhideWhenUsed="0"/>
+    <w:lsdException w:name="Medium Shading 2 Accent 4" w:semiHidden="0" w:uiPriority="64" w:unhideWhenUsed="0"/>
+    <w:lsdException w:name="Medium List 1 Accent 4" w:semiHidden="0" w:uiPriority="65" w:unhideWhenUsed="0"/>
+    <w:lsdException w:name="Medium List 2 Accent 4" w:semiHidden="0" w:uiPriority="66" w:unhideWhenUsed="0"/>
+    <w:lsdException w:name="Medium Grid 1 Accent 4" w:semiHidden="0" w:uiPriority="67" w:unhideWhenUsed="0"/>
+    <w:lsdException w:name="Medium Grid 2 Accent 4" w:semiHidden="0" w:uiPriority="68" w:unhideWhenUsed="0"/>
+    <w:lsdException w:name="Medium Grid 3 Accent 4" w:semiHidden="0" w:uiPriority="69" w:unhideWhenUsed="0"/>
+    <w:lsdException w:name="Dark List Accent 4" w:semiHidden="0" w:uiPriority="70" w:unhideWhenUsed="0"/>
+    <w:lsdException w:name="Colorful Shading Accent 4" w:semiHidden="0" w:uiPriority="71" w:unhideWhenUsed="0"/>
+    <w:lsdException w:name="Colorful List Accent 4" w:semiHidden="0" w:uiPriority="72" w:unhideWhenUsed="0"/>
+    <w:lsdException w:name="Colorful Grid Accent 4" w:semiHidden="0" w:uiPriority="73" w:unhideWhenUsed="0"/>
+    <w:lsdException w:name="Light Shading Accent 5" w:semiHidden="0" w:uiPriority="60" w:unhideWhenUsed="0"/>
+    <w:lsdException w:name="Light List Accent 5" w:semiHidden="0" w:uiPriority="61" w:unhideWhenUsed="0"/>
+    <w:lsdException w:name="Light Grid Accent 5" w:semiHidden="0" w:uiPriority="62" w:unhideWhenUsed="0"/>
+    <w:lsdException w:name="Medium Shading 1 Accent 5" w:semiHidden="0" w:uiPriority="63" w:unhideWhenUsed="0"/>
+    <w:lsdException w:name="Medium Shading 2 Accent 5" w:semiHidden="0" w:uiPriority="64" w:unhideWhenUsed="0"/>
+    <w:lsdException w:name="Medium List 1 Accent 5" w:semiHidden="0" w:uiPriority="65" w:unhideWhenUsed="0"/>
+    <w:lsdException w:name="Medium List 2 Accent 5" w:semiHidden="0" w:uiPriority="66" w:unhideWhenUsed="0"/>
+    <w:lsdException w:name="Medium Grid 1 Accent 5" w:semiHidden="0" w:uiPriority="67" w:unhideWhenUsed="0"/>
+    <w:lsdException w:name="Medium Grid 2 Accent 5" w:semiHidden="0" w:uiPriority="68" w:unhideWhenUsed="0"/>
+    <w:lsdException w:name="Medium Grid 3 Accent 5" w:semiHidden="0" w:uiPriority="69" w:unhideWhenUsed="0"/>
+    <w:lsdException w:name="Dark List Accent 5" w:semiHidden="0" w:uiPriority="70" w:unhideWhenUsed="0"/>
+    <w:lsdException w:name="Colorful Shading Accent 5" w:semiHidden="0" w:uiPriority="71" w:unhideWhenUsed="0"/>
+    <w:lsdException w:name="Colorful List Accent 5" w:semiHidden="0" w:uiPriority="72" w:unhideWhenUsed="0"/>
+    <w:lsdException w:name="Colorful Grid Accent 5" w:semiHidden="0" w:uiPriority="73" w:unhideWhenUsed="0"/>
+    <w:lsdException w:name="Light Shading Accent 6" w:semiHidden="0" w:uiPriority="60" w:unhideWhenUsed="0"/>
+    <w:lsdException w:name="Light List Accent 6" w:semiHidden="0" w:uiPriority="61" w:unhideWhenUsed="0"/>
+    <w:lsdException w:name="Light Grid Accent 6" w:semiHidden="0" w:uiPriority="62" w:unhideWhenUsed="0"/>
+    <w:lsdException w:name="Medium Shading 1 Accent 6" w:semiHidden="0" w:uiPriority="63" w:unhideWhenUsed="0"/>
+    <w:lsdException w:name="Medium Shading 2 Accent 6" w:semiHidden="0" w:uiPriority="64" w:unhideWhenUsed="0"/>
+    <w:lsdException w:name="Medium List 1 Accent 6" w:semiHidden="0" w:uiPriority="65" w:unhideWhenUsed="0"/>
+    <w:lsdException w:name="Medium List 2 Accent 6" w:semiHidden="0" w:uiPriority="66" w:unhideWhenUsed="0"/>
+    <w:lsdException w:name="Medium Grid 1 Accent 6" w:semiHidden="0" w:uiPriority="67" w:unhideWhenUsed="0"/>
+    <w:lsdException w:name="Medium Grid 2 Accent 6" w:semiHidden="0" w:uiPriority="68" w:unhideWhenUsed="0"/>
+    <w:lsdException w:name="Medium Grid 3 Accent 6" w:semiHidden="0" w:uiPriority="69" w:unhideWhenUsed="0"/>
+    <w:lsdException w:name="Dark List Accent 6" w:semiHidden="0" w:uiPriority="70" w:unhideWhenUsed="0"/>
+    <w:lsdException w:name="Colorful Shading Accent 6" w:semiHidden="0" w:uiPriority="71" w:unhideWhenUsed="0"/>
+    <w:lsdException w:name="Colorful List Accent 6" w:semiHidden="0" w:uiPriority="72" w:unhideWhenUsed="0"/>
+    <w:lsdException w:name="Colorful Grid Accent 6" w:semiHidden="0" w:uiPriority="73" w:unhideWhenUsed="0"/>
+    <w:lsdException w:name="Subtle Emphasis" w:semiHidden="0" w:uiPriority="19" w:unhideWhenUsed="0" w:qFormat="1"/>
+    <w:lsdException w:name="Intense Emphasis" w:semiHidden="0" w:uiPriority="21" w:unhideWhenUsed="0" w:qFormat="1"/>
+    <w:lsdException w:name="Subtle Reference" w:semiHidden="0" w:uiPriority="31" w:unhideWhenUsed="0" w:qFormat="1"/>
+    <w:lsdException w:name="Intense Reference" w:semiHidden="0" w:uiPriority="32" w:unhideWhenUsed="0" w:qFormat="1"/>
+    <w:lsdException w:name="Book Title" w:semiHidden="0" w:uiPriority="33" w:unhideWhenUsed="0" w:qFormat="1"/>
+    <w:lsdException w:name="Bibliography" w:uiPriority="37"/>
+    <w:lsdException w:name="TOC Heading" w:uiPriority="39" w:qFormat="1"/>
+  </w:latentStyles>
+  <w:style w:type="paragraph" w:default="1" w:styleId="Normal">
+    <w:name w:val="Normal"/>
+    <w:qFormat/>
+  </w:style>
+  <w:style w:type="character" w:default="1" w:styleId="DefaultParagraphFont">
+    <w:name w:val="Default Paragraph Font"/>
+    <w:uiPriority w:val="1"/>
+    <w:semiHidden/>
+    <w:unhideWhenUsed/>
+  </w:style>
+  <w:style w:type="table" w:default="1" w:styleId="TableNormal">
+    <w:name w:val="Normal Table"/>
+    <w:uiPriority w:val="99"/>
+    <w:semiHidden/>
+    <w:unhideWhenUsed/>
+    <w:tblPr>
+      <w:tblInd w:w="0" w:type="dxa"/>
+      <w:tblCellMar>
+        <w:top w:w="0" w:type="dxa"/>
+        <w:left w:w="108" w:type="dxa"/>
+        <w:bottom w:w="0" w:type="dxa"/>
+        <w:right w:w="108" w:type="dxa"/>
+      </w:tblCellMar>
+    </w:tblPr>
+  </w:style>
+  <w:style w:type="numbering" w:default="1" w:styleId="NoList">
+    <w:name w:val="No List"/>
+    <w:uiPriority w:val="99"/>
+    <w:semiHidden/>
+    <w:unhideWhenUsed/>
+  </w:style>
+  <w:style w:type="character" w:styleId="PlaceholderText">
+    <w:name w:val="Placeholder Text"/>
+    <w:basedOn w:val="DefaultParagraphFont"/>
+    <w:uiPriority w:val="99"/>
+    <w:semiHidden/>
+    <w:rsid w:val="00684C46"/>
+    <w:rPr>
+      <w:color w:val="808080"/>
+    </w:rPr>
+  </w:style>
+</w:styles>
+</file>
+
+<file path=word/glossary/stylesWithEffects.xml><?xml version="1.0" encoding="utf-8"?>
+<w:styles xmlns:wpc="http://schemas.microsoft.com/office/word/2010/wordprocessingCanvas" xmlns:mc="http://schemas.openxmlformats.org/markup-compatibility/2006" xmlns:o="urn:schemas-microsoft-com:office:office" xmlns:r="http://schemas.openxmlformats.org/officeDocument/2006/relationships" xmlns:m="http://schemas.openxmlformats.org/officeDocument/2006/math" xmlns:v="urn:schemas-microsoft-com:vml" xmlns:wp14="http://schemas.microsoft.com/office/word/2010/wordprocessingDrawing" xmlns:wp="http://schemas.openxmlformats.org/drawingml/2006/wordprocessingDrawing" xmlns:w10="urn:schemas-microsoft-com:office:word" xmlns:w="http://schemas.openxmlformats.org/wordprocessingml/2006/main" xmlns:w14="http://schemas.microsoft.com/office/word/2010/wordml" xmlns:wpg="http://schemas.microsoft.com/office/word/2010/wordprocessingGroup" xmlns:wpi="http://schemas.microsoft.com/office/word/2010/wordprocessingInk" xmlns:wne="http://schemas.microsoft.com/office/word/2006/wordml" xmlns:wps="http://schemas.microsoft.com/office/word/2010/wordprocessingShape" mc:Ignorable="w14 wp14">
+  <w:docDefaults>
+    <w:rPrDefault>
+      <w:rPr>
+        <w:rFonts w:asciiTheme="minorHAnsi" w:eastAsiaTheme="minorEastAsia" w:hAnsiTheme="minorHAnsi" w:cstheme="minorBidi"/>
+        <w:sz w:val="22"/>
+        <w:szCs w:val="22"/>
+        <w:lang w:val="en-US" w:eastAsia="ja-JP" w:bidi="ar-SA"/>
+      </w:rPr>
+    </w:rPrDefault>
+    <w:pPrDefault>
+      <w:pPr>
+        <w:spacing w:after="200" w:line="276" w:lineRule="auto"/>
+      </w:pPr>
+    </w:pPrDefault>
+  </w:docDefaults>
+  <w:latentStyles w:defLockedState="0" w:defUIPriority="99" w:defSemiHidden="1" w:defUnhideWhenUsed="1" w:defQFormat="0" w:count="267">
+    <w:lsdException w:name="Normal" w:semiHidden="0" w:uiPriority="0" w:unhideWhenUsed="0" w:qFormat="1"/>
+    <w:lsdException w:name="heading 1" w:semiHidden="0" w:uiPriority="9" w:unhideWhenUsed="0" w:qFormat="1"/>
+    <w:lsdException w:name="heading 2" w:uiPriority="9" w:qFormat="1"/>
+    <w:lsdException w:name="heading 3" w:uiPriority="9" w:qFormat="1"/>
+    <w:lsdException w:name="heading 4" w:uiPriority="9" w:qFormat="1"/>
+    <w:lsdException w:name="heading 5" w:uiPriority="9" w:qFormat="1"/>
+    <w:lsdException w:name="heading 6" w:uiPriority="9" w:qFormat="1"/>
+    <w:lsdException w:name="heading 7" w:uiPriority="9" w:qFormat="1"/>
+    <w:lsdException w:name="heading 8" w:uiPriority="9" w:qFormat="1"/>
+    <w:lsdException w:name="heading 9" w:uiPriority="9" w:qFormat="1"/>
+    <w:lsdException w:name="toc 1" w:uiPriority="39"/>
+    <w:lsdException w:name="toc 2" w:uiPriority="39"/>
+    <w:lsdException w:name="toc 3" w:uiPriority="39"/>
+    <w:lsdException w:name="toc 4" w:uiPriority="39"/>
+    <w:lsdException w:name="toc 5" w:uiPriority="39"/>
+    <w:lsdException w:name="toc 6" w:uiPriority="39"/>
+    <w:lsdException w:name="toc 7" w:uiPriority="39"/>
+    <w:lsdException w:name="toc 8" w:uiPriority="39"/>
+    <w:lsdException w:name="toc 9" w:uiPriority="39"/>
+    <w:lsdException w:name="caption" w:uiPriority="35" w:qFormat="1"/>
+    <w:lsdException w:name="Title" w:semiHidden="0" w:uiPriority="10" w:unhideWhenUsed="0" w:qFormat="1"/>
+    <w:lsdException w:name="Default Paragraph Font" w:uiPriority="1"/>
+    <w:lsdException w:name="Subtitle" w:semiHidden="0" w:uiPriority="11" w:unhideWhenUsed="0" w:qFormat="1"/>
+    <w:lsdException w:name="Strong" w:semiHidden="0" w:uiPriority="22" w:unhideWhenUsed="0" w:qFormat="1"/>
+    <w:lsdException w:name="Emphasis" w:semiHidden="0" w:uiPriority="20" w:unhideWhenUsed="0" w:qFormat="1"/>
+    <w:lsdException w:name="Table Grid" w:semiHidden="0" w:uiPriority="59" w:unhideWhenUsed="0"/>
+    <w:lsdException w:name="Placeholder Text" w:unhideWhenUsed="0"/>
+    <w:lsdException w:name="No Spacing" w:semiHidden="0" w:uiPriority="1" w:unhideWhenUsed="0" w:qFormat="1"/>
+    <w:lsdException w:name="Light Shading" w:semiHidden="0" w:uiPriority="60" w:unhideWhenUsed="0"/>
+    <w:lsdException w:name="Light List" w:semiHidden="0" w:uiPriority="61" w:unhideWhenUsed="0"/>
+    <w:lsdException w:name="Light Grid" w:semiHidden="0" w:uiPriority="62" w:unhideWhenUsed="0"/>
+    <w:lsdException w:name="Medium Shading 1" w:semiHidden="0" w:uiPriority="63" w:unhideWhenUsed="0"/>
+    <w:lsdException w:name="Medium Shading 2" w:semiHidden="0" w:uiPriority="64" w:unhideWhenUsed="0"/>
+    <w:lsdException w:name="Medium List 1" w:semiHidden="0" w:uiPriority="65" w:unhideWhenUsed="0"/>
+    <w:lsdException w:name="Medium List 2" w:semiHidden="0" w:uiPriority="66" w:unhideWhenUsed="0"/>
+    <w:lsdException w:name="Medium Grid 1" w:semiHidden="0" w:uiPriority="67" w:unhideWhenUsed="0"/>
+    <w:lsdException w:name="Medium Grid 2" w:semiHidden="0" w:uiPriority="68" w:unhideWhenUsed="0"/>
+    <w:lsdException w:name="Medium Grid 3" w:semiHidden="0" w:uiPriority="69" w:unhideWhenUsed="0"/>
+    <w:lsdException w:name="Dark List" w:semiHidden="0" w:uiPriority="70" w:unhideWhenUsed="0"/>
+    <w:lsdException w:name="Colorful Shading" w:semiHidden="0" w:uiPriority="71" w:unhideWhenUsed="0"/>
+    <w:lsdException w:name="Colorful List" w:semiHidden="0" w:uiPriority="72" w:unhideWhenUsed="0"/>
+    <w:lsdException w:name="Colorful Grid" w:semiHidden="0" w:uiPriority="73" w:unhideWhenUsed="0"/>
+    <w:lsdException w:name="Light Shading Accent 1" w:semiHidden="0" w:uiPriority="60" w:unhideWhenUsed="0"/>
+    <w:lsdException w:name="Light List Accent 1" w:semiHidden="0" w:uiPriority="61" w:unhideWhenUsed="0"/>
+    <w:lsdException w:name="Light Grid Accent 1" w:semiHidden="0" w:uiPriority="62" w:unhideWhenUsed="0"/>
+    <w:lsdException w:name="Medium Shading 1 Accent 1" w:semiHidden="0" w:uiPriority="63" w:unhideWhenUsed="0"/>
+    <w:lsdException w:name="Medium Shading 2 Accent 1" w:semiHidden="0" w:uiPriority="64" w:unhideWhenUsed="0"/>
+    <w:lsdException w:name="Medium List 1 Accent 1" w:semiHidden="0" w:uiPriority="65" w:unhideWhenUsed="0"/>
+    <w:lsdException w:name="Revision" w:unhideWhenUsed="0"/>
+    <w:lsdException w:name="List Paragraph" w:semiHidden="0" w:uiPriority="34" w:unhideWhenUsed="0" w:qFormat="1"/>
+    <w:lsdException w:name="Quote" w:semiHidden="0" w:uiPriority="29" w:unhideWhenUsed="0" w:qFormat="1"/>
+    <w:lsdException w:name="Intense Quote" w:semiHidden="0" w:uiPriority="30" w:unhideWhenUsed="0" w:qFormat="1"/>
+    <w:lsdException w:name="Medium List 2 Accent 1" w:semiHidden="0" w:uiPriority="66" w:unhideWhenUsed="0"/>
+    <w:lsdException w:name="Medium Grid 1 Accent 1" w:semiHidden="0" w:uiPriority="67" w:unhideWhenUsed="0"/>
+    <w:lsdException w:name="Medium Grid 2 Accent 1" w:semiHidden="0" w:uiPriority="68" w:unhideWhenUsed="0"/>
+    <w:lsdException w:name="Medium Grid 3 Accent 1" w:semiHidden="0" w:uiPriority="69" w:unhideWhenUsed="0"/>
+    <w:lsdException w:name="Dark List Accent 1" w:semiHidden="0" w:uiPriority="70" w:unhideWhenUsed="0"/>
+    <w:lsdException w:name="Colorful Shading Accent 1" w:semiHidden="0" w:uiPriority="71" w:unhideWhenUsed="0"/>
+    <w:lsdException w:name="Colorful List Accent 1" w:semiHidden="0" w:uiPriority="72" w:unhideWhenUsed="0"/>
+    <w:lsdException w:name="Colorful Grid Accent 1" w:semiHidden="0" w:uiPriority="73" w:unhideWhenUsed="0"/>
+    <w:lsdException w:name="Light Shading Accent 2" w:semiHidden="0" w:uiPriority="60" w:unhideWhenUsed="0"/>
+    <w:lsdException w:name="Light List Accent 2" w:semiHidden="0" w:uiPriority="61" w:unhideWhenUsed="0"/>
+    <w:lsdException w:name="Light Grid Accent 2" w:semiHidden="0" w:uiPriority="62" w:unhideWhenUsed="0"/>
+    <w:lsdException w:name="Medium Shading 1 Accent 2" w:semiHidden="0" w:uiPriority="63" w:unhideWhenUsed="0"/>
+    <w:lsdException w:name="Medium Shading 2 Accent 2" w:semiHidden="0" w:uiPriority="64" w:unhideWhenUsed="0"/>
+    <w:lsdException w:name="Medium List 1 Accent 2" w:semiHidden="0" w:uiPriority="65" w:unhideWhenUsed="0"/>
+    <w:lsdException w:name="Medium List 2 Accent 2" w:semiHidden="0" w:uiPriority="66" w:unhideWhenUsed="0"/>
+    <w:lsdException w:name="Medium Grid 1 Accent 2" w:semiHidden="0" w:uiPriority="67" w:unhideWhenUsed="0"/>
+    <w:lsdException w:name="Medium Grid 2 Accent 2" w:semiHidden="0" w:uiPriority="68" w:unhideWhenUsed="0"/>
+    <w:lsdException w:name="Medium Grid 3 Accent 2" w:semiHidden="0" w:uiPriority="69" w:unhideWhenUsed="0"/>
+    <w:lsdException w:name="Dark List Accent 2" w:semiHidden="0" w:uiPriority="70" w:unhideWhenUsed="0"/>
+    <w:lsdException w:name="Colorful Shading Accent 2" w:semiHidden="0" w:uiPriority="71" w:unhideWhenUsed="0"/>
+    <w:lsdException w:name="Colorful List Accent 2" w:semiHidden="0" w:uiPriority="72" w:unhideWhenUsed="0"/>
+    <w:lsdException w:name="Colorful Grid Accent 2" w:semiHidden="0" w:uiPriority="73" w:unhideWhenUsed="0"/>
+    <w:lsdException w:name="Light Shading Accent 3" w:semiHidden="0" w:uiPriority="60" w:unhideWhenUsed="0"/>
+    <w:lsdException w:name="Light List Accent 3" w:semiHidden="0" w:uiPriority="61" w:unhideWhenUsed="0"/>
+    <w:lsdException w:name="Light Grid Accent 3" w:semiHidden="0" w:uiPriority="62" w:unhideWhenUsed="0"/>
+    <w:lsdException w:name="Medium Shading 1 Accent 3" w:semiHidden="0" w:uiPriority="63" w:unhideWhenUsed="0"/>
+    <w:lsdException w:name="Medium Shading 2 Accent 3" w:semiHidden="0" w:uiPriority="64" w:unhideWhenUsed="0"/>
+    <w:lsdException w:name="Medium List 1 Accent 3" w:semiHidden="0" w:uiPriority="65" w:unhideWhenUsed="0"/>
+    <w:lsdException w:name="Medium List 2 Accent 3" w:semiHidden="0" w:uiPriority="66" w:unhideWhenUsed="0"/>
+    <w:lsdException w:name="Medium Grid 1 Accent 3" w:semiHidden="0" w:uiPriority="67" w:unhideWhenUsed="0"/>
+    <w:lsdException w:name="Medium Grid 2 Accent 3" w:semiHidden="0" w:uiPriority="68" w:unhideWhenUsed="0"/>
+    <w:lsdException w:name="Medium Grid 3 Accent 3" w:semiHidden="0" w:uiPriority="69" w:unhideWhenUsed="0"/>
+    <w:lsdException w:name="Dark List Accent 3" w:semiHidden="0" w:uiPriority="70" w:unhideWhenUsed="0"/>
+    <w:lsdException w:name="Colorful Shading Accent 3" w:semiHidden="0" w:uiPriority="71" w:unhideWhenUsed="0"/>
+    <w:lsdException w:name="Colorful List Accent 3" w:semiHidden="0" w:uiPriority="72" w:unhideWhenUsed="0"/>
+    <w:lsdException w:name="Colorful Grid Accent 3" w:semiHidden="0" w:uiPriority="73" w:unhideWhenUsed="0"/>
+    <w:lsdException w:name="Light Shading Accent 4" w:semiHidden="0" w:uiPriority="60" w:unhideWhenUsed="0"/>
+    <w:lsdException w:name="Light List Accent 4" w:semiHidden="0" w:uiPriority="61" w:unhideWhenUsed="0"/>
+    <w:lsdException w:name="Light Grid Accent 4" w:semiHidden="0" w:uiPriority="62" w:unhideWhenUsed="0"/>
+    <w:lsdException w:name="Medium Shading 1 Accent 4" w:semiHidden="0" w:uiPriority="63" w:unhideWhenUsed="0"/>
+    <w:lsdException w:name="Medium Shading 2 Accent 4" w:semiHidden="0" w:uiPriority="64" w:unhideWhenUsed="0"/>
+    <w:lsdException w:name="Medium List 1 Accent 4" w:semiHidden="0" w:uiPriority="65" w:unhideWhenUsed="0"/>
+    <w:lsdException w:name="Medium List 2 Accent 4" w:semiHidden="0" w:uiPriority="66" w:unhideWhenUsed="0"/>
+    <w:lsdException w:name="Medium Grid 1 Accent 4" w:semiHidden="0" w:uiPriority="67" w:unhideWhenUsed="0"/>
+    <w:lsdException w:name="Medium Grid 2 Accent 4" w:semiHidden="0" w:uiPriority="68" w:unhideWhenUsed="0"/>
+    <w:lsdException w:name="Medium Grid 3 Accent 4" w:semiHidden="0" w:uiPriority="69" w:unhideWhenUsed="0"/>
+    <w:lsdException w:name="Dark List Accent 4" w:semiHidden="0" w:uiPriority="70" w:unhideWhenUsed="0"/>
+    <w:lsdException w:name="Colorful Shading Accent 4" w:semiHidden="0" w:uiPriority="71" w:unhideWhenUsed="0"/>
+    <w:lsdException w:name="Colorful List Accent 4" w:semiHidden="0" w:uiPriority="72" w:unhideWhenUsed="0"/>
+    <w:lsdException w:name="Colorful Grid Accent 4" w:semiHidden="0" w:uiPriority="73" w:unhideWhenUsed="0"/>
+    <w:lsdException w:name="Light Shading Accent 5" w:semiHidden="0" w:uiPriority="60" w:unhideWhenUsed="0"/>
+    <w:lsdException w:name="Light List Accent 5" w:semiHidden="0" w:uiPriority="61" w:unhideWhenUsed="0"/>
+    <w:lsdException w:name="Light Grid Accent 5" w:semiHidden="0" w:uiPriority="62" w:unhideWhenUsed="0"/>
+    <w:lsdException w:name="Medium Shading 1 Accent 5" w:semiHidden="0" w:uiPriority="63" w:unhideWhenUsed="0"/>
+    <w:lsdException w:name="Medium Shading 2 Accent 5" w:semiHidden="0" w:uiPriority="64" w:unhideWhenUsed="0"/>
+    <w:lsdException w:name="Medium List 1 Accent 5" w:semiHidden="0" w:uiPriority="65" w:unhideWhenUsed="0"/>
+    <w:lsdException w:name="Medium List 2 Accent 5" w:semiHidden="0" w:uiPriority="66" w:unhideWhenUsed="0"/>
+    <w:lsdException w:name="Medium Grid 1 Accent 5" w:semiHidden="0" w:uiPriority="67" w:unhideWhenUsed="0"/>
+    <w:lsdException w:name="Medium Grid 2 Accent 5" w:semiHidden="0" w:uiPriority="68" w:unhideWhenUsed="0"/>
+    <w:lsdException w:name="Medium Grid 3 Accent 5" w:semiHidden="0" w:uiPriority="69" w:unhideWhenUsed="0"/>
+    <w:lsdException w:name="Dark List Accent 5" w:semiHidden="0" w:uiPriority="70" w:unhideWhenUsed="0"/>
+    <w:lsdException w:name="Colorful Shading Accent 5" w:semiHidden="0" w:uiPriority="71" w:unhideWhenUsed="0"/>
+    <w:lsdException w:name="Colorful List Accent 5" w:semiHidden="0" w:uiPriority="72" w:unhideWhenUsed="0"/>
+    <w:lsdException w:name="Colorful Grid Accent 5" w:semiHidden="0" w:uiPriority="73" w:unhideWhenUsed="0"/>
+    <w:lsdException w:name="Light Shading Accent 6" w:semiHidden="0" w:uiPriority="60" w:unhideWhenUsed="0"/>
+    <w:lsdException w:name="Light List Accent 6" w:semiHidden="0" w:uiPriority="61" w:unhideWhenUsed="0"/>
+    <w:lsdException w:name="Light Grid Accent 6" w:semiHidden="0" w:uiPriority="62" w:unhideWhenUsed="0"/>
+    <w:lsdException w:name="Medium Shading 1 Accent 6" w:semiHidden="0" w:uiPriority="63" w:unhideWhenUsed="0"/>
+    <w:lsdException w:name="Medium Shading 2 Accent 6" w:semiHidden="0" w:uiPriority="64" w:unhideWhenUsed="0"/>
+    <w:lsdException w:name="Medium List 1 Accent 6" w:semiHidden="0" w:uiPriority="65" w:unhideWhenUsed="0"/>
+    <w:lsdException w:name="Medium List 2 Accent 6" w:semiHidden="0" w:uiPriority="66" w:unhideWhenUsed="0"/>
+    <w:lsdException w:name="Medium Grid 1 Accent 6" w:semiHidden="0" w:uiPriority="67" w:unhideWhenUsed="0"/>
+    <w:lsdException w:name="Medium Grid 2 Accent 6" w:semiHidden="0" w:uiPriority="68" w:unhideWhenUsed="0"/>
+    <w:lsdException w:name="Medium Grid 3 Accent 6" w:semiHidden="0" w:uiPriority="69" w:unhideWhenUsed="0"/>
+    <w:lsdException w:name="Dark List Accent 6" w:semiHidden="0" w:uiPriority="70" w:unhideWhenUsed="0"/>
+    <w:lsdException w:name="Colorful Shading Accent 6" w:semiHidden="0" w:uiPriority="71" w:unhideWhenUsed="0"/>
+    <w:lsdException w:name="Colorful List Accent 6" w:semiHidden="0" w:uiPriority="72" w:unhideWhenUsed="0"/>
+    <w:lsdException w:name="Colorful Grid Accent 6" w:semiHidden="0" w:uiPriority="73" w:unhideWhenUsed="0"/>
+    <w:lsdException w:name="Subtle Emphasis" w:semiHidden="0" w:uiPriority="19" w:unhideWhenUsed="0" w:qFormat="1"/>
+    <w:lsdException w:name="Intense Emphasis" w:semiHidden="0" w:uiPriority="21" w:unhideWhenUsed="0" w:qFormat="1"/>
+    <w:lsdException w:name="Subtle Reference" w:semiHidden="0" w:uiPriority="31" w:unhideWhenUsed="0" w:qFormat="1"/>
+    <w:lsdException w:name="Intense Reference" w:semiHidden="0" w:uiPriority="32" w:unhideWhenUsed="0" w:qFormat="1"/>
+    <w:lsdException w:name="Book Title" w:semiHidden="0" w:uiPriority="33" w:unhideWhenUsed="0" w:qFormat="1"/>
+    <w:lsdException w:name="Bibliography" w:uiPriority="37"/>
+    <w:lsdException w:name="TOC Heading" w:uiPriority="39" w:qFormat="1"/>
+  </w:latentStyles>
+  <w:style w:type="paragraph" w:default="1" w:styleId="Normal">
+    <w:name w:val="Normal"/>
+    <w:qFormat/>
+  </w:style>
+  <w:style w:type="character" w:default="1" w:styleId="DefaultParagraphFont">
+    <w:name w:val="Default Paragraph Font"/>
+    <w:uiPriority w:val="1"/>
+    <w:semiHidden/>
+    <w:unhideWhenUsed/>
+  </w:style>
+  <w:style w:type="table" w:default="1" w:styleId="TableNormal">
+    <w:name w:val="Normal Table"/>
+    <w:uiPriority w:val="99"/>
+    <w:semiHidden/>
+    <w:unhideWhenUsed/>
+    <w:tblPr>
+      <w:tblInd w:w="0" w:type="dxa"/>
+      <w:tblCellMar>
+        <w:top w:w="0" w:type="dxa"/>
+        <w:left w:w="108" w:type="dxa"/>
+        <w:bottom w:w="0" w:type="dxa"/>
+        <w:right w:w="108" w:type="dxa"/>
+      </w:tblCellMar>
+    </w:tblPr>
+  </w:style>
+  <w:style w:type="numbering" w:default="1" w:styleId="NoList">
+    <w:name w:val="No List"/>
+    <w:uiPriority w:val="99"/>
+    <w:semiHidden/>
+    <w:unhideWhenUsed/>
+  </w:style>
+  <w:style w:type="character" w:styleId="PlaceholderText">
+    <w:name w:val="Placeholder Text"/>
+    <w:basedOn w:val="DefaultParagraphFont"/>
+    <w:uiPriority w:val="99"/>
+    <w:semiHidden/>
+    <w:rsid w:val="00684C46"/>
+    <w:rPr>
+      <w:color w:val="808080"/>
+    </w:rPr>
+  </w:style>
+</w:styles>
+</file>
+
+<file path=word/glossary/webSettings.xml><?xml version="1.0" encoding="utf-8"?>
+<w:webSettings xmlns:mc="http://schemas.openxmlformats.org/markup-compatibility/2006" xmlns:r="http://schemas.openxmlformats.org/officeDocument/2006/relationships" xmlns:w="http://schemas.openxmlformats.org/wordprocessingml/2006/main" xmlns:w14="http://schemas.microsoft.com/office/word/2010/wordml" mc:Ignorable="w14">
+  <w:optimizeForBrowser/>
+  <w:allowPNG/>
+</w:webSettings>
+</file>
+
 <file path=word/theme/theme1.xml><?xml version="1.0" encoding="utf-8"?>
 <a:theme xmlns:a="http://schemas.openxmlformats.org/drawingml/2006/main" name="Office Theme">
   <a:themeElements>
@@ -2897,7 +3604,7 @@
 </file>
 
 <file path=customXml/itemProps1.xml><?xml version="1.0" encoding="utf-8"?>
-<ds:datastoreItem xmlns:ds="http://schemas.openxmlformats.org/officeDocument/2006/customXml" ds:itemID="{DEA4F6E9-554E-4082-91E4-93C630DA559E}">
+<ds:datastoreItem xmlns:ds="http://schemas.openxmlformats.org/officeDocument/2006/customXml" ds:itemID="{0E17BD79-F148-41D6-93B8-22CDF2B3E62D}">
   <ds:schemaRefs>
     <ds:schemaRef ds:uri="http://schemas.openxmlformats.org/officeDocument/2006/bibliography"/>
   </ds:schemaRefs>

</xml_diff>

<commit_message>
Fix a bug in PatchRoadGenerator
- when the new edge is connected to a close vertex in
growRoadSegment2(), it is possible to get intersected with existing
edges. In that case, snap to that edge in order to avoid get
intersected.
</commit_message>
<xml_diff>
--- a/ExRoadDesigner/Pseudocode.docx
+++ b/ExRoadDesigner/Pseudocode.docx
@@ -3,14 +3,12 @@
 <w:document xmlns:wpc="http://schemas.microsoft.com/office/word/2010/wordprocessingCanvas" xmlns:mc="http://schemas.openxmlformats.org/markup-compatibility/2006" xmlns:o="urn:schemas-microsoft-com:office:office" xmlns:r="http://schemas.openxmlformats.org/officeDocument/2006/relationships" xmlns:m="http://schemas.openxmlformats.org/officeDocument/2006/math" xmlns:v="urn:schemas-microsoft-com:vml" xmlns:wp14="http://schemas.microsoft.com/office/word/2010/wordprocessingDrawing" xmlns:wp="http://schemas.openxmlformats.org/drawingml/2006/wordprocessingDrawing" xmlns:w10="urn:schemas-microsoft-com:office:word" xmlns:w="http://schemas.openxmlformats.org/wordprocessingml/2006/main" xmlns:w14="http://schemas.microsoft.com/office/word/2010/wordml" xmlns:wpg="http://schemas.microsoft.com/office/word/2010/wordprocessingGroup" xmlns:wpi="http://schemas.microsoft.com/office/word/2010/wordprocessingInk" xmlns:wne="http://schemas.microsoft.com/office/word/2006/wordml" xmlns:wps="http://schemas.microsoft.com/office/word/2010/wordprocessingShape" mc:Ignorable="w14 wp14">
   <w:body>
     <w:p>
-      <w:proofErr w:type="spellStart"/>
       <w:r>
         <w:rPr>
           <w:rFonts w:hint="eastAsia"/>
         </w:rPr>
         <w:t>Pseudocode</w:t>
       </w:r>
-      <w:proofErr w:type="spellEnd"/>
     </w:p>
     <w:p>
       <w:pPr>
@@ -524,7 +522,6 @@
         </w:rPr>
         <w:t xml:space="preserve"> </w:t>
       </w:r>
-      <w:proofErr w:type="gramStart"/>
       <w:r>
         <w:rPr>
           <w:rFonts w:ascii="Courier New" w:hAnsi="Courier New" w:cs="Courier New"/>
@@ -538,7 +535,6 @@
         </w:rPr>
         <w:t xml:space="preserve"> </w:t>
       </w:r>
-      <w:proofErr w:type="gramEnd"/>
       <m:oMath>
         <m:r>
           <m:rPr>
@@ -776,7 +772,7 @@
           <w:rPr>
             <w:rFonts w:ascii="Cambria Math" w:hAnsi="Cambria Math" w:cs="Courier New"/>
           </w:rPr>
-          <m:t>hasCloseVertex</m:t>
+          <m:t>hasCloseEdge</m:t>
         </m:r>
         <m:d>
           <m:dPr>
@@ -857,6 +853,610 @@
               <w:rPr>
                 <w:rFonts w:ascii="Cambria Math" w:hAnsi="Cambria Math" w:cs="Courier New"/>
               </w:rPr>
+              <m:t>v,  closeEdge</m:t>
+            </m:r>
+          </m:e>
+        </m:d>
+      </m:oMath>
+      <w:r>
+        <w:rPr>
+          <w:rFonts w:ascii="Courier New" w:hAnsi="Courier New" w:cs="Courier New" w:hint="eastAsia"/>
+        </w:rPr>
+        <w:br/>
+        <w:t xml:space="preserve">14            </w:t>
+      </w:r>
+      <w:r>
+        <w:rPr>
+          <w:rFonts w:ascii="Courier New" w:hAnsi="Courier New" w:cs="Courier New" w:hint="eastAsia"/>
+          <w:b/>
+        </w:rPr>
+        <w:t>else</w:t>
+      </w:r>
+      <w:r>
+        <w:rPr>
+          <w:rFonts w:ascii="Courier New" w:hAnsi="Courier New" w:cs="Courier New" w:hint="eastAsia"/>
+        </w:rPr>
+        <w:t xml:space="preserve"> </w:t>
+      </w:r>
+      <w:r>
+        <w:rPr>
+          <w:rFonts w:ascii="Courier New" w:hAnsi="Courier New" w:cs="Courier New" w:hint="eastAsia"/>
+          <w:b/>
+        </w:rPr>
+        <w:t>if</w:t>
+      </w:r>
+      <w:r>
+        <w:rPr>
+          <w:rFonts w:ascii="Courier New" w:hAnsi="Courier New" w:cs="Courier New" w:hint="eastAsia"/>
+        </w:rPr>
+        <w:t xml:space="preserve"> </w:t>
+      </w:r>
+      <m:oMath>
+        <m:r>
+          <m:rPr>
+            <m:sty m:val="p"/>
+          </m:rPr>
+          <w:rPr>
+            <w:rFonts w:ascii="Cambria Math" w:hAnsi="Cambria Math" w:cs="Courier New"/>
+          </w:rPr>
+          <m:t>hasCloseVertex(</m:t>
+        </m:r>
+        <m:r>
+          <w:rPr>
+            <w:rFonts w:ascii="Cambria Math" w:hAnsi="Cambria Math" w:cs="Courier New"/>
+          </w:rPr>
+          <m:t>v</m:t>
+        </m:r>
+        <m:r>
+          <m:rPr>
+            <m:sty m:val="p"/>
+          </m:rPr>
+          <w:rPr>
+            <w:rFonts w:ascii="Cambria Math" w:hAnsi="Cambria Math" w:cs="Courier New"/>
+          </w:rPr>
+          <m:t>)</m:t>
+        </m:r>
+      </m:oMath>
+      <w:r>
+        <w:rPr>
+          <w:rFonts w:ascii="Courier New" w:hAnsi="Courier New" w:cs="Courier New" w:hint="eastAsia"/>
+        </w:rPr>
+        <w:t xml:space="preserve">, </w:t>
+      </w:r>
+      <w:r>
+        <w:rPr>
+          <w:rFonts w:ascii="Courier New" w:hAnsi="Courier New" w:cs="Courier New" w:hint="eastAsia"/>
+          <w:b/>
+        </w:rPr>
+        <w:t>then</w:t>
+      </w:r>
+      <w:r>
+        <w:rPr>
+          <w:rFonts w:ascii="Courier New" w:hAnsi="Courier New" w:cs="Courier New" w:hint="eastAsia"/>
+        </w:rPr>
+        <w:br/>
+        <w:t xml:space="preserve">15                </w:t>
+      </w:r>
+      <m:oMath>
+        <m:r>
+          <m:rPr>
+            <m:sty m:val="p"/>
+          </m:rPr>
+          <w:rPr>
+            <w:rFonts w:ascii="Cambria Math" w:hAnsi="Cambria Math" w:cs="Courier New"/>
+          </w:rPr>
+          <m:t>connect</m:t>
+        </m:r>
+        <m:r>
+          <w:rPr>
+            <w:rFonts w:ascii="Cambria Math" w:hAnsi="Cambria Math" w:cs="Courier New"/>
+          </w:rPr>
+          <m:t>(v, closeVertex)</m:t>
+        </m:r>
+      </m:oMath>
+      <w:r>
+        <w:rPr>
+          <w:rFonts w:ascii="Courier New" w:hAnsi="Courier New" w:cs="Courier New" w:hint="eastAsia"/>
+        </w:rPr>
+        <w:br/>
+      </w:r>
+      <w:r>
+        <w:rPr>
+          <w:rFonts w:ascii="Courier New" w:hAnsi="Courier New" w:cs="Courier New" w:hint="eastAsia"/>
+        </w:rPr>
+        <w:t>1</w:t>
+      </w:r>
+      <w:r>
+        <w:rPr>
+          <w:rFonts w:ascii="Courier New" w:hAnsi="Courier New" w:cs="Courier New" w:hint="eastAsia"/>
+        </w:rPr>
+        <w:t>6</w:t>
+      </w:r>
+      <w:r>
+        <w:rPr>
+          <w:rFonts w:ascii="Courier New" w:hAnsi="Courier New" w:cs="Courier New" w:hint="eastAsia"/>
+        </w:rPr>
+        <w:t xml:space="preserve">   </w:t>
+      </w:r>
+      <w:r>
+        <w:rPr>
+          <w:rFonts w:ascii="Courier New" w:hAnsi="Courier New" w:cs="Courier New" w:hint="eastAsia"/>
+        </w:rPr>
+        <w:t xml:space="preserve">    </w:t>
+      </w:r>
+      <w:r>
+        <w:rPr>
+          <w:rFonts w:ascii="Courier New" w:hAnsi="Courier New" w:cs="Courier New" w:hint="eastAsia"/>
+        </w:rPr>
+        <w:t xml:space="preserve">     </w:t>
+      </w:r>
+      <w:r>
+        <w:rPr>
+          <w:rFonts w:ascii="Courier New" w:hAnsi="Courier New" w:cs="Courier New" w:hint="eastAsia"/>
+          <w:b/>
+        </w:rPr>
+        <w:t>else</w:t>
+      </w:r>
+      <w:r>
+        <w:rPr>
+          <w:rFonts w:ascii="Courier New" w:hAnsi="Courier New" w:cs="Courier New" w:hint="eastAsia"/>
+        </w:rPr>
+        <w:br/>
+        <w:t>1</w:t>
+      </w:r>
+      <w:r>
+        <w:rPr>
+          <w:rFonts w:ascii="Courier New" w:hAnsi="Courier New" w:cs="Courier New" w:hint="eastAsia"/>
+        </w:rPr>
+        <w:t>7</w:t>
+      </w:r>
+      <w:r>
+        <w:rPr>
+          <w:rFonts w:ascii="Courier New" w:hAnsi="Courier New" w:cs="Courier New" w:hint="eastAsia"/>
+        </w:rPr>
+        <w:t xml:space="preserve">     </w:t>
+      </w:r>
+      <w:r>
+        <w:rPr>
+          <w:rFonts w:ascii="Courier New" w:hAnsi="Courier New" w:cs="Courier New" w:hint="eastAsia"/>
+        </w:rPr>
+        <w:t xml:space="preserve">    </w:t>
+      </w:r>
+      <w:r>
+        <w:rPr>
+          <w:rFonts w:ascii="Courier New" w:hAnsi="Courier New" w:cs="Courier New" w:hint="eastAsia"/>
+        </w:rPr>
+        <w:t xml:space="preserve">       </w:t>
+      </w:r>
+      <m:oMath>
+        <m:r>
+          <m:rPr>
+            <m:sty m:val="p"/>
+          </m:rPr>
+          <w:rPr>
+            <w:rFonts w:ascii="Cambria Math" w:hAnsi="Cambria Math" w:cs="Courier New"/>
+          </w:rPr>
+          <m:t>directions←defineFourDirectionBasedOnAlreadyGeneratedEdges</m:t>
+        </m:r>
+        <m:d>
+          <m:dPr>
+            <m:ctrlPr>
+              <w:rPr>
+                <w:rFonts w:ascii="Cambria Math" w:hAnsi="Cambria Math" w:cs="Courier New"/>
+              </w:rPr>
+            </m:ctrlPr>
+          </m:dPr>
+          <m:e>
+            <m:r>
+              <w:rPr>
+                <w:rFonts w:ascii="Cambria Math" w:hAnsi="Cambria Math" w:cs="Courier New"/>
+              </w:rPr>
+              <m:t>v</m:t>
+            </m:r>
+          </m:e>
+        </m:d>
+      </m:oMath>
+      <w:r>
+        <w:rPr>
+          <w:rFonts w:ascii="Courier New" w:hAnsi="Courier New" w:cs="Courier New" w:hint="eastAsia"/>
+        </w:rPr>
+        <w:br/>
+        <w:t>1</w:t>
+      </w:r>
+      <w:r>
+        <w:rPr>
+          <w:rFonts w:ascii="Courier New" w:hAnsi="Courier New" w:cs="Courier New" w:hint="eastAsia"/>
+        </w:rPr>
+        <w:t>8</w:t>
+      </w:r>
+      <w:r>
+        <w:rPr>
+          <w:rFonts w:ascii="Courier New" w:hAnsi="Courier New" w:cs="Courier New" w:hint="eastAsia"/>
+        </w:rPr>
+        <w:t xml:space="preserve">    </w:t>
+      </w:r>
+      <w:r>
+        <w:rPr>
+          <w:rFonts w:ascii="Courier New" w:hAnsi="Courier New" w:cs="Courier New" w:hint="eastAsia"/>
+        </w:rPr>
+        <w:t xml:space="preserve">    </w:t>
+      </w:r>
+      <w:r>
+        <w:rPr>
+          <w:rFonts w:ascii="Courier New" w:hAnsi="Courier New" w:cs="Courier New" w:hint="eastAsia"/>
+        </w:rPr>
+        <w:t xml:space="preserve">        </w:t>
+      </w:r>
+      <w:r>
+        <w:rPr>
+          <w:rFonts w:ascii="Courier New" w:hAnsi="Courier New" w:cs="Courier New" w:hint="eastAsia"/>
+          <w:b/>
+        </w:rPr>
+        <w:t>for</w:t>
+      </w:r>
+      <w:r>
+        <w:rPr>
+          <w:rFonts w:ascii="Courier New" w:hAnsi="Courier New" w:cs="Courier New" w:hint="eastAsia"/>
+        </w:rPr>
+        <w:t xml:space="preserve"> </w:t>
+      </w:r>
+      <w:r>
+        <w:rPr>
+          <w:rFonts w:ascii="Courier New" w:hAnsi="Courier New" w:cs="Courier New" w:hint="eastAsia"/>
+          <w:b/>
+        </w:rPr>
+        <w:t>each</w:t>
+      </w:r>
+      <w:r>
+        <w:rPr>
+          <w:rFonts w:ascii="Courier New" w:hAnsi="Courier New" w:cs="Courier New" w:hint="eastAsia"/>
+        </w:rPr>
+        <w:t xml:space="preserve"> </w:t>
+      </w:r>
+      <m:oMath>
+        <m:r>
+          <w:rPr>
+            <w:rFonts w:ascii="Cambria Math" w:hAnsi="Cambria Math" w:cs="Courier New"/>
+          </w:rPr>
+          <m:t>direction</m:t>
+        </m:r>
+        <m:r>
+          <m:rPr>
+            <m:sty m:val="p"/>
+          </m:rPr>
+          <w:rPr>
+            <w:rFonts w:ascii="Cambria Math" w:hAnsi="Cambria Math" w:cs="Courier New"/>
+          </w:rPr>
+          <m:t>∈</m:t>
+        </m:r>
+        <m:r>
+          <w:rPr>
+            <w:rFonts w:ascii="Cambria Math" w:hAnsi="Cambria Math" w:cs="Courier New"/>
+          </w:rPr>
+          <m:t>directions</m:t>
+        </m:r>
+      </m:oMath>
+      <w:r>
+        <w:rPr>
+          <w:rFonts w:ascii="Courier New" w:hAnsi="Courier New" w:cs="Courier New" w:hint="eastAsia"/>
+        </w:rPr>
+        <w:br/>
+        <w:t>1</w:t>
+      </w:r>
+      <w:r>
+        <w:rPr>
+          <w:rFonts w:ascii="Courier New" w:hAnsi="Courier New" w:cs="Courier New" w:hint="eastAsia"/>
+        </w:rPr>
+        <w:t>9</w:t>
+      </w:r>
+      <w:r>
+        <w:rPr>
+          <w:rFonts w:ascii="Courier New" w:hAnsi="Courier New" w:cs="Courier New" w:hint="eastAsia"/>
+        </w:rPr>
+        <w:t xml:space="preserve">     </w:t>
+      </w:r>
+      <w:r>
+        <w:rPr>
+          <w:rFonts w:ascii="Courier New" w:hAnsi="Courier New" w:cs="Courier New" w:hint="eastAsia"/>
+        </w:rPr>
+        <w:t xml:space="preserve">    </w:t>
+      </w:r>
+      <w:r>
+        <w:rPr>
+          <w:rFonts w:ascii="Courier New" w:hAnsi="Courier New" w:cs="Courier New" w:hint="eastAsia"/>
+        </w:rPr>
+        <w:t xml:space="preserve">           </w:t>
+      </w:r>
+      <w:r>
+        <w:rPr>
+          <w:rFonts w:ascii="Courier New" w:hAnsi="Courier New" w:cs="Courier New" w:hint="eastAsia"/>
+          <w:b/>
+        </w:rPr>
+        <w:t>if</w:t>
+      </w:r>
+      <w:r>
+        <w:rPr>
+          <w:rFonts w:ascii="Courier New" w:hAnsi="Courier New" w:cs="Courier New" w:hint="eastAsia"/>
+        </w:rPr>
+        <w:t xml:space="preserve"> </w:t>
+      </w:r>
+      <m:oMath>
+        <m:r>
+          <m:rPr>
+            <m:sty m:val="p"/>
+          </m:rPr>
+          <w:rPr>
+            <w:rFonts w:ascii="Cambria Math" w:hAnsi="Cambria Math" w:cs="Courier New"/>
+          </w:rPr>
+          <m:t>hasCloseVertex</m:t>
+        </m:r>
+        <m:d>
+          <m:dPr>
+            <m:ctrlPr>
+              <w:rPr>
+                <w:rFonts w:ascii="Cambria Math" w:hAnsi="Cambria Math" w:cs="Courier New"/>
+              </w:rPr>
+            </m:ctrlPr>
+          </m:dPr>
+          <m:e>
+            <m:r>
+              <w:rPr>
+                <w:rFonts w:ascii="Cambria Math" w:hAnsi="Cambria Math" w:cs="Courier New"/>
+              </w:rPr>
+              <m:t>v, direction</m:t>
+            </m:r>
+          </m:e>
+        </m:d>
+      </m:oMath>
+      <w:r>
+        <w:rPr>
+          <w:rFonts w:ascii="Courier New" w:hAnsi="Courier New" w:cs="Courier New" w:hint="eastAsia"/>
+        </w:rPr>
+        <w:t xml:space="preserve">, </w:t>
+      </w:r>
+      <w:r>
+        <w:rPr>
+          <w:rFonts w:ascii="Courier New" w:hAnsi="Courier New" w:cs="Courier New" w:hint="eastAsia"/>
+          <w:b/>
+        </w:rPr>
+        <w:t>then</w:t>
+      </w:r>
+      <w:r>
+        <w:rPr>
+          <w:rFonts w:ascii="Courier New" w:hAnsi="Courier New" w:cs="Courier New" w:hint="eastAsia"/>
+        </w:rPr>
+        <w:br/>
+        <w:t>20</w:t>
+      </w:r>
+      <w:r>
+        <w:rPr>
+          <w:rFonts w:ascii="Courier New" w:hAnsi="Courier New" w:cs="Courier New" w:hint="eastAsia"/>
+        </w:rPr>
+        <w:t xml:space="preserve">      </w:t>
+      </w:r>
+      <w:r>
+        <w:rPr>
+          <w:rFonts w:ascii="Courier New" w:hAnsi="Courier New" w:cs="Courier New" w:hint="eastAsia"/>
+        </w:rPr>
+        <w:t xml:space="preserve">    </w:t>
+      </w:r>
+      <w:r>
+        <w:rPr>
+          <w:rFonts w:ascii="Courier New" w:hAnsi="Courier New" w:cs="Courier New" w:hint="eastAsia"/>
+        </w:rPr>
+        <w:t xml:space="preserve">              </w:t>
+      </w:r>
+      <w:r>
+        <w:rPr>
+          <w:rFonts w:ascii="Courier New" w:hAnsi="Courier New" w:cs="Courier New" w:hint="eastAsia"/>
+          <w:b/>
+        </w:rPr>
+        <w:t>if</w:t>
+      </w:r>
+      <w:r>
+        <w:rPr>
+          <w:rFonts w:ascii="Courier New" w:hAnsi="Courier New" w:cs="Courier New" w:hint="eastAsia"/>
+        </w:rPr>
+        <w:t xml:space="preserve"> </w:t>
+      </w:r>
+      <w:r>
+        <w:rPr>
+          <w:rFonts w:ascii="Courier New" w:hAnsi="Courier New" w:cs="Courier New" w:hint="eastAsia"/>
+          <w:b/>
+        </w:rPr>
+        <w:t>not</w:t>
+      </w:r>
+      <w:r>
+        <w:rPr>
+          <w:rFonts w:ascii="Courier New" w:hAnsi="Courier New" w:cs="Courier New" w:hint="eastAsia"/>
+        </w:rPr>
+        <w:t xml:space="preserve"> </w:t>
+      </w:r>
+      <m:oMath>
+        <m:r>
+          <m:rPr>
+            <m:sty m:val="p"/>
+          </m:rPr>
+          <w:rPr>
+            <w:rFonts w:ascii="Cambria Math" w:hAnsi="Cambria Math" w:cs="Courier New"/>
+          </w:rPr>
+          <m:t>inSeed</m:t>
+        </m:r>
+        <m:d>
+          <m:dPr>
+            <m:ctrlPr>
+              <w:rPr>
+                <w:rFonts w:ascii="Cambria Math" w:hAnsi="Cambria Math" w:cs="Courier New"/>
+              </w:rPr>
+            </m:ctrlPr>
+          </m:dPr>
+          <m:e>
+            <m:r>
+              <w:rPr>
+                <w:rFonts w:ascii="Cambria Math" w:hAnsi="Cambria Math" w:cs="Courier New"/>
+              </w:rPr>
+              <m:t>closeVertex</m:t>
+            </m:r>
+          </m:e>
+        </m:d>
+      </m:oMath>
+      <w:r>
+        <w:rPr>
+          <w:rFonts w:ascii="Courier New" w:hAnsi="Courier New" w:cs="Courier New" w:hint="eastAsia"/>
+        </w:rPr>
+        <w:t xml:space="preserve">, </w:t>
+      </w:r>
+      <w:r>
+        <w:rPr>
+          <w:rFonts w:ascii="Courier New" w:hAnsi="Courier New" w:cs="Courier New" w:hint="eastAsia"/>
+          <w:b/>
+        </w:rPr>
+        <w:t>then</w:t>
+      </w:r>
+      <w:r>
+        <w:rPr>
+          <w:rFonts w:ascii="Courier New" w:hAnsi="Courier New" w:cs="Courier New" w:hint="eastAsia"/>
+        </w:rPr>
+        <w:t xml:space="preserve"> cancel</w:t>
+      </w:r>
+      <w:r>
+        <w:rPr>
+          <w:rFonts w:ascii="Courier New" w:hAnsi="Courier New" w:cs="Courier New" w:hint="eastAsia"/>
+        </w:rPr>
+        <w:br/>
+        <w:t>21</w:t>
+      </w:r>
+      <w:r>
+        <w:rPr>
+          <w:rFonts w:ascii="Courier New" w:hAnsi="Courier New" w:cs="Courier New" w:hint="eastAsia"/>
+        </w:rPr>
+        <w:t xml:space="preserve">        </w:t>
+      </w:r>
+      <w:r>
+        <w:rPr>
+          <w:rFonts w:ascii="Courier New" w:hAnsi="Courier New" w:cs="Courier New" w:hint="eastAsia"/>
+        </w:rPr>
+        <w:t xml:space="preserve">    </w:t>
+      </w:r>
+      <w:r>
+        <w:rPr>
+          <w:rFonts w:ascii="Courier New" w:hAnsi="Courier New" w:cs="Courier New" w:hint="eastAsia"/>
+        </w:rPr>
+        <w:t xml:space="preserve">            </w:t>
+      </w:r>
+      <w:r>
+        <w:rPr>
+          <w:rFonts w:ascii="Courier New" w:hAnsi="Courier New" w:cs="Courier New" w:hint="eastAsia"/>
+          <w:b/>
+        </w:rPr>
+        <w:t>if</w:t>
+      </w:r>
+      <w:r>
+        <w:rPr>
+          <w:rFonts w:ascii="Courier New" w:hAnsi="Courier New" w:cs="Courier New" w:hint="eastAsia"/>
+        </w:rPr>
+        <w:t xml:space="preserve"> </w:t>
+      </w:r>
+      <m:oMath>
+        <m:r>
+          <m:rPr>
+            <m:sty m:val="p"/>
+          </m:rPr>
+          <w:rPr>
+            <w:rFonts w:ascii="Cambria Math" w:hAnsi="Cambria Math" w:cs="Courier New"/>
+          </w:rPr>
+          <m:t>hasRedundantEdge</m:t>
+        </m:r>
+        <m:d>
+          <m:dPr>
+            <m:ctrlPr>
+              <w:rPr>
+                <w:rFonts w:ascii="Cambria Math" w:hAnsi="Cambria Math" w:cs="Courier New"/>
+              </w:rPr>
+            </m:ctrlPr>
+          </m:dPr>
+          <m:e>
+            <m:r>
+              <w:rPr>
+                <w:rFonts w:ascii="Cambria Math" w:hAnsi="Cambria Math" w:cs="Courier New"/>
+              </w:rPr>
+              <m:t>closeVertex</m:t>
+            </m:r>
+          </m:e>
+        </m:d>
+      </m:oMath>
+      <w:r>
+        <w:rPr>
+          <w:rFonts w:ascii="Courier New" w:hAnsi="Courier New" w:cs="Courier New" w:hint="eastAsia"/>
+        </w:rPr>
+        <w:t xml:space="preserve">, </w:t>
+      </w:r>
+      <w:r>
+        <w:rPr>
+          <w:rFonts w:ascii="Courier New" w:hAnsi="Courier New" w:cs="Courier New" w:hint="eastAsia"/>
+          <w:b/>
+        </w:rPr>
+        <w:t>then</w:t>
+      </w:r>
+      <w:r>
+        <w:rPr>
+          <w:rFonts w:ascii="Courier New" w:hAnsi="Courier New" w:cs="Courier New" w:hint="eastAsia"/>
+        </w:rPr>
+        <w:t xml:space="preserve"> cancel</w:t>
+      </w:r>
+      <w:r>
+        <w:rPr>
+          <w:rFonts w:ascii="Courier New" w:hAnsi="Courier New" w:cs="Courier New"/>
+        </w:rPr>
+        <w:br/>
+      </w:r>
+      <w:r>
+        <w:rPr>
+          <w:rFonts w:ascii="Courier New" w:hAnsi="Courier New" w:cs="Courier New" w:hint="eastAsia"/>
+        </w:rPr>
+        <w:t>22</w:t>
+      </w:r>
+      <w:r>
+        <w:rPr>
+          <w:rFonts w:ascii="Courier New" w:hAnsi="Courier New" w:cs="Courier New" w:hint="eastAsia"/>
+        </w:rPr>
+        <w:t xml:space="preserve">        </w:t>
+      </w:r>
+      <w:r>
+        <w:rPr>
+          <w:rFonts w:ascii="Courier New" w:hAnsi="Courier New" w:cs="Courier New" w:hint="eastAsia"/>
+        </w:rPr>
+        <w:t xml:space="preserve">    </w:t>
+      </w:r>
+      <w:r>
+        <w:rPr>
+          <w:rFonts w:ascii="Courier New" w:hAnsi="Courier New" w:cs="Courier New" w:hint="eastAsia"/>
+        </w:rPr>
+        <w:t xml:space="preserve">            </w:t>
+      </w:r>
+      <m:oMath>
+        <m:r>
+          <m:rPr>
+            <m:sty m:val="p"/>
+          </m:rPr>
+          <w:rPr>
+            <w:rFonts w:ascii="Cambria Math" w:hAnsi="Cambria Math" w:cs="Courier New"/>
+          </w:rPr>
+          <m:t>snap</m:t>
+        </m:r>
+        <m:d>
+          <m:dPr>
+            <m:ctrlPr>
+              <w:rPr>
+                <w:rFonts w:ascii="Cambria Math" w:hAnsi="Cambria Math" w:cs="Courier New"/>
+              </w:rPr>
+            </m:ctrlPr>
+          </m:dPr>
+          <m:e>
+            <m:r>
+              <w:rPr>
+                <w:rFonts w:ascii="Cambria Math" w:hAnsi="Cambria Math" w:cs="Courier New"/>
+              </w:rPr>
               <m:t>v,  closeVertex</m:t>
             </m:r>
           </m:e>
@@ -867,7 +1467,19 @@
           <w:rFonts w:ascii="Courier New" w:hAnsi="Courier New" w:cs="Courier New" w:hint="eastAsia"/>
         </w:rPr>
         <w:br/>
-        <w:t xml:space="preserve">14            </w:t>
+        <w:t>2</w:t>
+      </w:r>
+      <w:r>
+        <w:rPr>
+          <w:rFonts w:ascii="Courier New" w:hAnsi="Courier New" w:cs="Courier New" w:hint="eastAsia"/>
+        </w:rPr>
+        <w:t>3</w:t>
+      </w:r>
+      <w:r>
+        <w:rPr>
+          <w:rFonts w:ascii="Courier New" w:hAnsi="Courier New" w:cs="Courier New" w:hint="eastAsia"/>
+        </w:rPr>
+        <w:t xml:space="preserve">                    </w:t>
       </w:r>
       <w:r>
         <w:rPr>
@@ -903,287 +1515,7 @@
           <w:rPr>
             <w:rFonts w:ascii="Cambria Math" w:hAnsi="Cambria Math" w:cs="Courier New"/>
           </w:rPr>
-          <m:t>hasCloseEdge(</m:t>
-        </m:r>
-        <m:r>
-          <w:rPr>
-            <w:rFonts w:ascii="Cambria Math" w:hAnsi="Cambria Math" w:cs="Courier New"/>
-          </w:rPr>
-          <m:t>v</m:t>
-        </m:r>
-        <m:r>
-          <m:rPr>
-            <m:sty m:val="p"/>
-          </m:rPr>
-          <w:rPr>
-            <w:rFonts w:ascii="Cambria Math" w:hAnsi="Cambria Math" w:cs="Courier New"/>
-          </w:rPr>
-          <m:t>)</m:t>
-        </m:r>
-      </m:oMath>
-      <w:r>
-        <w:rPr>
-          <w:rFonts w:ascii="Courier New" w:hAnsi="Courier New" w:cs="Courier New" w:hint="eastAsia"/>
-        </w:rPr>
-        <w:t xml:space="preserve">, </w:t>
-      </w:r>
-      <w:r>
-        <w:rPr>
-          <w:rFonts w:ascii="Courier New" w:hAnsi="Courier New" w:cs="Courier New" w:hint="eastAsia"/>
-          <w:b/>
-        </w:rPr>
-        <w:t>then</w:t>
-      </w:r>
-      <w:r>
-        <w:rPr>
-          <w:rFonts w:ascii="Courier New" w:hAnsi="Courier New" w:cs="Courier New" w:hint="eastAsia"/>
-        </w:rPr>
-        <w:br/>
-        <w:t xml:space="preserve">15                </w:t>
-      </w:r>
-      <m:oMath>
-        <m:r>
-          <w:rPr>
-            <w:rFonts w:ascii="Cambria Math" w:hAnsi="Cambria Math" w:cs="Courier New"/>
-          </w:rPr>
-          <m:t>connect(v, closeEdge)</m:t>
-        </m:r>
-      </m:oMath>
-      <w:r>
-        <w:rPr>
-          <w:rFonts w:ascii="Courier New" w:hAnsi="Courier New" w:cs="Courier New" w:hint="eastAsia"/>
-        </w:rPr>
-        <w:br/>
-      </w:r>
-      <w:r>
-        <w:rPr>
-          <w:rFonts w:ascii="Courier New" w:hAnsi="Courier New" w:cs="Courier New" w:hint="eastAsia"/>
-        </w:rPr>
-        <w:t>1</w:t>
-      </w:r>
-      <w:r>
-        <w:rPr>
-          <w:rFonts w:ascii="Courier New" w:hAnsi="Courier New" w:cs="Courier New" w:hint="eastAsia"/>
-        </w:rPr>
-        <w:t>6</w:t>
-      </w:r>
-      <w:r>
-        <w:rPr>
-          <w:rFonts w:ascii="Courier New" w:hAnsi="Courier New" w:cs="Courier New" w:hint="eastAsia"/>
-        </w:rPr>
-        <w:t xml:space="preserve">   </w:t>
-      </w:r>
-      <w:r>
-        <w:rPr>
-          <w:rFonts w:ascii="Courier New" w:hAnsi="Courier New" w:cs="Courier New" w:hint="eastAsia"/>
-        </w:rPr>
-        <w:t xml:space="preserve">    </w:t>
-      </w:r>
-      <w:r>
-        <w:rPr>
-          <w:rFonts w:ascii="Courier New" w:hAnsi="Courier New" w:cs="Courier New" w:hint="eastAsia"/>
-        </w:rPr>
-        <w:t xml:space="preserve">     </w:t>
-      </w:r>
-      <w:r>
-        <w:rPr>
-          <w:rFonts w:ascii="Courier New" w:hAnsi="Courier New" w:cs="Courier New" w:hint="eastAsia"/>
-          <w:b/>
-        </w:rPr>
-        <w:t>else</w:t>
-      </w:r>
-      <w:r>
-        <w:rPr>
-          <w:rFonts w:ascii="Courier New" w:hAnsi="Courier New" w:cs="Courier New" w:hint="eastAsia"/>
-        </w:rPr>
-        <w:br/>
-        <w:t>1</w:t>
-      </w:r>
-      <w:r>
-        <w:rPr>
-          <w:rFonts w:ascii="Courier New" w:hAnsi="Courier New" w:cs="Courier New" w:hint="eastAsia"/>
-        </w:rPr>
-        <w:t>7</w:t>
-      </w:r>
-      <w:r>
-        <w:rPr>
-          <w:rFonts w:ascii="Courier New" w:hAnsi="Courier New" w:cs="Courier New" w:hint="eastAsia"/>
-        </w:rPr>
-        <w:t xml:space="preserve">     </w:t>
-      </w:r>
-      <w:r>
-        <w:rPr>
-          <w:rFonts w:ascii="Courier New" w:hAnsi="Courier New" w:cs="Courier New" w:hint="eastAsia"/>
-        </w:rPr>
-        <w:t xml:space="preserve">    </w:t>
-      </w:r>
-      <w:r>
-        <w:rPr>
-          <w:rFonts w:ascii="Courier New" w:hAnsi="Courier New" w:cs="Courier New" w:hint="eastAsia"/>
-        </w:rPr>
-        <w:t xml:space="preserve">       </w:t>
-      </w:r>
-      <m:oMath>
-        <m:r>
-          <m:rPr>
-            <m:sty m:val="p"/>
-          </m:rPr>
-          <w:rPr>
-            <w:rFonts w:ascii="Cambria Math" w:hAnsi="Cambria Math" w:cs="Courier New"/>
-          </w:rPr>
-          <m:t>directions←defineFourDirectionBasedOnAlreadyGeneratedEdges</m:t>
-        </m:r>
-        <m:d>
-          <m:dPr>
-            <m:ctrlPr>
-              <w:rPr>
-                <w:rFonts w:ascii="Cambria Math" w:hAnsi="Cambria Math" w:cs="Courier New"/>
-              </w:rPr>
-            </m:ctrlPr>
-          </m:dPr>
-          <m:e>
-            <m:r>
-              <w:rPr>
-                <w:rFonts w:ascii="Cambria Math" w:hAnsi="Cambria Math" w:cs="Courier New"/>
-              </w:rPr>
-              <m:t>v</m:t>
-            </m:r>
-          </m:e>
-        </m:d>
-      </m:oMath>
-      <w:r>
-        <w:rPr>
-          <w:rFonts w:ascii="Courier New" w:hAnsi="Courier New" w:cs="Courier New" w:hint="eastAsia"/>
-        </w:rPr>
-        <w:br/>
-        <w:t>1</w:t>
-      </w:r>
-      <w:r>
-        <w:rPr>
-          <w:rFonts w:ascii="Courier New" w:hAnsi="Courier New" w:cs="Courier New" w:hint="eastAsia"/>
-        </w:rPr>
-        <w:t>8</w:t>
-      </w:r>
-      <w:r>
-        <w:rPr>
-          <w:rFonts w:ascii="Courier New" w:hAnsi="Courier New" w:cs="Courier New" w:hint="eastAsia"/>
-        </w:rPr>
-        <w:t xml:space="preserve">    </w:t>
-      </w:r>
-      <w:r>
-        <w:rPr>
-          <w:rFonts w:ascii="Courier New" w:hAnsi="Courier New" w:cs="Courier New" w:hint="eastAsia"/>
-        </w:rPr>
-        <w:t xml:space="preserve">    </w:t>
-      </w:r>
-      <w:r>
-        <w:rPr>
-          <w:rFonts w:ascii="Courier New" w:hAnsi="Courier New" w:cs="Courier New" w:hint="eastAsia"/>
-        </w:rPr>
-        <w:t xml:space="preserve">        </w:t>
-      </w:r>
-      <w:r>
-        <w:rPr>
-          <w:rFonts w:ascii="Courier New" w:hAnsi="Courier New" w:cs="Courier New" w:hint="eastAsia"/>
-          <w:b/>
-        </w:rPr>
-        <w:t>for</w:t>
-      </w:r>
-      <w:r>
-        <w:rPr>
-          <w:rFonts w:ascii="Courier New" w:hAnsi="Courier New" w:cs="Courier New" w:hint="eastAsia"/>
-        </w:rPr>
-        <w:t xml:space="preserve"> </w:t>
-      </w:r>
-      <w:r>
-        <w:rPr>
-          <w:rFonts w:ascii="Courier New" w:hAnsi="Courier New" w:cs="Courier New" w:hint="eastAsia"/>
-          <w:b/>
-        </w:rPr>
-        <w:t>each</w:t>
-      </w:r>
-      <w:r>
-        <w:rPr>
-          <w:rFonts w:ascii="Courier New" w:hAnsi="Courier New" w:cs="Courier New" w:hint="eastAsia"/>
-        </w:rPr>
-        <w:t xml:space="preserve"> </w:t>
-      </w:r>
-      <m:oMath>
-        <m:r>
-          <w:rPr>
-            <w:rFonts w:ascii="Cambria Math" w:hAnsi="Cambria Math" w:cs="Courier New"/>
-          </w:rPr>
-          <m:t>direction</m:t>
-        </m:r>
-        <m:r>
-          <m:rPr>
-            <m:sty m:val="p"/>
-          </m:rPr>
-          <w:rPr>
-            <w:rFonts w:ascii="Cambria Math" w:hAnsi="Cambria Math" w:cs="Courier New"/>
-          </w:rPr>
-          <m:t>∈</m:t>
-        </m:r>
-        <m:r>
-          <w:rPr>
-            <w:rFonts w:ascii="Cambria Math" w:hAnsi="Cambria Math" w:cs="Courier New"/>
-          </w:rPr>
-          <m:t>directions</m:t>
-        </m:r>
-      </m:oMath>
-      <w:r>
-        <w:rPr>
-          <w:rFonts w:ascii="Courier New" w:hAnsi="Courier New" w:cs="Courier New" w:hint="eastAsia"/>
-        </w:rPr>
-        <w:br/>
-        <w:t>1</w:t>
-      </w:r>
-      <w:r>
-        <w:rPr>
-          <w:rFonts w:ascii="Courier New" w:hAnsi="Courier New" w:cs="Courier New" w:hint="eastAsia"/>
-        </w:rPr>
-        <w:t>9</w:t>
-      </w:r>
-      <w:r>
-        <w:rPr>
-          <w:rFonts w:ascii="Courier New" w:hAnsi="Courier New" w:cs="Courier New" w:hint="eastAsia"/>
-        </w:rPr>
-        <w:t xml:space="preserve">     </w:t>
-      </w:r>
-      <w:r>
-        <w:rPr>
-          <w:rFonts w:ascii="Courier New" w:hAnsi="Courier New" w:cs="Courier New" w:hint="eastAsia"/>
-        </w:rPr>
-        <w:t xml:space="preserve">    </w:t>
-      </w:r>
-      <w:r>
-        <w:rPr>
-          <w:rFonts w:ascii="Courier New" w:hAnsi="Courier New" w:cs="Courier New" w:hint="eastAsia"/>
-        </w:rPr>
-        <w:t xml:space="preserve">           </w:t>
-      </w:r>
-      <w:r>
-        <w:rPr>
-          <w:rFonts w:ascii="Courier New" w:hAnsi="Courier New" w:cs="Courier New" w:hint="eastAsia"/>
-          <w:b/>
-        </w:rPr>
-        <w:t>if</w:t>
-      </w:r>
-      <w:r>
-        <w:rPr>
-          <w:rFonts w:ascii="Courier New" w:hAnsi="Courier New" w:cs="Courier New" w:hint="eastAsia"/>
-        </w:rPr>
-        <w:t xml:space="preserve"> </w:t>
-      </w:r>
-      <m:oMath>
-        <m:r>
-          <m:rPr>
-            <m:sty m:val="p"/>
-          </m:rPr>
-          <w:rPr>
-            <w:rFonts w:ascii="Cambria Math" w:hAnsi="Cambria Math" w:cs="Courier New"/>
-          </w:rPr>
-          <m:t>hasCloseVertex</m:t>
+          <m:t>hasCloseEdge</m:t>
         </m:r>
         <m:d>
           <m:dPr>
@@ -1221,333 +1553,6 @@
           <w:rFonts w:ascii="Courier New" w:hAnsi="Courier New" w:cs="Courier New" w:hint="eastAsia"/>
         </w:rPr>
         <w:br/>
-        <w:t>20</w:t>
-      </w:r>
-      <w:r>
-        <w:rPr>
-          <w:rFonts w:ascii="Courier New" w:hAnsi="Courier New" w:cs="Courier New" w:hint="eastAsia"/>
-        </w:rPr>
-        <w:t xml:space="preserve">      </w:t>
-      </w:r>
-      <w:r>
-        <w:rPr>
-          <w:rFonts w:ascii="Courier New" w:hAnsi="Courier New" w:cs="Courier New" w:hint="eastAsia"/>
-        </w:rPr>
-        <w:t xml:space="preserve">    </w:t>
-      </w:r>
-      <w:r>
-        <w:rPr>
-          <w:rFonts w:ascii="Courier New" w:hAnsi="Courier New" w:cs="Courier New" w:hint="eastAsia"/>
-        </w:rPr>
-        <w:t xml:space="preserve">              </w:t>
-      </w:r>
-      <w:r>
-        <w:rPr>
-          <w:rFonts w:ascii="Courier New" w:hAnsi="Courier New" w:cs="Courier New" w:hint="eastAsia"/>
-          <w:b/>
-        </w:rPr>
-        <w:t>if</w:t>
-      </w:r>
-      <w:r>
-        <w:rPr>
-          <w:rFonts w:ascii="Courier New" w:hAnsi="Courier New" w:cs="Courier New" w:hint="eastAsia"/>
-        </w:rPr>
-        <w:t xml:space="preserve"> </w:t>
-      </w:r>
-      <w:r>
-        <w:rPr>
-          <w:rFonts w:ascii="Courier New" w:hAnsi="Courier New" w:cs="Courier New" w:hint="eastAsia"/>
-          <w:b/>
-        </w:rPr>
-        <w:t>not</w:t>
-      </w:r>
-      <w:r>
-        <w:rPr>
-          <w:rFonts w:ascii="Courier New" w:hAnsi="Courier New" w:cs="Courier New" w:hint="eastAsia"/>
-        </w:rPr>
-        <w:t xml:space="preserve"> </w:t>
-      </w:r>
-      <m:oMath>
-        <m:r>
-          <m:rPr>
-            <m:sty m:val="p"/>
-          </m:rPr>
-          <w:rPr>
-            <w:rFonts w:ascii="Cambria Math" w:hAnsi="Cambria Math" w:cs="Courier New"/>
-          </w:rPr>
-          <m:t>inSeed</m:t>
-        </m:r>
-        <m:d>
-          <m:dPr>
-            <m:ctrlPr>
-              <w:rPr>
-                <w:rFonts w:ascii="Cambria Math" w:hAnsi="Cambria Math" w:cs="Courier New"/>
-              </w:rPr>
-            </m:ctrlPr>
-          </m:dPr>
-          <m:e>
-            <m:r>
-              <w:rPr>
-                <w:rFonts w:ascii="Cambria Math" w:hAnsi="Cambria Math" w:cs="Courier New"/>
-              </w:rPr>
-              <m:t>closeVertex</m:t>
-            </m:r>
-          </m:e>
-        </m:d>
-      </m:oMath>
-      <w:r>
-        <w:rPr>
-          <w:rFonts w:ascii="Courier New" w:hAnsi="Courier New" w:cs="Courier New" w:hint="eastAsia"/>
-        </w:rPr>
-        <w:t xml:space="preserve">, </w:t>
-      </w:r>
-      <w:r>
-        <w:rPr>
-          <w:rFonts w:ascii="Courier New" w:hAnsi="Courier New" w:cs="Courier New" w:hint="eastAsia"/>
-          <w:b/>
-        </w:rPr>
-        <w:t>then</w:t>
-      </w:r>
-      <w:r>
-        <w:rPr>
-          <w:rFonts w:ascii="Courier New" w:hAnsi="Courier New" w:cs="Courier New" w:hint="eastAsia"/>
-        </w:rPr>
-        <w:t xml:space="preserve"> cancel</w:t>
-      </w:r>
-      <w:r>
-        <w:rPr>
-          <w:rFonts w:ascii="Courier New" w:hAnsi="Courier New" w:cs="Courier New" w:hint="eastAsia"/>
-        </w:rPr>
-        <w:br/>
-        <w:t>21</w:t>
-      </w:r>
-      <w:r>
-        <w:rPr>
-          <w:rFonts w:ascii="Courier New" w:hAnsi="Courier New" w:cs="Courier New" w:hint="eastAsia"/>
-        </w:rPr>
-        <w:t xml:space="preserve">        </w:t>
-      </w:r>
-      <w:r>
-        <w:rPr>
-          <w:rFonts w:ascii="Courier New" w:hAnsi="Courier New" w:cs="Courier New" w:hint="eastAsia"/>
-        </w:rPr>
-        <w:t xml:space="preserve">    </w:t>
-      </w:r>
-      <w:r>
-        <w:rPr>
-          <w:rFonts w:ascii="Courier New" w:hAnsi="Courier New" w:cs="Courier New" w:hint="eastAsia"/>
-        </w:rPr>
-        <w:t xml:space="preserve">            </w:t>
-      </w:r>
-      <w:r>
-        <w:rPr>
-          <w:rFonts w:ascii="Courier New" w:hAnsi="Courier New" w:cs="Courier New" w:hint="eastAsia"/>
-          <w:b/>
-        </w:rPr>
-        <w:t>if</w:t>
-      </w:r>
-      <w:r>
-        <w:rPr>
-          <w:rFonts w:ascii="Courier New" w:hAnsi="Courier New" w:cs="Courier New" w:hint="eastAsia"/>
-        </w:rPr>
-        <w:t xml:space="preserve"> </w:t>
-      </w:r>
-      <m:oMath>
-        <m:r>
-          <m:rPr>
-            <m:sty m:val="p"/>
-          </m:rPr>
-          <w:rPr>
-            <w:rFonts w:ascii="Cambria Math" w:hAnsi="Cambria Math" w:cs="Courier New"/>
-          </w:rPr>
-          <m:t>hasRedundantEdge</m:t>
-        </m:r>
-        <m:d>
-          <m:dPr>
-            <m:ctrlPr>
-              <w:rPr>
-                <w:rFonts w:ascii="Cambria Math" w:hAnsi="Cambria Math" w:cs="Courier New"/>
-              </w:rPr>
-            </m:ctrlPr>
-          </m:dPr>
-          <m:e>
-            <m:r>
-              <w:rPr>
-                <w:rFonts w:ascii="Cambria Math" w:hAnsi="Cambria Math" w:cs="Courier New"/>
-              </w:rPr>
-              <m:t>closeVertex</m:t>
-            </m:r>
-          </m:e>
-        </m:d>
-      </m:oMath>
-      <w:r>
-        <w:rPr>
-          <w:rFonts w:ascii="Courier New" w:hAnsi="Courier New" w:cs="Courier New" w:hint="eastAsia"/>
-        </w:rPr>
-        <w:t xml:space="preserve">, </w:t>
-      </w:r>
-      <w:r>
-        <w:rPr>
-          <w:rFonts w:ascii="Courier New" w:hAnsi="Courier New" w:cs="Courier New" w:hint="eastAsia"/>
-          <w:b/>
-        </w:rPr>
-        <w:t>then</w:t>
-      </w:r>
-      <w:r>
-        <w:rPr>
-          <w:rFonts w:ascii="Courier New" w:hAnsi="Courier New" w:cs="Courier New" w:hint="eastAsia"/>
-        </w:rPr>
-        <w:t xml:space="preserve"> cancel</w:t>
-      </w:r>
-      <w:r>
-        <w:rPr>
-          <w:rFonts w:ascii="Courier New" w:hAnsi="Courier New" w:cs="Courier New"/>
-        </w:rPr>
-        <w:br/>
-      </w:r>
-      <w:r>
-        <w:rPr>
-          <w:rFonts w:ascii="Courier New" w:hAnsi="Courier New" w:cs="Courier New" w:hint="eastAsia"/>
-        </w:rPr>
-        <w:t>22</w:t>
-      </w:r>
-      <w:r>
-        <w:rPr>
-          <w:rFonts w:ascii="Courier New" w:hAnsi="Courier New" w:cs="Courier New" w:hint="eastAsia"/>
-        </w:rPr>
-        <w:t xml:space="preserve">        </w:t>
-      </w:r>
-      <w:r>
-        <w:rPr>
-          <w:rFonts w:ascii="Courier New" w:hAnsi="Courier New" w:cs="Courier New" w:hint="eastAsia"/>
-        </w:rPr>
-        <w:t xml:space="preserve">    </w:t>
-      </w:r>
-      <w:r>
-        <w:rPr>
-          <w:rFonts w:ascii="Courier New" w:hAnsi="Courier New" w:cs="Courier New" w:hint="eastAsia"/>
-        </w:rPr>
-        <w:t xml:space="preserve">            </w:t>
-      </w:r>
-      <m:oMath>
-        <m:r>
-          <m:rPr>
-            <m:sty m:val="p"/>
-          </m:rPr>
-          <w:rPr>
-            <w:rFonts w:ascii="Cambria Math" w:hAnsi="Cambria Math" w:cs="Courier New"/>
-          </w:rPr>
-          <m:t>snap</m:t>
-        </m:r>
-        <m:d>
-          <m:dPr>
-            <m:ctrlPr>
-              <w:rPr>
-                <w:rFonts w:ascii="Cambria Math" w:hAnsi="Cambria Math" w:cs="Courier New"/>
-              </w:rPr>
-            </m:ctrlPr>
-          </m:dPr>
-          <m:e>
-            <m:r>
-              <w:rPr>
-                <w:rFonts w:ascii="Cambria Math" w:hAnsi="Cambria Math" w:cs="Courier New"/>
-              </w:rPr>
-              <m:t>v,  closeVertex</m:t>
-            </m:r>
-          </m:e>
-        </m:d>
-      </m:oMath>
-      <w:r>
-        <w:rPr>
-          <w:rFonts w:ascii="Courier New" w:hAnsi="Courier New" w:cs="Courier New" w:hint="eastAsia"/>
-        </w:rPr>
-        <w:br/>
-        <w:t>2</w:t>
-      </w:r>
-      <w:r>
-        <w:rPr>
-          <w:rFonts w:ascii="Courier New" w:hAnsi="Courier New" w:cs="Courier New" w:hint="eastAsia"/>
-        </w:rPr>
-        <w:t>3</w:t>
-      </w:r>
-      <w:r>
-        <w:rPr>
-          <w:rFonts w:ascii="Courier New" w:hAnsi="Courier New" w:cs="Courier New" w:hint="eastAsia"/>
-        </w:rPr>
-        <w:t xml:space="preserve">                    </w:t>
-      </w:r>
-      <w:r>
-        <w:rPr>
-          <w:rFonts w:ascii="Courier New" w:hAnsi="Courier New" w:cs="Courier New" w:hint="eastAsia"/>
-          <w:b/>
-        </w:rPr>
-        <w:t>else</w:t>
-      </w:r>
-      <w:r>
-        <w:rPr>
-          <w:rFonts w:ascii="Courier New" w:hAnsi="Courier New" w:cs="Courier New" w:hint="eastAsia"/>
-        </w:rPr>
-        <w:t xml:space="preserve"> </w:t>
-      </w:r>
-      <w:r>
-        <w:rPr>
-          <w:rFonts w:ascii="Courier New" w:hAnsi="Courier New" w:cs="Courier New" w:hint="eastAsia"/>
-          <w:b/>
-        </w:rPr>
-        <w:t>if</w:t>
-      </w:r>
-      <w:r>
-        <w:rPr>
-          <w:rFonts w:ascii="Courier New" w:hAnsi="Courier New" w:cs="Courier New" w:hint="eastAsia"/>
-        </w:rPr>
-        <w:t xml:space="preserve"> </w:t>
-      </w:r>
-      <m:oMath>
-        <m:r>
-          <m:rPr>
-            <m:sty m:val="p"/>
-          </m:rPr>
-          <w:rPr>
-            <w:rFonts w:ascii="Cambria Math" w:hAnsi="Cambria Math" w:cs="Courier New"/>
-          </w:rPr>
-          <m:t>hasCloseEdge</m:t>
-        </m:r>
-        <m:d>
-          <m:dPr>
-            <m:ctrlPr>
-              <w:rPr>
-                <w:rFonts w:ascii="Cambria Math" w:hAnsi="Cambria Math" w:cs="Courier New"/>
-              </w:rPr>
-            </m:ctrlPr>
-          </m:dPr>
-          <m:e>
-            <m:r>
-              <w:rPr>
-                <w:rFonts w:ascii="Cambria Math" w:hAnsi="Cambria Math" w:cs="Courier New"/>
-              </w:rPr>
-              <m:t>v, direction</m:t>
-            </m:r>
-          </m:e>
-        </m:d>
-      </m:oMath>
-      <w:r>
-        <w:rPr>
-          <w:rFonts w:ascii="Courier New" w:hAnsi="Courier New" w:cs="Courier New" w:hint="eastAsia"/>
-        </w:rPr>
-        <w:t xml:space="preserve">, </w:t>
-      </w:r>
-      <w:r>
-        <w:rPr>
-          <w:rFonts w:ascii="Courier New" w:hAnsi="Courier New" w:cs="Courier New" w:hint="eastAsia"/>
-          <w:b/>
-        </w:rPr>
-        <w:t>then</w:t>
-      </w:r>
-      <w:r>
-        <w:rPr>
-          <w:rFonts w:ascii="Courier New" w:hAnsi="Courier New" w:cs="Courier New" w:hint="eastAsia"/>
-        </w:rPr>
-        <w:br/>
         <w:t>24</w:t>
       </w:r>
       <w:r>
@@ -1675,13 +1680,76 @@
           <w:rFonts w:ascii="Courier New" w:hAnsi="Courier New" w:cs="Courier New" w:hint="eastAsia"/>
         </w:rPr>
         <w:br/>
+        <w:t xml:space="preserve">27                        </w:t>
+      </w:r>
+      <w:r>
+        <w:rPr>
+          <w:rFonts w:ascii="Courier New" w:hAnsi="Courier New" w:cs="Courier New" w:hint="eastAsia"/>
+          <w:b/>
+        </w:rPr>
+        <w:t>if</w:t>
+      </w:r>
+      <w:r>
+        <w:rPr>
+          <w:rFonts w:ascii="Courier New" w:hAnsi="Courier New" w:cs="Courier New" w:hint="eastAsia"/>
+        </w:rPr>
+        <w:t xml:space="preserve"> </w:t>
+      </w:r>
+      <m:oMath>
+        <m:r>
+          <w:rPr>
+            <w:rFonts w:ascii="Cambria Math" w:hAnsi="Cambria Math" w:cs="Courier New"/>
+          </w:rPr>
+          <m:t>targetArea.</m:t>
+        </m:r>
+        <m:r>
+          <m:rPr>
+            <m:sty m:val="p"/>
+          </m:rPr>
+          <w:rPr>
+            <w:rFonts w:ascii="Cambria Math" w:hAnsi="Cambria Math" w:cs="Courier New"/>
+          </w:rPr>
+          <m:t>contains</m:t>
+        </m:r>
+        <m:r>
+          <w:rPr>
+            <w:rFonts w:ascii="Cambria Math" w:hAnsi="Cambria Math" w:cs="Courier New"/>
+          </w:rPr>
+          <m:t>(u)</m:t>
+        </m:r>
+      </m:oMath>
+      <w:r>
+        <w:rPr>
+          <w:rFonts w:ascii="Courier New" w:hAnsi="Courier New" w:cs="Courier New" w:hint="eastAsia"/>
+          <w:i/>
+        </w:rPr>
+        <w:t>,</w:t>
+      </w:r>
+      <w:r>
+        <w:rPr>
+          <w:rFonts w:ascii="Courier New" w:hAnsi="Courier New" w:cs="Courier New" w:hint="eastAsia"/>
+        </w:rPr>
+        <w:t xml:space="preserve"> </w:t>
+      </w:r>
+      <w:r>
+        <w:rPr>
+          <w:rFonts w:ascii="Courier New" w:hAnsi="Courier New" w:cs="Courier New" w:hint="eastAsia"/>
+          <w:b/>
+        </w:rPr>
+        <w:t>then</w:t>
+      </w:r>
+      <w:r>
+        <w:rPr>
+          <w:rFonts w:ascii="Courier New" w:hAnsi="Courier New" w:cs="Courier New" w:hint="eastAsia"/>
+        </w:rPr>
+        <w:br/>
         <w:t>2</w:t>
       </w:r>
       <w:r>
         <w:rPr>
           <w:rFonts w:ascii="Courier New" w:hAnsi="Courier New" w:cs="Courier New" w:hint="eastAsia"/>
         </w:rPr>
-        <w:t>7</w:t>
+        <w:t xml:space="preserve">8    </w:t>
       </w:r>
       <w:r>
         <w:rPr>
@@ -1742,8 +1810,6 @@
         </w:rPr>
         <w:t>8</w:t>
       </w:r>
-      <w:bookmarkStart w:id="0" w:name="_GoBack"/>
-      <w:bookmarkEnd w:id="0"/>
       <w:r>
         <w:rPr>
           <w:rFonts w:ascii="Courier New" w:hAnsi="Courier New" w:cs="Courier New" w:hint="eastAsia"/>
@@ -1798,90 +1864,53 @@
         </w:rPr>
       </w:pPr>
     </w:p>
+    <w:p/>
+    <w:p/>
+    <w:p/>
+    <w:p/>
+    <w:p/>
+    <w:p/>
     <w:p>
       <w:pPr>
         <w:rPr>
+          <w:b/>
+        </w:rPr>
+      </w:pPr>
+      <w:r>
+        <w:rPr>
           <w:rFonts w:hint="eastAsia"/>
-        </w:rPr>
-      </w:pPr>
+          <w:b/>
+        </w:rPr>
+        <w:lastRenderedPageBreak/>
+        <w:t>問題</w:t>
+      </w:r>
+      <w:r>
+        <w:rPr>
+          <w:rFonts w:hint="eastAsia"/>
+          <w:b/>
+        </w:rPr>
+        <w:t>（解決済み）</w:t>
+      </w:r>
     </w:p>
     <w:p>
-      <w:pPr>
+      <w:r>
         <w:rPr>
           <w:rFonts w:hint="eastAsia"/>
         </w:rPr>
-      </w:pPr>
-    </w:p>
-    <w:p>
-      <w:pPr>
+        <w:t>Patch</w:t>
+      </w:r>
+      <w:r>
         <w:rPr>
           <w:rFonts w:hint="eastAsia"/>
         </w:rPr>
-      </w:pPr>
-    </w:p>
-    <w:p>
-      <w:pPr>
+        <w:t>により生成された</w:t>
+      </w:r>
+      <w:r>
         <w:rPr>
           <w:rFonts w:hint="eastAsia"/>
         </w:rPr>
-      </w:pPr>
-    </w:p>
-    <w:p>
-      <w:pPr>
-        <w:rPr>
-          <w:rFonts w:hint="eastAsia"/>
-        </w:rPr>
-      </w:pPr>
-    </w:p>
-    <w:p>
-      <w:pPr>
-        <w:rPr>
-          <w:rFonts w:hint="eastAsia"/>
-        </w:rPr>
-      </w:pPr>
-    </w:p>
-    <w:p>
-      <w:pPr>
-        <w:rPr>
-          <w:rFonts w:hint="eastAsia"/>
-          <w:b/>
-        </w:rPr>
-      </w:pPr>
-      <w:r>
-        <w:rPr>
-          <w:rFonts w:hint="eastAsia"/>
-          <w:b/>
-        </w:rPr>
-        <w:lastRenderedPageBreak/>
-        <w:t>問題</w:t>
-      </w:r>
-    </w:p>
-    <w:p>
-      <w:pPr>
-        <w:rPr>
-          <w:rFonts w:hint="eastAsia"/>
-        </w:rPr>
-      </w:pPr>
-      <w:r>
-        <w:rPr>
-          <w:rFonts w:hint="eastAsia"/>
-        </w:rPr>
-        <w:t>Patch</w:t>
-      </w:r>
-      <w:r>
-        <w:rPr>
-          <w:rFonts w:hint="eastAsia"/>
-        </w:rPr>
-        <w:t>により生成された</w:t>
-      </w:r>
-      <w:proofErr w:type="spellStart"/>
-      <w:r>
-        <w:rPr>
-          <w:rFonts w:hint="eastAsia"/>
-        </w:rPr>
         <w:t>repG</w:t>
       </w:r>
-      <w:proofErr w:type="spellEnd"/>
       <w:r>
         <w:rPr>
           <w:rFonts w:hint="eastAsia"/>
@@ -2027,16 +2056,7 @@
           <w:rPr>
             <w:rFonts w:ascii="Cambria Math" w:hAnsi="Cambria Math" w:cs="Courier New"/>
           </w:rPr>
-          <m:t>removeAlreadyGeneratedEdges</m:t>
-        </m:r>
-        <m:r>
-          <m:rPr>
-            <m:sty m:val="p"/>
-          </m:rPr>
-          <w:rPr>
-            <w:rFonts w:ascii="Cambria Math" w:hAnsi="Cambria Math" w:cs="Courier New"/>
-          </w:rPr>
-          <m:t>()</m:t>
+          <m:t>removeAlreadyGeneratedEdges()</m:t>
         </m:r>
       </m:oMath>
       <w:r>
@@ -2057,11 +2077,238 @@
         </w:rPr>
         <w:t>なエッジは削除することとした。</w:t>
       </w:r>
+    </w:p>
+    <w:p>
+      <w:pPr>
+        <w:rPr>
+          <w:rFonts w:hint="eastAsia"/>
+        </w:rPr>
+      </w:pPr>
+    </w:p>
+    <w:p>
+      <w:pPr>
+        <w:rPr>
+          <w:b/>
+        </w:rPr>
+      </w:pPr>
+      <w:r>
+        <w:rPr>
+          <w:rFonts w:hint="eastAsia"/>
+          <w:b/>
+        </w:rPr>
+        <w:t>問題</w:t>
+      </w:r>
+      <w:r>
+        <w:rPr>
+          <w:rFonts w:hint="eastAsia"/>
+          <w:b/>
+        </w:rPr>
+        <w:t>（保留）</w:t>
+      </w:r>
+    </w:p>
+    <w:p>
+      <w:pPr>
+        <w:rPr>
+          <w:rFonts w:hint="eastAsia"/>
+        </w:rPr>
+      </w:pPr>
+      <w:r>
+        <w:rPr>
+          <w:rFonts w:hint="eastAsia"/>
+        </w:rPr>
+        <w:t>シードに、すでに複数のエッジが接続されているような状況で、それ以上、エッジの生成をするのかどうか？例えば、以下の２つのケースは、共に</w:t>
+      </w:r>
+      <w:r>
+        <w:rPr>
+          <w:rFonts w:hint="eastAsia"/>
+        </w:rPr>
+        <w:t>degree=2</w:t>
+      </w:r>
+      <w:r>
+        <w:rPr>
+          <w:rFonts w:hint="eastAsia"/>
+        </w:rPr>
+        <w:t>であるが、異なる状況のような気がする。</w:t>
+      </w:r>
+    </w:p>
+    <w:p>
+      <w:pPr>
+        <w:jc w:val="center"/>
+        <w:rPr>
+          <w:rFonts w:hint="eastAsia"/>
+        </w:rPr>
+      </w:pPr>
+      <w:r>
+        <w:rPr>
+          <w:rFonts w:hint="eastAsia"/>
+          <w:noProof/>
+        </w:rPr>
+        <w:drawing>
+          <wp:inline distT="0" distB="0" distL="0" distR="0">
+            <wp:extent cx="3781958" cy="1608637"/>
+            <wp:effectExtent l="0" t="0" r="9525" b="0"/>
+            <wp:docPr id="2" name="Picture 2"/>
+            <wp:cNvGraphicFramePr>
+              <a:graphicFrameLocks xmlns:a="http://schemas.openxmlformats.org/drawingml/2006/main" noChangeAspect="1"/>
+            </wp:cNvGraphicFramePr>
+            <a:graphic xmlns:a="http://schemas.openxmlformats.org/drawingml/2006/main">
+              <a:graphicData uri="http://schemas.openxmlformats.org/drawingml/2006/picture">
+                <pic:pic xmlns:pic="http://schemas.openxmlformats.org/drawingml/2006/picture">
+                  <pic:nvPicPr>
+                    <pic:cNvPr id="0" name="Picture 1"/>
+                    <pic:cNvPicPr>
+                      <a:picLocks noChangeAspect="1" noChangeArrowheads="1"/>
+                    </pic:cNvPicPr>
+                  </pic:nvPicPr>
+                  <pic:blipFill>
+                    <a:blip r:embed="rId9">
+                      <a:extLst>
+                        <a:ext uri="{28A0092B-C50C-407E-A947-70E740481C1C}">
+                          <a14:useLocalDpi xmlns:a14="http://schemas.microsoft.com/office/drawing/2010/main" val="0"/>
+                        </a:ext>
+                      </a:extLst>
+                    </a:blip>
+                    <a:srcRect/>
+                    <a:stretch>
+                      <a:fillRect/>
+                    </a:stretch>
+                  </pic:blipFill>
+                  <pic:spPr bwMode="auto">
+                    <a:xfrm>
+                      <a:off x="0" y="0"/>
+                      <a:ext cx="3782071" cy="1608685"/>
+                    </a:xfrm>
+                    <a:prstGeom prst="rect">
+                      <a:avLst/>
+                    </a:prstGeom>
+                    <a:noFill/>
+                    <a:ln>
+                      <a:noFill/>
+                    </a:ln>
+                  </pic:spPr>
+                </pic:pic>
+              </a:graphicData>
+            </a:graphic>
+          </wp:inline>
+        </w:drawing>
+      </w:r>
+    </w:p>
+    <w:p>
+      <w:pPr>
+        <w:pStyle w:val="Caption"/>
+        <w:jc w:val="center"/>
+        <w:rPr>
+          <w:rFonts w:hint="eastAsia"/>
+          <w:color w:val="auto"/>
+        </w:rPr>
+      </w:pPr>
+      <w:r>
+        <w:rPr>
+          <w:color w:val="auto"/>
+        </w:rPr>
+        <w:t xml:space="preserve">Figure </w:t>
+      </w:r>
+      <w:r>
+        <w:rPr>
+          <w:color w:val="auto"/>
+        </w:rPr>
+        <w:fldChar w:fldCharType="begin"/>
+      </w:r>
+      <w:r>
+        <w:rPr>
+          <w:color w:val="auto"/>
+        </w:rPr>
+        <w:instrText xml:space="preserve"> SEQ Figure \* ARABIC </w:instrText>
+      </w:r>
+      <w:r>
+        <w:rPr>
+          <w:color w:val="auto"/>
+        </w:rPr>
+        <w:fldChar w:fldCharType="separate"/>
+      </w:r>
+      <w:r>
+        <w:rPr>
+          <w:noProof/>
+          <w:color w:val="auto"/>
+        </w:rPr>
+        <w:t>2</w:t>
+      </w:r>
+      <w:r>
+        <w:rPr>
+          <w:color w:val="auto"/>
+        </w:rPr>
+        <w:fldChar w:fldCharType="end"/>
+      </w:r>
+    </w:p>
+    <w:p>
+      <w:pPr>
+        <w:rPr>
+          <w:rFonts w:hint="eastAsia"/>
+        </w:rPr>
+      </w:pPr>
+    </w:p>
+    <w:p>
+      <w:pPr>
+        <w:rPr>
+          <w:rFonts w:hint="eastAsia"/>
+          <w:b/>
+        </w:rPr>
+      </w:pPr>
+      <w:r>
+        <w:rPr>
+          <w:rFonts w:hint="eastAsia"/>
+          <w:b/>
+        </w:rPr>
+        <w:t>問題</w:t>
+      </w:r>
+      <w:r>
+        <w:rPr>
+          <w:rFonts w:hint="eastAsia"/>
+          <w:b/>
+        </w:rPr>
+        <w:t>（保留）</w:t>
+      </w:r>
+    </w:p>
+    <w:p>
+      <w:pPr>
+        <w:rPr>
+          <w:rFonts w:hint="eastAsia"/>
+        </w:rPr>
+      </w:pPr>
+      <w:r>
+        <w:rPr>
+          <w:rFonts w:hint="eastAsia"/>
+        </w:rPr>
+        <w:lastRenderedPageBreak/>
+        <w:t>シード</w:t>
+      </w:r>
+      <w:r>
+        <w:rPr>
+          <w:rFonts w:hint="eastAsia"/>
+        </w:rPr>
+        <w:t>のすぐ近くに他の頂点やエッジがある場合、</w:t>
+      </w:r>
+      <w:r>
+        <w:rPr>
+          <w:rFonts w:hint="eastAsia"/>
+        </w:rPr>
+        <w:t>頂点にスナップすべきか、エッジにスナップすべきか？</w:t>
+      </w:r>
+    </w:p>
+    <w:p>
+      <w:pPr>
+        <w:rPr>
+          <w:rFonts w:hint="eastAsia"/>
+        </w:rPr>
+      </w:pPr>
+      <w:bookmarkStart w:id="0" w:name="_GoBack"/>
+      <w:bookmarkEnd w:id="0"/>
     </w:p>
     <w:p/>
     <w:p/>
+    <w:p/>
     <w:sectPr>
-      <w:footerReference w:type="default" r:id="rId9"/>
+      <w:footerReference w:type="default" r:id="rId10"/>
       <w:pgSz w:w="12240" w:h="15840"/>
       <w:pgMar w:top="1440" w:right="1440" w:bottom="1440" w:left="1440" w:header="720" w:footer="720" w:gutter="0"/>
       <w:cols w:space="720"/>
@@ -2802,518 +3049,6 @@
 </w:styles>
 </file>
 
-<file path=word/glossary/document.xml><?xml version="1.0" encoding="utf-8"?>
-<w:glossaryDocument xmlns:wpc="http://schemas.microsoft.com/office/word/2010/wordprocessingCanvas" xmlns:mc="http://schemas.openxmlformats.org/markup-compatibility/2006" xmlns:o="urn:schemas-microsoft-com:office:office" xmlns:r="http://schemas.openxmlformats.org/officeDocument/2006/relationships" xmlns:m="http://schemas.openxmlformats.org/officeDocument/2006/math" xmlns:v="urn:schemas-microsoft-com:vml" xmlns:wp14="http://schemas.microsoft.com/office/word/2010/wordprocessingDrawing" xmlns:wp="http://schemas.openxmlformats.org/drawingml/2006/wordprocessingDrawing" xmlns:w10="urn:schemas-microsoft-com:office:word" xmlns:w="http://schemas.openxmlformats.org/wordprocessingml/2006/main" xmlns:w14="http://schemas.microsoft.com/office/word/2010/wordml" xmlns:wpg="http://schemas.microsoft.com/office/word/2010/wordprocessingGroup" xmlns:wpi="http://schemas.microsoft.com/office/word/2010/wordprocessingInk" xmlns:wne="http://schemas.microsoft.com/office/word/2006/wordml" xmlns:wps="http://schemas.microsoft.com/office/word/2010/wordprocessingShape" mc:Ignorable="w14 wp14"/>
-</file>
-
-<file path=word/glossary/fontTable.xml><?xml version="1.0" encoding="utf-8"?>
-<w:fonts xmlns:mc="http://schemas.openxmlformats.org/markup-compatibility/2006" xmlns:r="http://schemas.openxmlformats.org/officeDocument/2006/relationships" xmlns:w="http://schemas.openxmlformats.org/wordprocessingml/2006/main" xmlns:w14="http://schemas.microsoft.com/office/word/2010/wordml" mc:Ignorable="w14">
-  <w:font w:name="Calibri">
-    <w:panose1 w:val="020F0502020204030204"/>
-    <w:charset w:val="00"/>
-    <w:family w:val="swiss"/>
-    <w:pitch w:val="variable"/>
-    <w:sig w:usb0="E00002FF" w:usb1="4000ACFF" w:usb2="00000001" w:usb3="00000000" w:csb0="0000019F" w:csb1="00000000"/>
-  </w:font>
-  <w:font w:name="MS Mincho">
-    <w:altName w:val="ＭＳ 明朝"/>
-    <w:panose1 w:val="02020609040205080304"/>
-    <w:charset w:val="80"/>
-    <w:family w:val="modern"/>
-    <w:pitch w:val="fixed"/>
-    <w:sig w:usb0="E00002FF" w:usb1="6AC7FDFB" w:usb2="00000012" w:usb3="00000000" w:csb0="0002009F" w:csb1="00000000"/>
-  </w:font>
-  <w:font w:name="Times New Roman">
-    <w:panose1 w:val="02020603050405020304"/>
-    <w:charset w:val="00"/>
-    <w:family w:val="roman"/>
-    <w:pitch w:val="variable"/>
-    <w:sig w:usb0="E0002AFF" w:usb1="C0007841" w:usb2="00000009" w:usb3="00000000" w:csb0="000001FF" w:csb1="00000000"/>
-  </w:font>
-  <w:font w:name="Tahoma">
-    <w:panose1 w:val="020B0604030504040204"/>
-    <w:charset w:val="00"/>
-    <w:family w:val="swiss"/>
-    <w:notTrueType/>
-    <w:pitch w:val="variable"/>
-    <w:sig w:usb0="00000003" w:usb1="00000000" w:usb2="00000000" w:usb3="00000000" w:csb0="00000001" w:csb1="00000000"/>
-  </w:font>
-  <w:font w:name="Courier New">
-    <w:panose1 w:val="02070309020205020404"/>
-    <w:charset w:val="00"/>
-    <w:family w:val="modern"/>
-    <w:pitch w:val="fixed"/>
-    <w:sig w:usb0="E0002AFF" w:usb1="C0007843" w:usb2="00000009" w:usb3="00000000" w:csb0="000001FF" w:csb1="00000000"/>
-  </w:font>
-  <w:font w:name="Cambria Math">
-    <w:panose1 w:val="02040503050406030204"/>
-    <w:charset w:val="00"/>
-    <w:family w:val="roman"/>
-    <w:pitch w:val="variable"/>
-    <w:sig w:usb0="E00002FF" w:usb1="420024FF" w:usb2="00000000" w:usb3="00000000" w:csb0="0000019F" w:csb1="00000000"/>
-  </w:font>
-  <w:font w:name="MS Gothic">
-    <w:altName w:val="ＭＳ ゴシック"/>
-    <w:panose1 w:val="020B0609070205080204"/>
-    <w:charset w:val="80"/>
-    <w:family w:val="modern"/>
-    <w:pitch w:val="fixed"/>
-    <w:sig w:usb0="E00002FF" w:usb1="6AC7FDFB" w:usb2="00000012" w:usb3="00000000" w:csb0="0002009F" w:csb1="00000000"/>
-  </w:font>
-  <w:font w:name="Cambria">
-    <w:panose1 w:val="02040503050406030204"/>
-    <w:charset w:val="00"/>
-    <w:family w:val="roman"/>
-    <w:pitch w:val="variable"/>
-    <w:sig w:usb0="E00002FF" w:usb1="400004FF" w:usb2="00000000" w:usb3="00000000" w:csb0="0000019F" w:csb1="00000000"/>
-  </w:font>
-</w:fonts>
-</file>
-
-<file path=word/glossary/settings.xml><?xml version="1.0" encoding="utf-8"?>
-<w:settings xmlns:mc="http://schemas.openxmlformats.org/markup-compatibility/2006" xmlns:o="urn:schemas-microsoft-com:office:office" xmlns:r="http://schemas.openxmlformats.org/officeDocument/2006/relationships" xmlns:m="http://schemas.openxmlformats.org/officeDocument/2006/math" xmlns:v="urn:schemas-microsoft-com:vml" xmlns:w10="urn:schemas-microsoft-com:office:word" xmlns:w="http://schemas.openxmlformats.org/wordprocessingml/2006/main" xmlns:w14="http://schemas.microsoft.com/office/word/2010/wordml" xmlns:sl="http://schemas.openxmlformats.org/schemaLibrary/2006/main" mc:Ignorable="w14">
-  <w:view w:val="normal"/>
-  <w:defaultTabStop w:val="720"/>
-  <w:characterSpacingControl w:val="doNotCompress"/>
-  <w:compat>
-    <w:useFELayout/>
-    <w:compatSetting w:name="compatibilityMode" w:uri="http://schemas.microsoft.com/office/word" w:val="14"/>
-    <w:compatSetting w:name="overrideTableStyleFontSizeAndJustification" w:uri="http://schemas.microsoft.com/office/word" w:val="1"/>
-    <w:compatSetting w:name="enableOpenTypeFeatures" w:uri="http://schemas.microsoft.com/office/word" w:val="1"/>
-    <w:compatSetting w:name="doNotFlipMirrorIndents" w:uri="http://schemas.microsoft.com/office/word" w:val="1"/>
-  </w:compat>
-  <w:rsids>
-    <w:rsidRoot w:val="00684C46"/>
-    <w:rsid w:val="00684C46"/>
-    <w:rsid w:val="008E40FD"/>
-  </w:rsids>
-  <m:mathPr>
-    <m:mathFont m:val="Cambria Math"/>
-    <m:brkBin m:val="before"/>
-    <m:brkBinSub m:val="--"/>
-    <m:smallFrac m:val="0"/>
-    <m:dispDef/>
-    <m:lMargin m:val="0"/>
-    <m:rMargin m:val="0"/>
-    <m:defJc m:val="centerGroup"/>
-    <m:wrapIndent m:val="1440"/>
-    <m:intLim m:val="subSup"/>
-    <m:naryLim m:val="undOvr"/>
-  </m:mathPr>
-  <w:themeFontLang w:val="en-US" w:eastAsia="ja-JP"/>
-  <w:clrSchemeMapping w:bg1="light1" w:t1="dark1" w:bg2="light2" w:t2="dark2" w:accent1="accent1" w:accent2="accent2" w:accent3="accent3" w:accent4="accent4" w:accent5="accent5" w:accent6="accent6" w:hyperlink="hyperlink" w:followedHyperlink="followedHyperlink"/>
-  <w:decimalSymbol w:val="."/>
-  <w:listSeparator w:val=","/>
-</w:settings>
-</file>
-
-<file path=word/glossary/styles.xml><?xml version="1.0" encoding="utf-8"?>
-<w:styles xmlns:mc="http://schemas.openxmlformats.org/markup-compatibility/2006" xmlns:r="http://schemas.openxmlformats.org/officeDocument/2006/relationships" xmlns:w="http://schemas.openxmlformats.org/wordprocessingml/2006/main" xmlns:w14="http://schemas.microsoft.com/office/word/2010/wordml" mc:Ignorable="w14">
-  <w:docDefaults>
-    <w:rPrDefault>
-      <w:rPr>
-        <w:rFonts w:asciiTheme="minorHAnsi" w:eastAsiaTheme="minorEastAsia" w:hAnsiTheme="minorHAnsi" w:cstheme="minorBidi"/>
-        <w:sz w:val="22"/>
-        <w:szCs w:val="22"/>
-        <w:lang w:val="en-US" w:eastAsia="ja-JP" w:bidi="ar-SA"/>
-      </w:rPr>
-    </w:rPrDefault>
-    <w:pPrDefault>
-      <w:pPr>
-        <w:spacing w:after="200" w:line="276" w:lineRule="auto"/>
-      </w:pPr>
-    </w:pPrDefault>
-  </w:docDefaults>
-  <w:latentStyles w:defLockedState="0" w:defUIPriority="99" w:defSemiHidden="1" w:defUnhideWhenUsed="1" w:defQFormat="0" w:count="267">
-    <w:lsdException w:name="Normal" w:semiHidden="0" w:uiPriority="0" w:unhideWhenUsed="0" w:qFormat="1"/>
-    <w:lsdException w:name="heading 1" w:semiHidden="0" w:uiPriority="9" w:unhideWhenUsed="0" w:qFormat="1"/>
-    <w:lsdException w:name="heading 2" w:uiPriority="9" w:qFormat="1"/>
-    <w:lsdException w:name="heading 3" w:uiPriority="9" w:qFormat="1"/>
-    <w:lsdException w:name="heading 4" w:uiPriority="9" w:qFormat="1"/>
-    <w:lsdException w:name="heading 5" w:uiPriority="9" w:qFormat="1"/>
-    <w:lsdException w:name="heading 6" w:uiPriority="9" w:qFormat="1"/>
-    <w:lsdException w:name="heading 7" w:uiPriority="9" w:qFormat="1"/>
-    <w:lsdException w:name="heading 8" w:uiPriority="9" w:qFormat="1"/>
-    <w:lsdException w:name="heading 9" w:uiPriority="9" w:qFormat="1"/>
-    <w:lsdException w:name="toc 1" w:uiPriority="39"/>
-    <w:lsdException w:name="toc 2" w:uiPriority="39"/>
-    <w:lsdException w:name="toc 3" w:uiPriority="39"/>
-    <w:lsdException w:name="toc 4" w:uiPriority="39"/>
-    <w:lsdException w:name="toc 5" w:uiPriority="39"/>
-    <w:lsdException w:name="toc 6" w:uiPriority="39"/>
-    <w:lsdException w:name="toc 7" w:uiPriority="39"/>
-    <w:lsdException w:name="toc 8" w:uiPriority="39"/>
-    <w:lsdException w:name="toc 9" w:uiPriority="39"/>
-    <w:lsdException w:name="caption" w:uiPriority="35" w:qFormat="1"/>
-    <w:lsdException w:name="Title" w:semiHidden="0" w:uiPriority="10" w:unhideWhenUsed="0" w:qFormat="1"/>
-    <w:lsdException w:name="Default Paragraph Font" w:uiPriority="1"/>
-    <w:lsdException w:name="Subtitle" w:semiHidden="0" w:uiPriority="11" w:unhideWhenUsed="0" w:qFormat="1"/>
-    <w:lsdException w:name="Strong" w:semiHidden="0" w:uiPriority="22" w:unhideWhenUsed="0" w:qFormat="1"/>
-    <w:lsdException w:name="Emphasis" w:semiHidden="0" w:uiPriority="20" w:unhideWhenUsed="0" w:qFormat="1"/>
-    <w:lsdException w:name="Table Grid" w:semiHidden="0" w:uiPriority="59" w:unhideWhenUsed="0"/>
-    <w:lsdException w:name="Placeholder Text" w:unhideWhenUsed="0"/>
-    <w:lsdException w:name="No Spacing" w:semiHidden="0" w:uiPriority="1" w:unhideWhenUsed="0" w:qFormat="1"/>
-    <w:lsdException w:name="Light Shading" w:semiHidden="0" w:uiPriority="60" w:unhideWhenUsed="0"/>
-    <w:lsdException w:name="Light List" w:semiHidden="0" w:uiPriority="61" w:unhideWhenUsed="0"/>
-    <w:lsdException w:name="Light Grid" w:semiHidden="0" w:uiPriority="62" w:unhideWhenUsed="0"/>
-    <w:lsdException w:name="Medium Shading 1" w:semiHidden="0" w:uiPriority="63" w:unhideWhenUsed="0"/>
-    <w:lsdException w:name="Medium Shading 2" w:semiHidden="0" w:uiPriority="64" w:unhideWhenUsed="0"/>
-    <w:lsdException w:name="Medium List 1" w:semiHidden="0" w:uiPriority="65" w:unhideWhenUsed="0"/>
-    <w:lsdException w:name="Medium List 2" w:semiHidden="0" w:uiPriority="66" w:unhideWhenUsed="0"/>
-    <w:lsdException w:name="Medium Grid 1" w:semiHidden="0" w:uiPriority="67" w:unhideWhenUsed="0"/>
-    <w:lsdException w:name="Medium Grid 2" w:semiHidden="0" w:uiPriority="68" w:unhideWhenUsed="0"/>
-    <w:lsdException w:name="Medium Grid 3" w:semiHidden="0" w:uiPriority="69" w:unhideWhenUsed="0"/>
-    <w:lsdException w:name="Dark List" w:semiHidden="0" w:uiPriority="70" w:unhideWhenUsed="0"/>
-    <w:lsdException w:name="Colorful Shading" w:semiHidden="0" w:uiPriority="71" w:unhideWhenUsed="0"/>
-    <w:lsdException w:name="Colorful List" w:semiHidden="0" w:uiPriority="72" w:unhideWhenUsed="0"/>
-    <w:lsdException w:name="Colorful Grid" w:semiHidden="0" w:uiPriority="73" w:unhideWhenUsed="0"/>
-    <w:lsdException w:name="Light Shading Accent 1" w:semiHidden="0" w:uiPriority="60" w:unhideWhenUsed="0"/>
-    <w:lsdException w:name="Light List Accent 1" w:semiHidden="0" w:uiPriority="61" w:unhideWhenUsed="0"/>
-    <w:lsdException w:name="Light Grid Accent 1" w:semiHidden="0" w:uiPriority="62" w:unhideWhenUsed="0"/>
-    <w:lsdException w:name="Medium Shading 1 Accent 1" w:semiHidden="0" w:uiPriority="63" w:unhideWhenUsed="0"/>
-    <w:lsdException w:name="Medium Shading 2 Accent 1" w:semiHidden="0" w:uiPriority="64" w:unhideWhenUsed="0"/>
-    <w:lsdException w:name="Medium List 1 Accent 1" w:semiHidden="0" w:uiPriority="65" w:unhideWhenUsed="0"/>
-    <w:lsdException w:name="Revision" w:unhideWhenUsed="0"/>
-    <w:lsdException w:name="List Paragraph" w:semiHidden="0" w:uiPriority="34" w:unhideWhenUsed="0" w:qFormat="1"/>
-    <w:lsdException w:name="Quote" w:semiHidden="0" w:uiPriority="29" w:unhideWhenUsed="0" w:qFormat="1"/>
-    <w:lsdException w:name="Intense Quote" w:semiHidden="0" w:uiPriority="30" w:unhideWhenUsed="0" w:qFormat="1"/>
-    <w:lsdException w:name="Medium List 2 Accent 1" w:semiHidden="0" w:uiPriority="66" w:unhideWhenUsed="0"/>
-    <w:lsdException w:name="Medium Grid 1 Accent 1" w:semiHidden="0" w:uiPriority="67" w:unhideWhenUsed="0"/>
-    <w:lsdException w:name="Medium Grid 2 Accent 1" w:semiHidden="0" w:uiPriority="68" w:unhideWhenUsed="0"/>
-    <w:lsdException w:name="Medium Grid 3 Accent 1" w:semiHidden="0" w:uiPriority="69" w:unhideWhenUsed="0"/>
-    <w:lsdException w:name="Dark List Accent 1" w:semiHidden="0" w:uiPriority="70" w:unhideWhenUsed="0"/>
-    <w:lsdException w:name="Colorful Shading Accent 1" w:semiHidden="0" w:uiPriority="71" w:unhideWhenUsed="0"/>
-    <w:lsdException w:name="Colorful List Accent 1" w:semiHidden="0" w:uiPriority="72" w:unhideWhenUsed="0"/>
-    <w:lsdException w:name="Colorful Grid Accent 1" w:semiHidden="0" w:uiPriority="73" w:unhideWhenUsed="0"/>
-    <w:lsdException w:name="Light Shading Accent 2" w:semiHidden="0" w:uiPriority="60" w:unhideWhenUsed="0"/>
-    <w:lsdException w:name="Light List Accent 2" w:semiHidden="0" w:uiPriority="61" w:unhideWhenUsed="0"/>
-    <w:lsdException w:name="Light Grid Accent 2" w:semiHidden="0" w:uiPriority="62" w:unhideWhenUsed="0"/>
-    <w:lsdException w:name="Medium Shading 1 Accent 2" w:semiHidden="0" w:uiPriority="63" w:unhideWhenUsed="0"/>
-    <w:lsdException w:name="Medium Shading 2 Accent 2" w:semiHidden="0" w:uiPriority="64" w:unhideWhenUsed="0"/>
-    <w:lsdException w:name="Medium List 1 Accent 2" w:semiHidden="0" w:uiPriority="65" w:unhideWhenUsed="0"/>
-    <w:lsdException w:name="Medium List 2 Accent 2" w:semiHidden="0" w:uiPriority="66" w:unhideWhenUsed="0"/>
-    <w:lsdException w:name="Medium Grid 1 Accent 2" w:semiHidden="0" w:uiPriority="67" w:unhideWhenUsed="0"/>
-    <w:lsdException w:name="Medium Grid 2 Accent 2" w:semiHidden="0" w:uiPriority="68" w:unhideWhenUsed="0"/>
-    <w:lsdException w:name="Medium Grid 3 Accent 2" w:semiHidden="0" w:uiPriority="69" w:unhideWhenUsed="0"/>
-    <w:lsdException w:name="Dark List Accent 2" w:semiHidden="0" w:uiPriority="70" w:unhideWhenUsed="0"/>
-    <w:lsdException w:name="Colorful Shading Accent 2" w:semiHidden="0" w:uiPriority="71" w:unhideWhenUsed="0"/>
-    <w:lsdException w:name="Colorful List Accent 2" w:semiHidden="0" w:uiPriority="72" w:unhideWhenUsed="0"/>
-    <w:lsdException w:name="Colorful Grid Accent 2" w:semiHidden="0" w:uiPriority="73" w:unhideWhenUsed="0"/>
-    <w:lsdException w:name="Light Shading Accent 3" w:semiHidden="0" w:uiPriority="60" w:unhideWhenUsed="0"/>
-    <w:lsdException w:name="Light List Accent 3" w:semiHidden="0" w:uiPriority="61" w:unhideWhenUsed="0"/>
-    <w:lsdException w:name="Light Grid Accent 3" w:semiHidden="0" w:uiPriority="62" w:unhideWhenUsed="0"/>
-    <w:lsdException w:name="Medium Shading 1 Accent 3" w:semiHidden="0" w:uiPriority="63" w:unhideWhenUsed="0"/>
-    <w:lsdException w:name="Medium Shading 2 Accent 3" w:semiHidden="0" w:uiPriority="64" w:unhideWhenUsed="0"/>
-    <w:lsdException w:name="Medium List 1 Accent 3" w:semiHidden="0" w:uiPriority="65" w:unhideWhenUsed="0"/>
-    <w:lsdException w:name="Medium List 2 Accent 3" w:semiHidden="0" w:uiPriority="66" w:unhideWhenUsed="0"/>
-    <w:lsdException w:name="Medium Grid 1 Accent 3" w:semiHidden="0" w:uiPriority="67" w:unhideWhenUsed="0"/>
-    <w:lsdException w:name="Medium Grid 2 Accent 3" w:semiHidden="0" w:uiPriority="68" w:unhideWhenUsed="0"/>
-    <w:lsdException w:name="Medium Grid 3 Accent 3" w:semiHidden="0" w:uiPriority="69" w:unhideWhenUsed="0"/>
-    <w:lsdException w:name="Dark List Accent 3" w:semiHidden="0" w:uiPriority="70" w:unhideWhenUsed="0"/>
-    <w:lsdException w:name="Colorful Shading Accent 3" w:semiHidden="0" w:uiPriority="71" w:unhideWhenUsed="0"/>
-    <w:lsdException w:name="Colorful List Accent 3" w:semiHidden="0" w:uiPriority="72" w:unhideWhenUsed="0"/>
-    <w:lsdException w:name="Colorful Grid Accent 3" w:semiHidden="0" w:uiPriority="73" w:unhideWhenUsed="0"/>
-    <w:lsdException w:name="Light Shading Accent 4" w:semiHidden="0" w:uiPriority="60" w:unhideWhenUsed="0"/>
-    <w:lsdException w:name="Light List Accent 4" w:semiHidden="0" w:uiPriority="61" w:unhideWhenUsed="0"/>
-    <w:lsdException w:name="Light Grid Accent 4" w:semiHidden="0" w:uiPriority="62" w:unhideWhenUsed="0"/>
-    <w:lsdException w:name="Medium Shading 1 Accent 4" w:semiHidden="0" w:uiPriority="63" w:unhideWhenUsed="0"/>
-    <w:lsdException w:name="Medium Shading 2 Accent 4" w:semiHidden="0" w:uiPriority="64" w:unhideWhenUsed="0"/>
-    <w:lsdException w:name="Medium List 1 Accent 4" w:semiHidden="0" w:uiPriority="65" w:unhideWhenUsed="0"/>
-    <w:lsdException w:name="Medium List 2 Accent 4" w:semiHidden="0" w:uiPriority="66" w:unhideWhenUsed="0"/>
-    <w:lsdException w:name="Medium Grid 1 Accent 4" w:semiHidden="0" w:uiPriority="67" w:unhideWhenUsed="0"/>
-    <w:lsdException w:name="Medium Grid 2 Accent 4" w:semiHidden="0" w:uiPriority="68" w:unhideWhenUsed="0"/>
-    <w:lsdException w:name="Medium Grid 3 Accent 4" w:semiHidden="0" w:uiPriority="69" w:unhideWhenUsed="0"/>
-    <w:lsdException w:name="Dark List Accent 4" w:semiHidden="0" w:uiPriority="70" w:unhideWhenUsed="0"/>
-    <w:lsdException w:name="Colorful Shading Accent 4" w:semiHidden="0" w:uiPriority="71" w:unhideWhenUsed="0"/>
-    <w:lsdException w:name="Colorful List Accent 4" w:semiHidden="0" w:uiPriority="72" w:unhideWhenUsed="0"/>
-    <w:lsdException w:name="Colorful Grid Accent 4" w:semiHidden="0" w:uiPriority="73" w:unhideWhenUsed="0"/>
-    <w:lsdException w:name="Light Shading Accent 5" w:semiHidden="0" w:uiPriority="60" w:unhideWhenUsed="0"/>
-    <w:lsdException w:name="Light List Accent 5" w:semiHidden="0" w:uiPriority="61" w:unhideWhenUsed="0"/>
-    <w:lsdException w:name="Light Grid Accent 5" w:semiHidden="0" w:uiPriority="62" w:unhideWhenUsed="0"/>
-    <w:lsdException w:name="Medium Shading 1 Accent 5" w:semiHidden="0" w:uiPriority="63" w:unhideWhenUsed="0"/>
-    <w:lsdException w:name="Medium Shading 2 Accent 5" w:semiHidden="0" w:uiPriority="64" w:unhideWhenUsed="0"/>
-    <w:lsdException w:name="Medium List 1 Accent 5" w:semiHidden="0" w:uiPriority="65" w:unhideWhenUsed="0"/>
-    <w:lsdException w:name="Medium List 2 Accent 5" w:semiHidden="0" w:uiPriority="66" w:unhideWhenUsed="0"/>
-    <w:lsdException w:name="Medium Grid 1 Accent 5" w:semiHidden="0" w:uiPriority="67" w:unhideWhenUsed="0"/>
-    <w:lsdException w:name="Medium Grid 2 Accent 5" w:semiHidden="0" w:uiPriority="68" w:unhideWhenUsed="0"/>
-    <w:lsdException w:name="Medium Grid 3 Accent 5" w:semiHidden="0" w:uiPriority="69" w:unhideWhenUsed="0"/>
-    <w:lsdException w:name="Dark List Accent 5" w:semiHidden="0" w:uiPriority="70" w:unhideWhenUsed="0"/>
-    <w:lsdException w:name="Colorful Shading Accent 5" w:semiHidden="0" w:uiPriority="71" w:unhideWhenUsed="0"/>
-    <w:lsdException w:name="Colorful List Accent 5" w:semiHidden="0" w:uiPriority="72" w:unhideWhenUsed="0"/>
-    <w:lsdException w:name="Colorful Grid Accent 5" w:semiHidden="0" w:uiPriority="73" w:unhideWhenUsed="0"/>
-    <w:lsdException w:name="Light Shading Accent 6" w:semiHidden="0" w:uiPriority="60" w:unhideWhenUsed="0"/>
-    <w:lsdException w:name="Light List Accent 6" w:semiHidden="0" w:uiPriority="61" w:unhideWhenUsed="0"/>
-    <w:lsdException w:name="Light Grid Accent 6" w:semiHidden="0" w:uiPriority="62" w:unhideWhenUsed="0"/>
-    <w:lsdException w:name="Medium Shading 1 Accent 6" w:semiHidden="0" w:uiPriority="63" w:unhideWhenUsed="0"/>
-    <w:lsdException w:name="Medium Shading 2 Accent 6" w:semiHidden="0" w:uiPriority="64" w:unhideWhenUsed="0"/>
-    <w:lsdException w:name="Medium List 1 Accent 6" w:semiHidden="0" w:uiPriority="65" w:unhideWhenUsed="0"/>
-    <w:lsdException w:name="Medium List 2 Accent 6" w:semiHidden="0" w:uiPriority="66" w:unhideWhenUsed="0"/>
-    <w:lsdException w:name="Medium Grid 1 Accent 6" w:semiHidden="0" w:uiPriority="67" w:unhideWhenUsed="0"/>
-    <w:lsdException w:name="Medium Grid 2 Accent 6" w:semiHidden="0" w:uiPriority="68" w:unhideWhenUsed="0"/>
-    <w:lsdException w:name="Medium Grid 3 Accent 6" w:semiHidden="0" w:uiPriority="69" w:unhideWhenUsed="0"/>
-    <w:lsdException w:name="Dark List Accent 6" w:semiHidden="0" w:uiPriority="70" w:unhideWhenUsed="0"/>
-    <w:lsdException w:name="Colorful Shading Accent 6" w:semiHidden="0" w:uiPriority="71" w:unhideWhenUsed="0"/>
-    <w:lsdException w:name="Colorful List Accent 6" w:semiHidden="0" w:uiPriority="72" w:unhideWhenUsed="0"/>
-    <w:lsdException w:name="Colorful Grid Accent 6" w:semiHidden="0" w:uiPriority="73" w:unhideWhenUsed="0"/>
-    <w:lsdException w:name="Subtle Emphasis" w:semiHidden="0" w:uiPriority="19" w:unhideWhenUsed="0" w:qFormat="1"/>
-    <w:lsdException w:name="Intense Emphasis" w:semiHidden="0" w:uiPriority="21" w:unhideWhenUsed="0" w:qFormat="1"/>
-    <w:lsdException w:name="Subtle Reference" w:semiHidden="0" w:uiPriority="31" w:unhideWhenUsed="0" w:qFormat="1"/>
-    <w:lsdException w:name="Intense Reference" w:semiHidden="0" w:uiPriority="32" w:unhideWhenUsed="0" w:qFormat="1"/>
-    <w:lsdException w:name="Book Title" w:semiHidden="0" w:uiPriority="33" w:unhideWhenUsed="0" w:qFormat="1"/>
-    <w:lsdException w:name="Bibliography" w:uiPriority="37"/>
-    <w:lsdException w:name="TOC Heading" w:uiPriority="39" w:qFormat="1"/>
-  </w:latentStyles>
-  <w:style w:type="paragraph" w:default="1" w:styleId="Normal">
-    <w:name w:val="Normal"/>
-    <w:qFormat/>
-  </w:style>
-  <w:style w:type="character" w:default="1" w:styleId="DefaultParagraphFont">
-    <w:name w:val="Default Paragraph Font"/>
-    <w:uiPriority w:val="1"/>
-    <w:semiHidden/>
-    <w:unhideWhenUsed/>
-  </w:style>
-  <w:style w:type="table" w:default="1" w:styleId="TableNormal">
-    <w:name w:val="Normal Table"/>
-    <w:uiPriority w:val="99"/>
-    <w:semiHidden/>
-    <w:unhideWhenUsed/>
-    <w:tblPr>
-      <w:tblInd w:w="0" w:type="dxa"/>
-      <w:tblCellMar>
-        <w:top w:w="0" w:type="dxa"/>
-        <w:left w:w="108" w:type="dxa"/>
-        <w:bottom w:w="0" w:type="dxa"/>
-        <w:right w:w="108" w:type="dxa"/>
-      </w:tblCellMar>
-    </w:tblPr>
-  </w:style>
-  <w:style w:type="numbering" w:default="1" w:styleId="NoList">
-    <w:name w:val="No List"/>
-    <w:uiPriority w:val="99"/>
-    <w:semiHidden/>
-    <w:unhideWhenUsed/>
-  </w:style>
-  <w:style w:type="character" w:styleId="PlaceholderText">
-    <w:name w:val="Placeholder Text"/>
-    <w:basedOn w:val="DefaultParagraphFont"/>
-    <w:uiPriority w:val="99"/>
-    <w:semiHidden/>
-    <w:rsid w:val="00684C46"/>
-    <w:rPr>
-      <w:color w:val="808080"/>
-    </w:rPr>
-  </w:style>
-</w:styles>
-</file>
-
-<file path=word/glossary/stylesWithEffects.xml><?xml version="1.0" encoding="utf-8"?>
-<w:styles xmlns:wpc="http://schemas.microsoft.com/office/word/2010/wordprocessingCanvas" xmlns:mc="http://schemas.openxmlformats.org/markup-compatibility/2006" xmlns:o="urn:schemas-microsoft-com:office:office" xmlns:r="http://schemas.openxmlformats.org/officeDocument/2006/relationships" xmlns:m="http://schemas.openxmlformats.org/officeDocument/2006/math" xmlns:v="urn:schemas-microsoft-com:vml" xmlns:wp14="http://schemas.microsoft.com/office/word/2010/wordprocessingDrawing" xmlns:wp="http://schemas.openxmlformats.org/drawingml/2006/wordprocessingDrawing" xmlns:w10="urn:schemas-microsoft-com:office:word" xmlns:w="http://schemas.openxmlformats.org/wordprocessingml/2006/main" xmlns:w14="http://schemas.microsoft.com/office/word/2010/wordml" xmlns:wpg="http://schemas.microsoft.com/office/word/2010/wordprocessingGroup" xmlns:wpi="http://schemas.microsoft.com/office/word/2010/wordprocessingInk" xmlns:wne="http://schemas.microsoft.com/office/word/2006/wordml" xmlns:wps="http://schemas.microsoft.com/office/word/2010/wordprocessingShape" mc:Ignorable="w14 wp14">
-  <w:docDefaults>
-    <w:rPrDefault>
-      <w:rPr>
-        <w:rFonts w:asciiTheme="minorHAnsi" w:eastAsiaTheme="minorEastAsia" w:hAnsiTheme="minorHAnsi" w:cstheme="minorBidi"/>
-        <w:sz w:val="22"/>
-        <w:szCs w:val="22"/>
-        <w:lang w:val="en-US" w:eastAsia="ja-JP" w:bidi="ar-SA"/>
-      </w:rPr>
-    </w:rPrDefault>
-    <w:pPrDefault>
-      <w:pPr>
-        <w:spacing w:after="200" w:line="276" w:lineRule="auto"/>
-      </w:pPr>
-    </w:pPrDefault>
-  </w:docDefaults>
-  <w:latentStyles w:defLockedState="0" w:defUIPriority="99" w:defSemiHidden="1" w:defUnhideWhenUsed="1" w:defQFormat="0" w:count="267">
-    <w:lsdException w:name="Normal" w:semiHidden="0" w:uiPriority="0" w:unhideWhenUsed="0" w:qFormat="1"/>
-    <w:lsdException w:name="heading 1" w:semiHidden="0" w:uiPriority="9" w:unhideWhenUsed="0" w:qFormat="1"/>
-    <w:lsdException w:name="heading 2" w:uiPriority="9" w:qFormat="1"/>
-    <w:lsdException w:name="heading 3" w:uiPriority="9" w:qFormat="1"/>
-    <w:lsdException w:name="heading 4" w:uiPriority="9" w:qFormat="1"/>
-    <w:lsdException w:name="heading 5" w:uiPriority="9" w:qFormat="1"/>
-    <w:lsdException w:name="heading 6" w:uiPriority="9" w:qFormat="1"/>
-    <w:lsdException w:name="heading 7" w:uiPriority="9" w:qFormat="1"/>
-    <w:lsdException w:name="heading 8" w:uiPriority="9" w:qFormat="1"/>
-    <w:lsdException w:name="heading 9" w:uiPriority="9" w:qFormat="1"/>
-    <w:lsdException w:name="toc 1" w:uiPriority="39"/>
-    <w:lsdException w:name="toc 2" w:uiPriority="39"/>
-    <w:lsdException w:name="toc 3" w:uiPriority="39"/>
-    <w:lsdException w:name="toc 4" w:uiPriority="39"/>
-    <w:lsdException w:name="toc 5" w:uiPriority="39"/>
-    <w:lsdException w:name="toc 6" w:uiPriority="39"/>
-    <w:lsdException w:name="toc 7" w:uiPriority="39"/>
-    <w:lsdException w:name="toc 8" w:uiPriority="39"/>
-    <w:lsdException w:name="toc 9" w:uiPriority="39"/>
-    <w:lsdException w:name="caption" w:uiPriority="35" w:qFormat="1"/>
-    <w:lsdException w:name="Title" w:semiHidden="0" w:uiPriority="10" w:unhideWhenUsed="0" w:qFormat="1"/>
-    <w:lsdException w:name="Default Paragraph Font" w:uiPriority="1"/>
-    <w:lsdException w:name="Subtitle" w:semiHidden="0" w:uiPriority="11" w:unhideWhenUsed="0" w:qFormat="1"/>
-    <w:lsdException w:name="Strong" w:semiHidden="0" w:uiPriority="22" w:unhideWhenUsed="0" w:qFormat="1"/>
-    <w:lsdException w:name="Emphasis" w:semiHidden="0" w:uiPriority="20" w:unhideWhenUsed="0" w:qFormat="1"/>
-    <w:lsdException w:name="Table Grid" w:semiHidden="0" w:uiPriority="59" w:unhideWhenUsed="0"/>
-    <w:lsdException w:name="Placeholder Text" w:unhideWhenUsed="0"/>
-    <w:lsdException w:name="No Spacing" w:semiHidden="0" w:uiPriority="1" w:unhideWhenUsed="0" w:qFormat="1"/>
-    <w:lsdException w:name="Light Shading" w:semiHidden="0" w:uiPriority="60" w:unhideWhenUsed="0"/>
-    <w:lsdException w:name="Light List" w:semiHidden="0" w:uiPriority="61" w:unhideWhenUsed="0"/>
-    <w:lsdException w:name="Light Grid" w:semiHidden="0" w:uiPriority="62" w:unhideWhenUsed="0"/>
-    <w:lsdException w:name="Medium Shading 1" w:semiHidden="0" w:uiPriority="63" w:unhideWhenUsed="0"/>
-    <w:lsdException w:name="Medium Shading 2" w:semiHidden="0" w:uiPriority="64" w:unhideWhenUsed="0"/>
-    <w:lsdException w:name="Medium List 1" w:semiHidden="0" w:uiPriority="65" w:unhideWhenUsed="0"/>
-    <w:lsdException w:name="Medium List 2" w:semiHidden="0" w:uiPriority="66" w:unhideWhenUsed="0"/>
-    <w:lsdException w:name="Medium Grid 1" w:semiHidden="0" w:uiPriority="67" w:unhideWhenUsed="0"/>
-    <w:lsdException w:name="Medium Grid 2" w:semiHidden="0" w:uiPriority="68" w:unhideWhenUsed="0"/>
-    <w:lsdException w:name="Medium Grid 3" w:semiHidden="0" w:uiPriority="69" w:unhideWhenUsed="0"/>
-    <w:lsdException w:name="Dark List" w:semiHidden="0" w:uiPriority="70" w:unhideWhenUsed="0"/>
-    <w:lsdException w:name="Colorful Shading" w:semiHidden="0" w:uiPriority="71" w:unhideWhenUsed="0"/>
-    <w:lsdException w:name="Colorful List" w:semiHidden="0" w:uiPriority="72" w:unhideWhenUsed="0"/>
-    <w:lsdException w:name="Colorful Grid" w:semiHidden="0" w:uiPriority="73" w:unhideWhenUsed="0"/>
-    <w:lsdException w:name="Light Shading Accent 1" w:semiHidden="0" w:uiPriority="60" w:unhideWhenUsed="0"/>
-    <w:lsdException w:name="Light List Accent 1" w:semiHidden="0" w:uiPriority="61" w:unhideWhenUsed="0"/>
-    <w:lsdException w:name="Light Grid Accent 1" w:semiHidden="0" w:uiPriority="62" w:unhideWhenUsed="0"/>
-    <w:lsdException w:name="Medium Shading 1 Accent 1" w:semiHidden="0" w:uiPriority="63" w:unhideWhenUsed="0"/>
-    <w:lsdException w:name="Medium Shading 2 Accent 1" w:semiHidden="0" w:uiPriority="64" w:unhideWhenUsed="0"/>
-    <w:lsdException w:name="Medium List 1 Accent 1" w:semiHidden="0" w:uiPriority="65" w:unhideWhenUsed="0"/>
-    <w:lsdException w:name="Revision" w:unhideWhenUsed="0"/>
-    <w:lsdException w:name="List Paragraph" w:semiHidden="0" w:uiPriority="34" w:unhideWhenUsed="0" w:qFormat="1"/>
-    <w:lsdException w:name="Quote" w:semiHidden="0" w:uiPriority="29" w:unhideWhenUsed="0" w:qFormat="1"/>
-    <w:lsdException w:name="Intense Quote" w:semiHidden="0" w:uiPriority="30" w:unhideWhenUsed="0" w:qFormat="1"/>
-    <w:lsdException w:name="Medium List 2 Accent 1" w:semiHidden="0" w:uiPriority="66" w:unhideWhenUsed="0"/>
-    <w:lsdException w:name="Medium Grid 1 Accent 1" w:semiHidden="0" w:uiPriority="67" w:unhideWhenUsed="0"/>
-    <w:lsdException w:name="Medium Grid 2 Accent 1" w:semiHidden="0" w:uiPriority="68" w:unhideWhenUsed="0"/>
-    <w:lsdException w:name="Medium Grid 3 Accent 1" w:semiHidden="0" w:uiPriority="69" w:unhideWhenUsed="0"/>
-    <w:lsdException w:name="Dark List Accent 1" w:semiHidden="0" w:uiPriority="70" w:unhideWhenUsed="0"/>
-    <w:lsdException w:name="Colorful Shading Accent 1" w:semiHidden="0" w:uiPriority="71" w:unhideWhenUsed="0"/>
-    <w:lsdException w:name="Colorful List Accent 1" w:semiHidden="0" w:uiPriority="72" w:unhideWhenUsed="0"/>
-    <w:lsdException w:name="Colorful Grid Accent 1" w:semiHidden="0" w:uiPriority="73" w:unhideWhenUsed="0"/>
-    <w:lsdException w:name="Light Shading Accent 2" w:semiHidden="0" w:uiPriority="60" w:unhideWhenUsed="0"/>
-    <w:lsdException w:name="Light List Accent 2" w:semiHidden="0" w:uiPriority="61" w:unhideWhenUsed="0"/>
-    <w:lsdException w:name="Light Grid Accent 2" w:semiHidden="0" w:uiPriority="62" w:unhideWhenUsed="0"/>
-    <w:lsdException w:name="Medium Shading 1 Accent 2" w:semiHidden="0" w:uiPriority="63" w:unhideWhenUsed="0"/>
-    <w:lsdException w:name="Medium Shading 2 Accent 2" w:semiHidden="0" w:uiPriority="64" w:unhideWhenUsed="0"/>
-    <w:lsdException w:name="Medium List 1 Accent 2" w:semiHidden="0" w:uiPriority="65" w:unhideWhenUsed="0"/>
-    <w:lsdException w:name="Medium List 2 Accent 2" w:semiHidden="0" w:uiPriority="66" w:unhideWhenUsed="0"/>
-    <w:lsdException w:name="Medium Grid 1 Accent 2" w:semiHidden="0" w:uiPriority="67" w:unhideWhenUsed="0"/>
-    <w:lsdException w:name="Medium Grid 2 Accent 2" w:semiHidden="0" w:uiPriority="68" w:unhideWhenUsed="0"/>
-    <w:lsdException w:name="Medium Grid 3 Accent 2" w:semiHidden="0" w:uiPriority="69" w:unhideWhenUsed="0"/>
-    <w:lsdException w:name="Dark List Accent 2" w:semiHidden="0" w:uiPriority="70" w:unhideWhenUsed="0"/>
-    <w:lsdException w:name="Colorful Shading Accent 2" w:semiHidden="0" w:uiPriority="71" w:unhideWhenUsed="0"/>
-    <w:lsdException w:name="Colorful List Accent 2" w:semiHidden="0" w:uiPriority="72" w:unhideWhenUsed="0"/>
-    <w:lsdException w:name="Colorful Grid Accent 2" w:semiHidden="0" w:uiPriority="73" w:unhideWhenUsed="0"/>
-    <w:lsdException w:name="Light Shading Accent 3" w:semiHidden="0" w:uiPriority="60" w:unhideWhenUsed="0"/>
-    <w:lsdException w:name="Light List Accent 3" w:semiHidden="0" w:uiPriority="61" w:unhideWhenUsed="0"/>
-    <w:lsdException w:name="Light Grid Accent 3" w:semiHidden="0" w:uiPriority="62" w:unhideWhenUsed="0"/>
-    <w:lsdException w:name="Medium Shading 1 Accent 3" w:semiHidden="0" w:uiPriority="63" w:unhideWhenUsed="0"/>
-    <w:lsdException w:name="Medium Shading 2 Accent 3" w:semiHidden="0" w:uiPriority="64" w:unhideWhenUsed="0"/>
-    <w:lsdException w:name="Medium List 1 Accent 3" w:semiHidden="0" w:uiPriority="65" w:unhideWhenUsed="0"/>
-    <w:lsdException w:name="Medium List 2 Accent 3" w:semiHidden="0" w:uiPriority="66" w:unhideWhenUsed="0"/>
-    <w:lsdException w:name="Medium Grid 1 Accent 3" w:semiHidden="0" w:uiPriority="67" w:unhideWhenUsed="0"/>
-    <w:lsdException w:name="Medium Grid 2 Accent 3" w:semiHidden="0" w:uiPriority="68" w:unhideWhenUsed="0"/>
-    <w:lsdException w:name="Medium Grid 3 Accent 3" w:semiHidden="0" w:uiPriority="69" w:unhideWhenUsed="0"/>
-    <w:lsdException w:name="Dark List Accent 3" w:semiHidden="0" w:uiPriority="70" w:unhideWhenUsed="0"/>
-    <w:lsdException w:name="Colorful Shading Accent 3" w:semiHidden="0" w:uiPriority="71" w:unhideWhenUsed="0"/>
-    <w:lsdException w:name="Colorful List Accent 3" w:semiHidden="0" w:uiPriority="72" w:unhideWhenUsed="0"/>
-    <w:lsdException w:name="Colorful Grid Accent 3" w:semiHidden="0" w:uiPriority="73" w:unhideWhenUsed="0"/>
-    <w:lsdException w:name="Light Shading Accent 4" w:semiHidden="0" w:uiPriority="60" w:unhideWhenUsed="0"/>
-    <w:lsdException w:name="Light List Accent 4" w:semiHidden="0" w:uiPriority="61" w:unhideWhenUsed="0"/>
-    <w:lsdException w:name="Light Grid Accent 4" w:semiHidden="0" w:uiPriority="62" w:unhideWhenUsed="0"/>
-    <w:lsdException w:name="Medium Shading 1 Accent 4" w:semiHidden="0" w:uiPriority="63" w:unhideWhenUsed="0"/>
-    <w:lsdException w:name="Medium Shading 2 Accent 4" w:semiHidden="0" w:uiPriority="64" w:unhideWhenUsed="0"/>
-    <w:lsdException w:name="Medium List 1 Accent 4" w:semiHidden="0" w:uiPriority="65" w:unhideWhenUsed="0"/>
-    <w:lsdException w:name="Medium List 2 Accent 4" w:semiHidden="0" w:uiPriority="66" w:unhideWhenUsed="0"/>
-    <w:lsdException w:name="Medium Grid 1 Accent 4" w:semiHidden="0" w:uiPriority="67" w:unhideWhenUsed="0"/>
-    <w:lsdException w:name="Medium Grid 2 Accent 4" w:semiHidden="0" w:uiPriority="68" w:unhideWhenUsed="0"/>
-    <w:lsdException w:name="Medium Grid 3 Accent 4" w:semiHidden="0" w:uiPriority="69" w:unhideWhenUsed="0"/>
-    <w:lsdException w:name="Dark List Accent 4" w:semiHidden="0" w:uiPriority="70" w:unhideWhenUsed="0"/>
-    <w:lsdException w:name="Colorful Shading Accent 4" w:semiHidden="0" w:uiPriority="71" w:unhideWhenUsed="0"/>
-    <w:lsdException w:name="Colorful List Accent 4" w:semiHidden="0" w:uiPriority="72" w:unhideWhenUsed="0"/>
-    <w:lsdException w:name="Colorful Grid Accent 4" w:semiHidden="0" w:uiPriority="73" w:unhideWhenUsed="0"/>
-    <w:lsdException w:name="Light Shading Accent 5" w:semiHidden="0" w:uiPriority="60" w:unhideWhenUsed="0"/>
-    <w:lsdException w:name="Light List Accent 5" w:semiHidden="0" w:uiPriority="61" w:unhideWhenUsed="0"/>
-    <w:lsdException w:name="Light Grid Accent 5" w:semiHidden="0" w:uiPriority="62" w:unhideWhenUsed="0"/>
-    <w:lsdException w:name="Medium Shading 1 Accent 5" w:semiHidden="0" w:uiPriority="63" w:unhideWhenUsed="0"/>
-    <w:lsdException w:name="Medium Shading 2 Accent 5" w:semiHidden="0" w:uiPriority="64" w:unhideWhenUsed="0"/>
-    <w:lsdException w:name="Medium List 1 Accent 5" w:semiHidden="0" w:uiPriority="65" w:unhideWhenUsed="0"/>
-    <w:lsdException w:name="Medium List 2 Accent 5" w:semiHidden="0" w:uiPriority="66" w:unhideWhenUsed="0"/>
-    <w:lsdException w:name="Medium Grid 1 Accent 5" w:semiHidden="0" w:uiPriority="67" w:unhideWhenUsed="0"/>
-    <w:lsdException w:name="Medium Grid 2 Accent 5" w:semiHidden="0" w:uiPriority="68" w:unhideWhenUsed="0"/>
-    <w:lsdException w:name="Medium Grid 3 Accent 5" w:semiHidden="0" w:uiPriority="69" w:unhideWhenUsed="0"/>
-    <w:lsdException w:name="Dark List Accent 5" w:semiHidden="0" w:uiPriority="70" w:unhideWhenUsed="0"/>
-    <w:lsdException w:name="Colorful Shading Accent 5" w:semiHidden="0" w:uiPriority="71" w:unhideWhenUsed="0"/>
-    <w:lsdException w:name="Colorful List Accent 5" w:semiHidden="0" w:uiPriority="72" w:unhideWhenUsed="0"/>
-    <w:lsdException w:name="Colorful Grid Accent 5" w:semiHidden="0" w:uiPriority="73" w:unhideWhenUsed="0"/>
-    <w:lsdException w:name="Light Shading Accent 6" w:semiHidden="0" w:uiPriority="60" w:unhideWhenUsed="0"/>
-    <w:lsdException w:name="Light List Accent 6" w:semiHidden="0" w:uiPriority="61" w:unhideWhenUsed="0"/>
-    <w:lsdException w:name="Light Grid Accent 6" w:semiHidden="0" w:uiPriority="62" w:unhideWhenUsed="0"/>
-    <w:lsdException w:name="Medium Shading 1 Accent 6" w:semiHidden="0" w:uiPriority="63" w:unhideWhenUsed="0"/>
-    <w:lsdException w:name="Medium Shading 2 Accent 6" w:semiHidden="0" w:uiPriority="64" w:unhideWhenUsed="0"/>
-    <w:lsdException w:name="Medium List 1 Accent 6" w:semiHidden="0" w:uiPriority="65" w:unhideWhenUsed="0"/>
-    <w:lsdException w:name="Medium List 2 Accent 6" w:semiHidden="0" w:uiPriority="66" w:unhideWhenUsed="0"/>
-    <w:lsdException w:name="Medium Grid 1 Accent 6" w:semiHidden="0" w:uiPriority="67" w:unhideWhenUsed="0"/>
-    <w:lsdException w:name="Medium Grid 2 Accent 6" w:semiHidden="0" w:uiPriority="68" w:unhideWhenUsed="0"/>
-    <w:lsdException w:name="Medium Grid 3 Accent 6" w:semiHidden="0" w:uiPriority="69" w:unhideWhenUsed="0"/>
-    <w:lsdException w:name="Dark List Accent 6" w:semiHidden="0" w:uiPriority="70" w:unhideWhenUsed="0"/>
-    <w:lsdException w:name="Colorful Shading Accent 6" w:semiHidden="0" w:uiPriority="71" w:unhideWhenUsed="0"/>
-    <w:lsdException w:name="Colorful List Accent 6" w:semiHidden="0" w:uiPriority="72" w:unhideWhenUsed="0"/>
-    <w:lsdException w:name="Colorful Grid Accent 6" w:semiHidden="0" w:uiPriority="73" w:unhideWhenUsed="0"/>
-    <w:lsdException w:name="Subtle Emphasis" w:semiHidden="0" w:uiPriority="19" w:unhideWhenUsed="0" w:qFormat="1"/>
-    <w:lsdException w:name="Intense Emphasis" w:semiHidden="0" w:uiPriority="21" w:unhideWhenUsed="0" w:qFormat="1"/>
-    <w:lsdException w:name="Subtle Reference" w:semiHidden="0" w:uiPriority="31" w:unhideWhenUsed="0" w:qFormat="1"/>
-    <w:lsdException w:name="Intense Reference" w:semiHidden="0" w:uiPriority="32" w:unhideWhenUsed="0" w:qFormat="1"/>
-    <w:lsdException w:name="Book Title" w:semiHidden="0" w:uiPriority="33" w:unhideWhenUsed="0" w:qFormat="1"/>
-    <w:lsdException w:name="Bibliography" w:uiPriority="37"/>
-    <w:lsdException w:name="TOC Heading" w:uiPriority="39" w:qFormat="1"/>
-  </w:latentStyles>
-  <w:style w:type="paragraph" w:default="1" w:styleId="Normal">
-    <w:name w:val="Normal"/>
-    <w:qFormat/>
-  </w:style>
-  <w:style w:type="character" w:default="1" w:styleId="DefaultParagraphFont">
-    <w:name w:val="Default Paragraph Font"/>
-    <w:uiPriority w:val="1"/>
-    <w:semiHidden/>
-    <w:unhideWhenUsed/>
-  </w:style>
-  <w:style w:type="table" w:default="1" w:styleId="TableNormal">
-    <w:name w:val="Normal Table"/>
-    <w:uiPriority w:val="99"/>
-    <w:semiHidden/>
-    <w:unhideWhenUsed/>
-    <w:tblPr>
-      <w:tblInd w:w="0" w:type="dxa"/>
-      <w:tblCellMar>
-        <w:top w:w="0" w:type="dxa"/>
-        <w:left w:w="108" w:type="dxa"/>
-        <w:bottom w:w="0" w:type="dxa"/>
-        <w:right w:w="108" w:type="dxa"/>
-      </w:tblCellMar>
-    </w:tblPr>
-  </w:style>
-  <w:style w:type="numbering" w:default="1" w:styleId="NoList">
-    <w:name w:val="No List"/>
-    <w:uiPriority w:val="99"/>
-    <w:semiHidden/>
-    <w:unhideWhenUsed/>
-  </w:style>
-  <w:style w:type="character" w:styleId="PlaceholderText">
-    <w:name w:val="Placeholder Text"/>
-    <w:basedOn w:val="DefaultParagraphFont"/>
-    <w:uiPriority w:val="99"/>
-    <w:semiHidden/>
-    <w:rsid w:val="00684C46"/>
-    <w:rPr>
-      <w:color w:val="808080"/>
-    </w:rPr>
-  </w:style>
-</w:styles>
-</file>
-
-<file path=word/glossary/webSettings.xml><?xml version="1.0" encoding="utf-8"?>
-<w:webSettings xmlns:mc="http://schemas.openxmlformats.org/markup-compatibility/2006" xmlns:r="http://schemas.openxmlformats.org/officeDocument/2006/relationships" xmlns:w="http://schemas.openxmlformats.org/wordprocessingml/2006/main" xmlns:w14="http://schemas.microsoft.com/office/word/2010/wordml" mc:Ignorable="w14">
-  <w:optimizeForBrowser/>
-  <w:allowPNG/>
-</w:webSettings>
-</file>
-
 <file path=word/theme/theme1.xml><?xml version="1.0" encoding="utf-8"?>
 <a:theme xmlns:a="http://schemas.openxmlformats.org/drawingml/2006/main" name="Office Theme">
   <a:themeElements>
@@ -3604,7 +3339,7 @@
 </file>
 
 <file path=customXml/itemProps1.xml><?xml version="1.0" encoding="utf-8"?>
-<ds:datastoreItem xmlns:ds="http://schemas.openxmlformats.org/officeDocument/2006/customXml" ds:itemID="{0E17BD79-F148-41D6-93B8-22CDF2B3E62D}">
+<ds:datastoreItem xmlns:ds="http://schemas.openxmlformats.org/officeDocument/2006/customXml" ds:itemID="{8ECF66D6-EC83-4AB5-BA36-9E049081A2B9}">
   <ds:schemaRefs>
     <ds:schemaRef ds:uri="http://schemas.openxmlformats.org/officeDocument/2006/bibliography"/>
   </ds:schemaRefs>

</xml_diff>

<commit_message>
Add  attemptConnect to PatchRoadGenerator
- do attemptConnect before attemptExpansion so that if the current
vertex is too close to the existing other vertices or edges, the current
vertex is connected to them instead of generating new edges.
</commit_message>
<xml_diff>
--- a/ExRoadDesigner/Pseudocode.docx
+++ b/ExRoadDesigner/Pseudocode.docx
@@ -3,12 +3,14 @@
 <w:document xmlns:wpc="http://schemas.microsoft.com/office/word/2010/wordprocessingCanvas" xmlns:mc="http://schemas.openxmlformats.org/markup-compatibility/2006" xmlns:o="urn:schemas-microsoft-com:office:office" xmlns:r="http://schemas.openxmlformats.org/officeDocument/2006/relationships" xmlns:m="http://schemas.openxmlformats.org/officeDocument/2006/math" xmlns:v="urn:schemas-microsoft-com:vml" xmlns:wp14="http://schemas.microsoft.com/office/word/2010/wordprocessingDrawing" xmlns:wp="http://schemas.openxmlformats.org/drawingml/2006/wordprocessingDrawing" xmlns:w10="urn:schemas-microsoft-com:office:word" xmlns:w="http://schemas.openxmlformats.org/wordprocessingml/2006/main" xmlns:w14="http://schemas.microsoft.com/office/word/2010/wordml" xmlns:wpg="http://schemas.microsoft.com/office/word/2010/wordprocessingGroup" xmlns:wpi="http://schemas.microsoft.com/office/word/2010/wordprocessingInk" xmlns:wne="http://schemas.microsoft.com/office/word/2006/wordml" xmlns:wps="http://schemas.microsoft.com/office/word/2010/wordprocessingShape" mc:Ignorable="w14 wp14">
   <w:body>
     <w:p>
+      <w:proofErr w:type="spellStart"/>
       <w:r>
         <w:rPr>
           <w:rFonts w:hint="eastAsia"/>
         </w:rPr>
         <w:t>Pseudocode</w:t>
       </w:r>
+      <w:proofErr w:type="spellEnd"/>
     </w:p>
     <w:p>
       <w:pPr>
@@ -101,16 +103,327 @@
       </m:oMath>
       <w:r>
         <w:rPr>
-          <w:rFonts w:ascii="Courier New" w:hAnsi="Courier New" w:cs="Courier New"/>
+          <w:rFonts w:ascii="Courier New" w:hAnsi="Courier New" w:cs="Courier New" w:hint="eastAsia"/>
         </w:rPr>
         <w:br/>
-        <w:t xml:space="preserve"> </w:t>
-      </w:r>
-      <w:r>
-        <w:rPr>
-          <w:rFonts w:ascii="Courier New" w:hAnsi="Courier New" w:cs="Courier New" w:hint="eastAsia"/>
-        </w:rPr>
-        <w:t>3</w:t>
+        <w:t xml:space="preserve"> 3        </w:t>
+      </w:r>
+      <w:proofErr w:type="gramStart"/>
+      <w:r>
+        <w:rPr>
+          <w:rFonts w:ascii="Courier New" w:hAnsi="Courier New" w:cs="Courier New" w:hint="eastAsia"/>
+          <w:b/>
+        </w:rPr>
+        <w:t>if</w:t>
+      </w:r>
+      <w:r>
+        <w:rPr>
+          <w:rFonts w:ascii="Courier New" w:hAnsi="Courier New" w:cs="Courier New" w:hint="eastAsia"/>
+        </w:rPr>
+        <w:t xml:space="preserve"> </w:t>
+      </w:r>
+      <w:proofErr w:type="gramEnd"/>
+      <m:oMath>
+        <m:r>
+          <m:rPr>
+            <m:sty m:val="p"/>
+          </m:rPr>
+          <w:rPr>
+            <w:rFonts w:ascii="Cambria Math" w:hAnsi="Cambria Math" w:cs="Courier New"/>
+          </w:rPr>
+          <m:t>hasCloseVertex(</m:t>
+        </m:r>
+        <m:r>
+          <w:rPr>
+            <w:rFonts w:ascii="Cambria Math" w:hAnsi="Cambria Math" w:cs="Courier New"/>
+          </w:rPr>
+          <m:t>v, direction</m:t>
+        </m:r>
+        <m:r>
+          <m:rPr>
+            <m:sty m:val="p"/>
+          </m:rPr>
+          <w:rPr>
+            <w:rFonts w:ascii="Cambria Math" w:hAnsi="Cambria Math" w:cs="Courier New"/>
+          </w:rPr>
+          <m:t>)</m:t>
+        </m:r>
+      </m:oMath>
+      <w:r>
+        <w:rPr>
+          <w:rFonts w:ascii="Courier New" w:hAnsi="Courier New" w:cs="Courier New" w:hint="eastAsia"/>
+        </w:rPr>
+        <w:t xml:space="preserve">, </w:t>
+      </w:r>
+      <w:r>
+        <w:rPr>
+          <w:rFonts w:ascii="Courier New" w:hAnsi="Courier New" w:cs="Courier New" w:hint="eastAsia"/>
+          <w:b/>
+        </w:rPr>
+        <w:t>then</w:t>
+      </w:r>
+      <w:r>
+        <w:rPr>
+          <w:rFonts w:ascii="Courier New" w:hAnsi="Courier New" w:cs="Courier New"/>
+          <w:b/>
+        </w:rPr>
+        <w:br/>
+      </w:r>
+      <w:r>
+        <w:rPr>
+          <w:rFonts w:ascii="Courier New" w:hAnsi="Courier New" w:cs="Courier New" w:hint="eastAsia"/>
+          <w:b/>
+        </w:rPr>
+        <w:t xml:space="preserve">              </w:t>
+      </w:r>
+      <w:r>
+        <w:rPr>
+          <w:rFonts w:ascii="Courier New" w:hAnsi="Courier New" w:cs="Courier New" w:hint="eastAsia"/>
+          <w:b/>
+          <w:color w:val="FF0000"/>
+        </w:rPr>
+        <w:t>※</w:t>
+      </w:r>
+      <w:r>
+        <w:rPr>
+          <w:rFonts w:ascii="Courier New" w:hAnsi="Courier New" w:cs="Courier New" w:hint="eastAsia"/>
+          <w:b/>
+          <w:color w:val="FF0000"/>
+        </w:rPr>
+        <w:t xml:space="preserve"> </w:t>
+      </w:r>
+      <w:r>
+        <w:rPr>
+          <w:rFonts w:ascii="Courier New" w:hAnsi="Courier New" w:cs="Courier New" w:hint="eastAsia"/>
+          <w:b/>
+          <w:color w:val="FF0000"/>
+        </w:rPr>
+        <w:t>要議論。パッチを使ったほうがピッタリはまるにもかかわらず、</w:t>
+      </w:r>
+      <w:r>
+        <w:rPr>
+          <w:rFonts w:ascii="Courier New" w:hAnsi="Courier New" w:cs="Courier New"/>
+          <w:b/>
+          <w:color w:val="FF0000"/>
+        </w:rPr>
+        <w:br/>
+      </w:r>
+      <w:r>
+        <w:rPr>
+          <w:rFonts w:ascii="Courier New" w:hAnsi="Courier New" w:cs="Courier New" w:hint="eastAsia"/>
+          <w:b/>
+          <w:color w:val="FF0000"/>
+        </w:rPr>
+        <w:t xml:space="preserve">                 </w:t>
+      </w:r>
+      <w:r>
+        <w:rPr>
+          <w:rFonts w:ascii="Courier New" w:hAnsi="Courier New" w:cs="Courier New" w:hint="eastAsia"/>
+          <w:b/>
+          <w:color w:val="FF0000"/>
+        </w:rPr>
+        <w:t>近くに他の頂点があるために、コネクトしちゃう。これは嬉しくない。</w:t>
+      </w:r>
+      <w:r>
+        <w:rPr>
+          <w:rFonts w:ascii="Courier New" w:hAnsi="Courier New" w:cs="Courier New" w:hint="eastAsia"/>
+        </w:rPr>
+        <w:br/>
+        <w:t xml:space="preserve"> 4            </w:t>
+      </w:r>
+      <m:oMath>
+        <m:r>
+          <m:rPr>
+            <m:sty m:val="p"/>
+          </m:rPr>
+          <w:rPr>
+            <w:rFonts w:ascii="Cambria Math" w:hAnsi="Cambria Math" w:cs="Courier New"/>
+          </w:rPr>
+          <m:t>connect(</m:t>
+        </m:r>
+        <m:r>
+          <w:rPr>
+            <w:rFonts w:ascii="Cambria Math" w:hAnsi="Cambria Math" w:cs="Courier New"/>
+          </w:rPr>
+          <m:t>v, closeVertex</m:t>
+        </m:r>
+        <m:r>
+          <m:rPr>
+            <m:sty m:val="p"/>
+          </m:rPr>
+          <w:rPr>
+            <w:rFonts w:ascii="Cambria Math" w:hAnsi="Cambria Math" w:cs="Courier New"/>
+          </w:rPr>
+          <m:t>)</m:t>
+        </m:r>
+      </m:oMath>
+      <w:r>
+        <w:rPr>
+          <w:rFonts w:ascii="Courier New" w:hAnsi="Courier New" w:cs="Courier New" w:hint="eastAsia"/>
+        </w:rPr>
+        <w:br/>
+        <w:t xml:space="preserve"> 5        </w:t>
+      </w:r>
+      <w:r>
+        <w:rPr>
+          <w:rFonts w:ascii="Courier New" w:hAnsi="Courier New" w:cs="Courier New" w:hint="eastAsia"/>
+          <w:b/>
+        </w:rPr>
+        <w:t>else</w:t>
+      </w:r>
+      <w:r>
+        <w:rPr>
+          <w:rFonts w:ascii="Courier New" w:hAnsi="Courier New" w:cs="Courier New" w:hint="eastAsia"/>
+        </w:rPr>
+        <w:t xml:space="preserve"> </w:t>
+      </w:r>
+      <w:proofErr w:type="gramStart"/>
+      <w:r>
+        <w:rPr>
+          <w:rFonts w:ascii="Courier New" w:hAnsi="Courier New" w:cs="Courier New" w:hint="eastAsia"/>
+          <w:b/>
+        </w:rPr>
+        <w:t>if</w:t>
+      </w:r>
+      <w:r>
+        <w:rPr>
+          <w:rFonts w:ascii="Courier New" w:hAnsi="Courier New" w:cs="Courier New" w:hint="eastAsia"/>
+        </w:rPr>
+        <w:t xml:space="preserve"> </w:t>
+      </w:r>
+      <w:proofErr w:type="gramEnd"/>
+      <m:oMath>
+        <m:r>
+          <m:rPr>
+            <m:sty m:val="p"/>
+          </m:rPr>
+          <w:rPr>
+            <w:rFonts w:ascii="Cambria Math" w:hAnsi="Cambria Math" w:cs="Courier New"/>
+          </w:rPr>
+          <m:t>hasCloseEdge(</m:t>
+        </m:r>
+        <m:r>
+          <w:rPr>
+            <w:rFonts w:ascii="Cambria Math" w:hAnsi="Cambria Math" w:cs="Courier New"/>
+          </w:rPr>
+          <m:t>v, direction</m:t>
+        </m:r>
+        <m:r>
+          <m:rPr>
+            <m:sty m:val="p"/>
+          </m:rPr>
+          <w:rPr>
+            <w:rFonts w:ascii="Cambria Math" w:hAnsi="Cambria Math" w:cs="Courier New"/>
+          </w:rPr>
+          <m:t>)</m:t>
+        </m:r>
+      </m:oMath>
+      <w:r>
+        <w:rPr>
+          <w:rFonts w:ascii="Courier New" w:hAnsi="Courier New" w:cs="Courier New" w:hint="eastAsia"/>
+        </w:rPr>
+        <w:t xml:space="preserve">, </w:t>
+      </w:r>
+      <w:r>
+        <w:rPr>
+          <w:rFonts w:ascii="Courier New" w:hAnsi="Courier New" w:cs="Courier New" w:hint="eastAsia"/>
+          <w:b/>
+        </w:rPr>
+        <w:t>then</w:t>
+      </w:r>
+      <w:r>
+        <w:rPr>
+          <w:rFonts w:ascii="Courier New" w:hAnsi="Courier New" w:cs="Courier New"/>
+          <w:b/>
+        </w:rPr>
+        <w:br/>
+      </w:r>
+      <w:r>
+        <w:rPr>
+          <w:rFonts w:ascii="Courier New" w:hAnsi="Courier New" w:cs="Courier New" w:hint="eastAsia"/>
+          <w:b/>
+        </w:rPr>
+        <w:t xml:space="preserve">              </w:t>
+      </w:r>
+      <w:r>
+        <w:rPr>
+          <w:rFonts w:ascii="Courier New" w:hAnsi="Courier New" w:cs="Courier New" w:hint="eastAsia"/>
+          <w:b/>
+          <w:color w:val="FF0000"/>
+        </w:rPr>
+        <w:t>※</w:t>
+      </w:r>
+      <w:r>
+        <w:rPr>
+          <w:rFonts w:ascii="Courier New" w:hAnsi="Courier New" w:cs="Courier New" w:hint="eastAsia"/>
+          <w:b/>
+          <w:color w:val="FF0000"/>
+        </w:rPr>
+        <w:t xml:space="preserve"> </w:t>
+      </w:r>
+      <w:r>
+        <w:rPr>
+          <w:rFonts w:ascii="Courier New" w:hAnsi="Courier New" w:cs="Courier New" w:hint="eastAsia"/>
+          <w:b/>
+          <w:color w:val="FF0000"/>
+        </w:rPr>
+        <w:t>要議論。</w:t>
+      </w:r>
+      <w:r>
+        <w:rPr>
+          <w:rFonts w:ascii="Courier New" w:hAnsi="Courier New" w:cs="Courier New" w:hint="eastAsia"/>
+          <w:b/>
+          <w:color w:val="FF0000"/>
+        </w:rPr>
+        <w:t>上と同様。</w:t>
+      </w:r>
+      <w:bookmarkStart w:id="0" w:name="_GoBack"/>
+      <w:bookmarkEnd w:id="0"/>
+      <w:r>
+        <w:rPr>
+          <w:rFonts w:ascii="Courier New" w:hAnsi="Courier New" w:cs="Courier New" w:hint="eastAsia"/>
+        </w:rPr>
+        <w:br/>
+        <w:t xml:space="preserve"> 6            </w:t>
+      </w:r>
+      <m:oMath>
+        <m:r>
+          <m:rPr>
+            <m:sty m:val="p"/>
+          </m:rPr>
+          <w:rPr>
+            <w:rFonts w:ascii="Cambria Math" w:hAnsi="Cambria Math" w:cs="Courier New"/>
+          </w:rPr>
+          <m:t>connect(</m:t>
+        </m:r>
+        <m:r>
+          <w:rPr>
+            <w:rFonts w:ascii="Cambria Math" w:hAnsi="Cambria Math" w:cs="Courier New"/>
+          </w:rPr>
+          <m:t>v,  closeEdge</m:t>
+        </m:r>
+        <m:r>
+          <m:rPr>
+            <m:sty m:val="p"/>
+          </m:rPr>
+          <w:rPr>
+            <w:rFonts w:ascii="Cambria Math" w:hAnsi="Cambria Math" w:cs="Courier New"/>
+          </w:rPr>
+          <m:t>)</m:t>
+        </m:r>
+      </m:oMath>
+      <w:r>
+        <w:rPr>
+          <w:rFonts w:ascii="Courier New" w:hAnsi="Courier New" w:cs="Courier New"/>
+        </w:rPr>
+        <w:br/>
+        <w:t xml:space="preserve"> </w:t>
+      </w:r>
+      <w:r>
+        <w:rPr>
+          <w:rFonts w:ascii="Courier New" w:hAnsi="Courier New" w:cs="Courier New" w:hint="eastAsia"/>
+        </w:rPr>
+        <w:t>7</w:t>
       </w:r>
       <w:r>
         <w:rPr>
@@ -129,6 +442,31 @@
           <w:rFonts w:ascii="Courier New" w:hAnsi="Courier New" w:cs="Courier New"/>
         </w:rPr>
         <w:t xml:space="preserve">   </w:t>
+      </w:r>
+      <w:r>
+        <w:rPr>
+          <w:rFonts w:ascii="Courier New" w:hAnsi="Courier New" w:cs="Courier New" w:hint="eastAsia"/>
+          <w:b/>
+        </w:rPr>
+        <w:t>else</w:t>
+      </w:r>
+      <w:r>
+        <w:rPr>
+          <w:rFonts w:ascii="Courier New" w:hAnsi="Courier New" w:cs="Courier New" w:hint="eastAsia"/>
+        </w:rPr>
+        <w:t xml:space="preserve"> </w:t>
+      </w:r>
+      <w:r>
+        <w:rPr>
+          <w:rFonts w:ascii="Courier New" w:hAnsi="Courier New" w:cs="Courier New"/>
+        </w:rPr>
+        <w:br/>
+      </w:r>
+      <w:r>
+        <w:rPr>
+          <w:rFonts w:ascii="Courier New" w:hAnsi="Courier New" w:cs="Courier New" w:hint="eastAsia"/>
+        </w:rPr>
+        <w:t xml:space="preserve"> 8            </w:t>
       </w:r>
       <w:r>
         <w:rPr>
@@ -181,7 +519,20 @@
         <w:rPr>
           <w:rFonts w:ascii="Courier New" w:hAnsi="Courier New" w:cs="Courier New"/>
         </w:rPr>
-        <w:t xml:space="preserve"> exists, </w:t>
+        <w:t xml:space="preserve"> </w:t>
+      </w:r>
+      <w:r>
+        <w:rPr>
+          <w:rFonts w:ascii="Courier New" w:hAnsi="Courier New" w:cs="Courier New"/>
+          <w:b/>
+        </w:rPr>
+        <w:t>exists</w:t>
+      </w:r>
+      <w:r>
+        <w:rPr>
+          <w:rFonts w:ascii="Courier New" w:hAnsi="Courier New" w:cs="Courier New"/>
+        </w:rPr>
+        <w:t xml:space="preserve">, </w:t>
       </w:r>
       <w:r>
         <w:rPr>
@@ -201,7 +552,7 @@
         <w:rPr>
           <w:rFonts w:ascii="Courier New" w:hAnsi="Courier New" w:cs="Courier New" w:hint="eastAsia"/>
         </w:rPr>
-        <w:t>4</w:t>
+        <w:t xml:space="preserve">9    </w:t>
       </w:r>
       <w:r>
         <w:rPr>
@@ -286,7 +637,25 @@
           <w:rFonts w:ascii="Courier New" w:hAnsi="Courier New" w:cs="Courier New" w:hint="eastAsia"/>
         </w:rPr>
         <w:br/>
-        <w:t xml:space="preserve"> 5            </w:t>
+        <w:t>10</w:t>
+      </w:r>
+      <w:r>
+        <w:rPr>
+          <w:rFonts w:ascii="Courier New" w:hAnsi="Courier New" w:cs="Courier New" w:hint="eastAsia"/>
+        </w:rPr>
+        <w:t xml:space="preserve">    </w:t>
+      </w:r>
+      <w:r>
+        <w:rPr>
+          <w:rFonts w:ascii="Courier New" w:hAnsi="Courier New" w:cs="Courier New" w:hint="eastAsia"/>
+        </w:rPr>
+        <w:t xml:space="preserve">    </w:t>
+      </w:r>
+      <w:r>
+        <w:rPr>
+          <w:rFonts w:ascii="Courier New" w:hAnsi="Courier New" w:cs="Courier New" w:hint="eastAsia"/>
+        </w:rPr>
+        <w:t xml:space="preserve">        </w:t>
       </w:r>
       <m:oMath>
         <m:r>
@@ -321,13 +690,12 @@
           <w:rFonts w:ascii="Courier New" w:hAnsi="Courier New" w:cs="Courier New"/>
         </w:rPr>
         <w:br/>
-        <w:t xml:space="preserve"> </w:t>
-      </w:r>
-      <w:r>
-        <w:rPr>
-          <w:rFonts w:ascii="Courier New" w:hAnsi="Courier New" w:cs="Courier New" w:hint="eastAsia"/>
-        </w:rPr>
-        <w:t>6</w:t>
+      </w:r>
+      <w:r>
+        <w:rPr>
+          <w:rFonts w:ascii="Courier New" w:hAnsi="Courier New" w:cs="Courier New" w:hint="eastAsia"/>
+        </w:rPr>
+        <w:t>11</w:t>
       </w:r>
       <w:r>
         <w:rPr>
@@ -349,6 +717,12 @@
       </w:r>
       <w:r>
         <w:rPr>
+          <w:rFonts w:ascii="Courier New" w:hAnsi="Courier New" w:cs="Courier New" w:hint="eastAsia"/>
+        </w:rPr>
+        <w:t xml:space="preserve">    </w:t>
+      </w:r>
+      <w:r>
+        <w:rPr>
           <w:rFonts w:ascii="Courier New" w:hAnsi="Courier New" w:cs="Courier New"/>
           <w:b/>
         </w:rPr>
@@ -359,19 +733,30 @@
           <w:rFonts w:ascii="Courier New" w:hAnsi="Courier New" w:cs="Courier New"/>
         </w:rPr>
         <w:br/>
-        <w:t xml:space="preserve"> </w:t>
-      </w:r>
-      <w:r>
-        <w:rPr>
-          <w:rFonts w:ascii="Courier New" w:hAnsi="Courier New" w:cs="Courier New" w:hint="eastAsia"/>
-        </w:rPr>
-        <w:t>7</w:t>
-      </w:r>
-      <w:r>
-        <w:rPr>
-          <w:rFonts w:ascii="Courier New" w:hAnsi="Courier New" w:cs="Courier New"/>
-        </w:rPr>
-        <w:t xml:space="preserve">  </w:t>
+      </w:r>
+      <w:r>
+        <w:rPr>
+          <w:rFonts w:ascii="Courier New" w:hAnsi="Courier New" w:cs="Courier New" w:hint="eastAsia"/>
+        </w:rPr>
+        <w:t>12</w:t>
+      </w:r>
+      <w:r>
+        <w:rPr>
+          <w:rFonts w:ascii="Courier New" w:hAnsi="Courier New" w:cs="Courier New"/>
+        </w:rPr>
+        <w:t xml:space="preserve"> </w:t>
+      </w:r>
+      <w:r>
+        <w:rPr>
+          <w:rFonts w:ascii="Courier New" w:hAnsi="Courier New" w:cs="Courier New" w:hint="eastAsia"/>
+        </w:rPr>
+        <w:t xml:space="preserve">    </w:t>
+      </w:r>
+      <w:r>
+        <w:rPr>
+          <w:rFonts w:ascii="Courier New" w:hAnsi="Courier New" w:cs="Courier New"/>
+        </w:rPr>
+        <w:t xml:space="preserve"> </w:t>
       </w:r>
       <w:r>
         <w:rPr>
@@ -424,13 +809,12 @@
           <w:rFonts w:ascii="Courier New" w:hAnsi="Courier New" w:cs="Courier New"/>
         </w:rPr>
         <w:br/>
-        <w:t xml:space="preserve"> </w:t>
-      </w:r>
-      <w:r>
-        <w:rPr>
-          <w:rFonts w:ascii="Courier New" w:hAnsi="Courier New" w:cs="Courier New" w:hint="eastAsia"/>
-        </w:rPr>
-        <w:t>8</w:t>
+      </w:r>
+      <w:r>
+        <w:rPr>
+          <w:rFonts w:ascii="Courier New" w:hAnsi="Courier New" w:cs="Courier New" w:hint="eastAsia"/>
+        </w:rPr>
+        <w:t>13</w:t>
       </w:r>
       <w:r>
         <w:rPr>
@@ -442,7 +826,19 @@
         <w:rPr>
           <w:rFonts w:ascii="Courier New" w:hAnsi="Courier New" w:cs="Courier New" w:hint="eastAsia"/>
         </w:rPr>
-        <w:t xml:space="preserve">    </w:t>
+        <w:t xml:space="preserve">   </w:t>
+      </w:r>
+      <w:r>
+        <w:rPr>
+          <w:rFonts w:ascii="Courier New" w:hAnsi="Courier New" w:cs="Courier New" w:hint="eastAsia"/>
+        </w:rPr>
+        <w:t xml:space="preserve">    </w:t>
+      </w:r>
+      <w:r>
+        <w:rPr>
+          <w:rFonts w:ascii="Courier New" w:hAnsi="Courier New" w:cs="Courier New" w:hint="eastAsia"/>
+        </w:rPr>
+        <w:t xml:space="preserve"> </w:t>
       </w:r>
       <w:r>
         <w:rPr>
@@ -483,19 +879,30 @@
           <w:rFonts w:ascii="Courier New" w:hAnsi="Courier New" w:cs="Courier New"/>
         </w:rPr>
         <w:br/>
-        <w:t xml:space="preserve"> </w:t>
-      </w:r>
-      <w:r>
-        <w:rPr>
-          <w:rFonts w:ascii="Courier New" w:hAnsi="Courier New" w:cs="Courier New" w:hint="eastAsia"/>
-        </w:rPr>
-        <w:t>9</w:t>
-      </w:r>
-      <w:r>
-        <w:rPr>
-          <w:rFonts w:ascii="Courier New" w:hAnsi="Courier New" w:cs="Courier New"/>
-        </w:rPr>
-        <w:t xml:space="preserve">  </w:t>
+      </w:r>
+      <w:r>
+        <w:rPr>
+          <w:rFonts w:ascii="Courier New" w:hAnsi="Courier New" w:cs="Courier New" w:hint="eastAsia"/>
+        </w:rPr>
+        <w:t>14</w:t>
+      </w:r>
+      <w:r>
+        <w:rPr>
+          <w:rFonts w:ascii="Courier New" w:hAnsi="Courier New" w:cs="Courier New"/>
+        </w:rPr>
+        <w:t xml:space="preserve"> </w:t>
+      </w:r>
+      <w:r>
+        <w:rPr>
+          <w:rFonts w:ascii="Courier New" w:hAnsi="Courier New" w:cs="Courier New" w:hint="eastAsia"/>
+        </w:rPr>
+        <w:t xml:space="preserve">    </w:t>
+      </w:r>
+      <w:r>
+        <w:rPr>
+          <w:rFonts w:ascii="Courier New" w:hAnsi="Courier New" w:cs="Courier New"/>
+        </w:rPr>
+        <w:t xml:space="preserve"> </w:t>
       </w:r>
       <w:r>
         <w:rPr>
@@ -587,7 +994,7 @@
         <w:rPr>
           <w:rFonts w:ascii="Courier New" w:hAnsi="Courier New" w:cs="Courier New" w:hint="eastAsia"/>
         </w:rPr>
-        <w:t>10</w:t>
+        <w:t>15</w:t>
       </w:r>
       <w:r>
         <w:rPr>
@@ -599,7 +1006,19 @@
         <w:rPr>
           <w:rFonts w:ascii="Courier New" w:hAnsi="Courier New" w:cs="Courier New" w:hint="eastAsia"/>
         </w:rPr>
-        <w:t xml:space="preserve">    </w:t>
+        <w:t xml:space="preserve">   </w:t>
+      </w:r>
+      <w:r>
+        <w:rPr>
+          <w:rFonts w:ascii="Courier New" w:hAnsi="Courier New" w:cs="Courier New" w:hint="eastAsia"/>
+        </w:rPr>
+        <w:t xml:space="preserve">    </w:t>
+      </w:r>
+      <w:r>
+        <w:rPr>
+          <w:rFonts w:ascii="Courier New" w:hAnsi="Courier New" w:cs="Courier New" w:hint="eastAsia"/>
+        </w:rPr>
+        <w:t xml:space="preserve"> </w:t>
       </w:r>
       <w:r>
         <w:rPr>
@@ -687,7 +1106,7 @@
         <w:rPr>
           <w:rFonts w:ascii="Courier New" w:hAnsi="Courier New" w:cs="Courier New" w:hint="eastAsia"/>
         </w:rPr>
-        <w:t>11</w:t>
+        <w:t>16</w:t>
       </w:r>
       <w:r>
         <w:rPr>
@@ -705,7 +1124,19 @@
         <w:rPr>
           <w:rFonts w:ascii="Courier New" w:hAnsi="Courier New" w:cs="Courier New"/>
         </w:rPr>
-        <w:t xml:space="preserve">  </w:t>
+        <w:t xml:space="preserve"> </w:t>
+      </w:r>
+      <w:r>
+        <w:rPr>
+          <w:rFonts w:ascii="Courier New" w:hAnsi="Courier New" w:cs="Courier New" w:hint="eastAsia"/>
+        </w:rPr>
+        <w:t xml:space="preserve">    </w:t>
+      </w:r>
+      <w:r>
+        <w:rPr>
+          <w:rFonts w:ascii="Courier New" w:hAnsi="Courier New" w:cs="Courier New"/>
+        </w:rPr>
+        <w:t xml:space="preserve"> </w:t>
       </w:r>
       <w:r>
         <w:rPr>
@@ -719,13 +1150,18 @@
           <w:rFonts w:ascii="Courier New" w:hAnsi="Courier New" w:cs="Courier New"/>
         </w:rPr>
         <w:br/>
+      </w:r>
+      <w:r>
+        <w:rPr>
+          <w:rFonts w:ascii="Courier New" w:hAnsi="Courier New" w:cs="Courier New"/>
+        </w:rPr>
         <w:t>1</w:t>
       </w:r>
       <w:r>
         <w:rPr>
           <w:rFonts w:ascii="Courier New" w:hAnsi="Courier New" w:cs="Courier New" w:hint="eastAsia"/>
         </w:rPr>
-        <w:t>2</w:t>
+        <w:t>7</w:t>
       </w:r>
       <w:r>
         <w:rPr>
@@ -749,7 +1185,19 @@
         <w:rPr>
           <w:rFonts w:ascii="Courier New" w:hAnsi="Courier New" w:cs="Courier New" w:hint="eastAsia"/>
         </w:rPr>
-        <w:t xml:space="preserve">    </w:t>
+        <w:t xml:space="preserve">   </w:t>
+      </w:r>
+      <w:r>
+        <w:rPr>
+          <w:rFonts w:ascii="Courier New" w:hAnsi="Courier New" w:cs="Courier New" w:hint="eastAsia"/>
+        </w:rPr>
+        <w:t xml:space="preserve">    </w:t>
+      </w:r>
+      <w:r>
+        <w:rPr>
+          <w:rFonts w:ascii="Courier New" w:hAnsi="Courier New" w:cs="Courier New" w:hint="eastAsia"/>
+        </w:rPr>
+        <w:t xml:space="preserve"> </w:t>
       </w:r>
       <w:r>
         <w:rPr>
@@ -810,7 +1258,7 @@
           <w:rFonts w:ascii="Courier New" w:hAnsi="Courier New" w:cs="Courier New" w:hint="eastAsia"/>
         </w:rPr>
         <w:br/>
-        <w:t>13</w:t>
+        <w:t>18</w:t>
       </w:r>
       <w:r>
         <w:rPr>
@@ -828,7 +1276,19 @@
         <w:rPr>
           <w:rFonts w:ascii="Courier New" w:hAnsi="Courier New" w:cs="Courier New" w:hint="eastAsia"/>
         </w:rPr>
-        <w:t xml:space="preserve">         </w:t>
+        <w:t xml:space="preserve">        </w:t>
+      </w:r>
+      <w:r>
+        <w:rPr>
+          <w:rFonts w:ascii="Courier New" w:hAnsi="Courier New" w:cs="Courier New" w:hint="eastAsia"/>
+        </w:rPr>
+        <w:t xml:space="preserve">    </w:t>
+      </w:r>
+      <w:r>
+        <w:rPr>
+          <w:rFonts w:ascii="Courier New" w:hAnsi="Courier New" w:cs="Courier New" w:hint="eastAsia"/>
+        </w:rPr>
+        <w:t xml:space="preserve"> </w:t>
       </w:r>
       <m:oMath>
         <m:r>
@@ -863,7 +1323,13 @@
           <w:rFonts w:ascii="Courier New" w:hAnsi="Courier New" w:cs="Courier New" w:hint="eastAsia"/>
         </w:rPr>
         <w:br/>
-        <w:t xml:space="preserve">14            </w:t>
+        <w:t xml:space="preserve">19    </w:t>
+      </w:r>
+      <w:r>
+        <w:rPr>
+          <w:rFonts w:ascii="Courier New" w:hAnsi="Courier New" w:cs="Courier New" w:hint="eastAsia"/>
+        </w:rPr>
+        <w:t xml:space="preserve">            </w:t>
       </w:r>
       <w:r>
         <w:rPr>
@@ -935,7 +1401,25 @@
           <w:rFonts w:ascii="Courier New" w:hAnsi="Courier New" w:cs="Courier New" w:hint="eastAsia"/>
         </w:rPr>
         <w:br/>
-        <w:t xml:space="preserve">15                </w:t>
+        <w:t>20</w:t>
+      </w:r>
+      <w:r>
+        <w:rPr>
+          <w:rFonts w:ascii="Courier New" w:hAnsi="Courier New" w:cs="Courier New" w:hint="eastAsia"/>
+        </w:rPr>
+        <w:t xml:space="preserve">    </w:t>
+      </w:r>
+      <w:r>
+        <w:rPr>
+          <w:rFonts w:ascii="Courier New" w:hAnsi="Courier New" w:cs="Courier New" w:hint="eastAsia"/>
+        </w:rPr>
+        <w:t xml:space="preserve">    </w:t>
+      </w:r>
+      <w:r>
+        <w:rPr>
+          <w:rFonts w:ascii="Courier New" w:hAnsi="Courier New" w:cs="Courier New" w:hint="eastAsia"/>
+        </w:rPr>
+        <w:t xml:space="preserve">            </w:t>
       </w:r>
       <m:oMath>
         <m:r>
@@ -964,13 +1448,7 @@
         <w:rPr>
           <w:rFonts w:ascii="Courier New" w:hAnsi="Courier New" w:cs="Courier New" w:hint="eastAsia"/>
         </w:rPr>
-        <w:t>1</w:t>
-      </w:r>
-      <w:r>
-        <w:rPr>
-          <w:rFonts w:ascii="Courier New" w:hAnsi="Courier New" w:cs="Courier New" w:hint="eastAsia"/>
-        </w:rPr>
-        <w:t>6</w:t>
+        <w:t>21</w:t>
       </w:r>
       <w:r>
         <w:rPr>
@@ -988,45 +1466,75 @@
         <w:rPr>
           <w:rFonts w:ascii="Courier New" w:hAnsi="Courier New" w:cs="Courier New" w:hint="eastAsia"/>
         </w:rPr>
+        <w:t xml:space="preserve"> </w:t>
+      </w:r>
+      <w:r>
+        <w:rPr>
+          <w:rFonts w:ascii="Courier New" w:hAnsi="Courier New" w:cs="Courier New" w:hint="eastAsia"/>
+        </w:rPr>
+        <w:t xml:space="preserve">    </w:t>
+      </w:r>
+      <w:r>
+        <w:rPr>
+          <w:rFonts w:ascii="Courier New" w:hAnsi="Courier New" w:cs="Courier New" w:hint="eastAsia"/>
+        </w:rPr>
+        <w:t xml:space="preserve">    </w:t>
+      </w:r>
+      <w:r>
+        <w:rPr>
+          <w:rFonts w:ascii="Courier New" w:hAnsi="Courier New" w:cs="Courier New" w:hint="eastAsia"/>
+          <w:b/>
+        </w:rPr>
+        <w:t>else</w:t>
+      </w:r>
+      <w:r>
+        <w:rPr>
+          <w:rFonts w:ascii="Courier New" w:hAnsi="Courier New" w:cs="Courier New" w:hint="eastAsia"/>
+        </w:rPr>
+        <w:br/>
+        <w:t>22</w:t>
+      </w:r>
+      <w:r>
+        <w:rPr>
+          <w:rFonts w:ascii="Courier New" w:hAnsi="Courier New" w:cs="Courier New" w:hint="eastAsia"/>
+        </w:rPr>
+        <w:t xml:space="preserve"> </w:t>
+      </w:r>
+      <w:r>
+        <w:rPr>
+          <w:rFonts w:ascii="Courier New" w:hAnsi="Courier New" w:cs="Courier New" w:hint="eastAsia"/>
+        </w:rPr>
+        <w:t xml:space="preserve">    </w:t>
+      </w:r>
+      <w:r>
+        <w:rPr>
+          <w:rFonts w:ascii="Courier New" w:hAnsi="Courier New" w:cs="Courier New" w:hint="eastAsia"/>
+        </w:rPr>
+        <w:t xml:space="preserve">    </w:t>
+      </w:r>
+      <w:r>
+        <w:rPr>
+          <w:rFonts w:ascii="Courier New" w:hAnsi="Courier New" w:cs="Courier New" w:hint="eastAsia"/>
+        </w:rPr>
+        <w:t xml:space="preserve">   </w:t>
+      </w:r>
+      <w:r>
+        <w:rPr>
+          <w:rFonts w:ascii="Courier New" w:hAnsi="Courier New" w:cs="Courier New" w:hint="eastAsia"/>
+        </w:rPr>
         <w:t xml:space="preserve">     </w:t>
       </w:r>
       <w:r>
         <w:rPr>
           <w:rFonts w:ascii="Courier New" w:hAnsi="Courier New" w:cs="Courier New" w:hint="eastAsia"/>
-          <w:b/>
-        </w:rPr>
-        <w:t>else</w:t>
-      </w:r>
-      <w:r>
-        <w:rPr>
-          <w:rFonts w:ascii="Courier New" w:hAnsi="Courier New" w:cs="Courier New" w:hint="eastAsia"/>
-        </w:rPr>
-        <w:br/>
-        <w:t>1</w:t>
-      </w:r>
-      <w:r>
-        <w:rPr>
-          <w:rFonts w:ascii="Courier New" w:hAnsi="Courier New" w:cs="Courier New" w:hint="eastAsia"/>
-        </w:rPr>
-        <w:t>7</w:t>
-      </w:r>
-      <w:r>
-        <w:rPr>
-          <w:rFonts w:ascii="Courier New" w:hAnsi="Courier New" w:cs="Courier New" w:hint="eastAsia"/>
-        </w:rPr>
-        <w:t xml:space="preserve">     </w:t>
-      </w:r>
-      <w:r>
-        <w:rPr>
-          <w:rFonts w:ascii="Courier New" w:hAnsi="Courier New" w:cs="Courier New" w:hint="eastAsia"/>
-        </w:rPr>
-        <w:t xml:space="preserve">    </w:t>
-      </w:r>
-      <w:r>
-        <w:rPr>
-          <w:rFonts w:ascii="Courier New" w:hAnsi="Courier New" w:cs="Courier New" w:hint="eastAsia"/>
-        </w:rPr>
-        <w:t xml:space="preserve">       </w:t>
+        </w:rPr>
+        <w:t xml:space="preserve"> </w:t>
+      </w:r>
+      <w:r>
+        <w:rPr>
+          <w:rFonts w:ascii="Courier New" w:hAnsi="Courier New" w:cs="Courier New" w:hint="eastAsia"/>
+        </w:rPr>
+        <w:t xml:space="preserve">  </w:t>
       </w:r>
       <m:oMath>
         <m:r>
@@ -1036,7 +1544,7 @@
           <w:rPr>
             <w:rFonts w:ascii="Cambria Math" w:hAnsi="Cambria Math" w:cs="Courier New"/>
           </w:rPr>
-          <m:t>directions←defineFourDirectionBasedOnAlreadyGeneratedEdges</m:t>
+          <m:t>directions←defineFourDirection</m:t>
         </m:r>
         <m:d>
           <m:dPr>
@@ -1061,25 +1569,31 @@
           <w:rFonts w:ascii="Courier New" w:hAnsi="Courier New" w:cs="Courier New" w:hint="eastAsia"/>
         </w:rPr>
         <w:br/>
-        <w:t>1</w:t>
-      </w:r>
-      <w:r>
-        <w:rPr>
-          <w:rFonts w:ascii="Courier New" w:hAnsi="Courier New" w:cs="Courier New" w:hint="eastAsia"/>
-        </w:rPr>
-        <w:t>8</w:t>
-      </w:r>
-      <w:r>
-        <w:rPr>
-          <w:rFonts w:ascii="Courier New" w:hAnsi="Courier New" w:cs="Courier New" w:hint="eastAsia"/>
-        </w:rPr>
-        <w:t xml:space="preserve">    </w:t>
-      </w:r>
-      <w:r>
-        <w:rPr>
-          <w:rFonts w:ascii="Courier New" w:hAnsi="Courier New" w:cs="Courier New" w:hint="eastAsia"/>
-        </w:rPr>
-        <w:t xml:space="preserve">    </w:t>
+        <w:t>23</w:t>
+      </w:r>
+      <w:r>
+        <w:rPr>
+          <w:rFonts w:ascii="Courier New" w:hAnsi="Courier New" w:cs="Courier New" w:hint="eastAsia"/>
+        </w:rPr>
+        <w:t xml:space="preserve">    </w:t>
+      </w:r>
+      <w:r>
+        <w:rPr>
+          <w:rFonts w:ascii="Courier New" w:hAnsi="Courier New" w:cs="Courier New" w:hint="eastAsia"/>
+        </w:rPr>
+        <w:t xml:space="preserve"> </w:t>
+      </w:r>
+      <w:r>
+        <w:rPr>
+          <w:rFonts w:ascii="Courier New" w:hAnsi="Courier New" w:cs="Courier New" w:hint="eastAsia"/>
+        </w:rPr>
+        <w:t xml:space="preserve">    </w:t>
+      </w:r>
+      <w:r>
+        <w:rPr>
+          <w:rFonts w:ascii="Courier New" w:hAnsi="Courier New" w:cs="Courier New" w:hint="eastAsia"/>
+        </w:rPr>
+        <w:t xml:space="preserve">   </w:t>
       </w:r>
       <w:r>
         <w:rPr>
@@ -1141,13 +1655,7 @@
           <w:rFonts w:ascii="Courier New" w:hAnsi="Courier New" w:cs="Courier New" w:hint="eastAsia"/>
         </w:rPr>
         <w:br/>
-        <w:t>1</w:t>
-      </w:r>
-      <w:r>
-        <w:rPr>
-          <w:rFonts w:ascii="Courier New" w:hAnsi="Courier New" w:cs="Courier New" w:hint="eastAsia"/>
-        </w:rPr>
-        <w:t>9</w:t>
+        <w:t>24</w:t>
       </w:r>
       <w:r>
         <w:rPr>
@@ -1165,7 +1673,19 @@
         <w:rPr>
           <w:rFonts w:ascii="Courier New" w:hAnsi="Courier New" w:cs="Courier New" w:hint="eastAsia"/>
         </w:rPr>
-        <w:t xml:space="preserve">           </w:t>
+        <w:t xml:space="preserve">         </w:t>
+      </w:r>
+      <w:r>
+        <w:rPr>
+          <w:rFonts w:ascii="Courier New" w:hAnsi="Courier New" w:cs="Courier New" w:hint="eastAsia"/>
+        </w:rPr>
+        <w:t xml:space="preserve">    </w:t>
+      </w:r>
+      <w:r>
+        <w:rPr>
+          <w:rFonts w:ascii="Courier New" w:hAnsi="Courier New" w:cs="Courier New" w:hint="eastAsia"/>
+        </w:rPr>
+        <w:t xml:space="preserve">  </w:t>
       </w:r>
       <w:r>
         <w:rPr>
@@ -1226,13 +1746,25 @@
           <w:rFonts w:ascii="Courier New" w:hAnsi="Courier New" w:cs="Courier New" w:hint="eastAsia"/>
         </w:rPr>
         <w:br/>
-        <w:t>20</w:t>
-      </w:r>
-      <w:r>
-        <w:rPr>
-          <w:rFonts w:ascii="Courier New" w:hAnsi="Courier New" w:cs="Courier New" w:hint="eastAsia"/>
-        </w:rPr>
-        <w:t xml:space="preserve">      </w:t>
+        <w:t>25</w:t>
+      </w:r>
+      <w:r>
+        <w:rPr>
+          <w:rFonts w:ascii="Courier New" w:hAnsi="Courier New" w:cs="Courier New" w:hint="eastAsia"/>
+        </w:rPr>
+        <w:t xml:space="preserve"> </w:t>
+      </w:r>
+      <w:r>
+        <w:rPr>
+          <w:rFonts w:ascii="Courier New" w:hAnsi="Courier New" w:cs="Courier New" w:hint="eastAsia"/>
+        </w:rPr>
+        <w:t xml:space="preserve">    </w:t>
+      </w:r>
+      <w:r>
+        <w:rPr>
+          <w:rFonts w:ascii="Courier New" w:hAnsi="Courier New" w:cs="Courier New" w:hint="eastAsia"/>
+        </w:rPr>
+        <w:t xml:space="preserve">     </w:t>
       </w:r>
       <w:r>
         <w:rPr>
@@ -1324,13 +1856,25 @@
           <w:rFonts w:ascii="Courier New" w:hAnsi="Courier New" w:cs="Courier New" w:hint="eastAsia"/>
         </w:rPr>
         <w:br/>
-        <w:t>21</w:t>
-      </w:r>
-      <w:r>
-        <w:rPr>
-          <w:rFonts w:ascii="Courier New" w:hAnsi="Courier New" w:cs="Courier New" w:hint="eastAsia"/>
-        </w:rPr>
-        <w:t xml:space="preserve">        </w:t>
+        <w:t>26</w:t>
+      </w:r>
+      <w:r>
+        <w:rPr>
+          <w:rFonts w:ascii="Courier New" w:hAnsi="Courier New" w:cs="Courier New" w:hint="eastAsia"/>
+        </w:rPr>
+        <w:t xml:space="preserve">     </w:t>
+      </w:r>
+      <w:r>
+        <w:rPr>
+          <w:rFonts w:ascii="Courier New" w:hAnsi="Courier New" w:cs="Courier New" w:hint="eastAsia"/>
+        </w:rPr>
+        <w:t xml:space="preserve">    </w:t>
+      </w:r>
+      <w:r>
+        <w:rPr>
+          <w:rFonts w:ascii="Courier New" w:hAnsi="Courier New" w:cs="Courier New" w:hint="eastAsia"/>
+        </w:rPr>
+        <w:t xml:space="preserve">   </w:t>
       </w:r>
       <w:r>
         <w:rPr>
@@ -1414,7 +1958,7 @@
         <w:rPr>
           <w:rFonts w:ascii="Courier New" w:hAnsi="Courier New" w:cs="Courier New" w:hint="eastAsia"/>
         </w:rPr>
-        <w:t>22</w:t>
+        <w:t>27</w:t>
       </w:r>
       <w:r>
         <w:rPr>
@@ -1426,7 +1970,19 @@
         <w:rPr>
           <w:rFonts w:ascii="Courier New" w:hAnsi="Courier New" w:cs="Courier New" w:hint="eastAsia"/>
         </w:rPr>
-        <w:t xml:space="preserve">    </w:t>
+        <w:t xml:space="preserve"> </w:t>
+      </w:r>
+      <w:r>
+        <w:rPr>
+          <w:rFonts w:ascii="Courier New" w:hAnsi="Courier New" w:cs="Courier New" w:hint="eastAsia"/>
+        </w:rPr>
+        <w:t xml:space="preserve">    </w:t>
+      </w:r>
+      <w:r>
+        <w:rPr>
+          <w:rFonts w:ascii="Courier New" w:hAnsi="Courier New" w:cs="Courier New" w:hint="eastAsia"/>
+        </w:rPr>
+        <w:t xml:space="preserve">   </w:t>
       </w:r>
       <w:r>
         <w:rPr>
@@ -1473,13 +2029,25 @@
         <w:rPr>
           <w:rFonts w:ascii="Courier New" w:hAnsi="Courier New" w:cs="Courier New" w:hint="eastAsia"/>
         </w:rPr>
-        <w:t>3</w:t>
-      </w:r>
-      <w:r>
-        <w:rPr>
-          <w:rFonts w:ascii="Courier New" w:hAnsi="Courier New" w:cs="Courier New" w:hint="eastAsia"/>
-        </w:rPr>
-        <w:t xml:space="preserve">                    </w:t>
+        <w:t>8</w:t>
+      </w:r>
+      <w:r>
+        <w:rPr>
+          <w:rFonts w:ascii="Courier New" w:hAnsi="Courier New" w:cs="Courier New" w:hint="eastAsia"/>
+        </w:rPr>
+        <w:t xml:space="preserve">             </w:t>
+      </w:r>
+      <w:r>
+        <w:rPr>
+          <w:rFonts w:ascii="Courier New" w:hAnsi="Courier New" w:cs="Courier New" w:hint="eastAsia"/>
+        </w:rPr>
+        <w:t xml:space="preserve">    </w:t>
+      </w:r>
+      <w:r>
+        <w:rPr>
+          <w:rFonts w:ascii="Courier New" w:hAnsi="Courier New" w:cs="Courier New" w:hint="eastAsia"/>
+        </w:rPr>
+        <w:t xml:space="preserve">       </w:t>
       </w:r>
       <w:r>
         <w:rPr>
@@ -1553,13 +2121,25 @@
           <w:rFonts w:ascii="Courier New" w:hAnsi="Courier New" w:cs="Courier New" w:hint="eastAsia"/>
         </w:rPr>
         <w:br/>
-        <w:t>24</w:t>
-      </w:r>
-      <w:r>
-        <w:rPr>
-          <w:rFonts w:ascii="Courier New" w:hAnsi="Courier New" w:cs="Courier New" w:hint="eastAsia"/>
-        </w:rPr>
-        <w:t xml:space="preserve">                        </w:t>
+        <w:t>29</w:t>
+      </w:r>
+      <w:r>
+        <w:rPr>
+          <w:rFonts w:ascii="Courier New" w:hAnsi="Courier New" w:cs="Courier New" w:hint="eastAsia"/>
+        </w:rPr>
+        <w:t xml:space="preserve">                 </w:t>
+      </w:r>
+      <w:r>
+        <w:rPr>
+          <w:rFonts w:ascii="Courier New" w:hAnsi="Courier New" w:cs="Courier New" w:hint="eastAsia"/>
+        </w:rPr>
+        <w:t xml:space="preserve">    </w:t>
+      </w:r>
+      <w:r>
+        <w:rPr>
+          <w:rFonts w:ascii="Courier New" w:hAnsi="Courier New" w:cs="Courier New" w:hint="eastAsia"/>
+        </w:rPr>
+        <w:t xml:space="preserve">       </w:t>
       </w:r>
       <m:oMath>
         <m:r>
@@ -1594,13 +2174,7 @@
           <w:rFonts w:ascii="Courier New" w:hAnsi="Courier New" w:cs="Courier New" w:hint="eastAsia"/>
         </w:rPr>
         <w:br/>
-        <w:t>2</w:t>
-      </w:r>
-      <w:r>
-        <w:rPr>
-          <w:rFonts w:ascii="Courier New" w:hAnsi="Courier New" w:cs="Courier New" w:hint="eastAsia"/>
-        </w:rPr>
-        <w:t>5</w:t>
+        <w:t>30</w:t>
       </w:r>
       <w:r>
         <w:rPr>
@@ -1618,7 +2192,19 @@
         <w:rPr>
           <w:rFonts w:ascii="Courier New" w:hAnsi="Courier New" w:cs="Courier New" w:hint="eastAsia"/>
         </w:rPr>
-        <w:t xml:space="preserve">       </w:t>
+        <w:t xml:space="preserve">  </w:t>
+      </w:r>
+      <w:r>
+        <w:rPr>
+          <w:rFonts w:ascii="Courier New" w:hAnsi="Courier New" w:cs="Courier New" w:hint="eastAsia"/>
+        </w:rPr>
+        <w:t xml:space="preserve">    </w:t>
+      </w:r>
+      <w:r>
+        <w:rPr>
+          <w:rFonts w:ascii="Courier New" w:hAnsi="Courier New" w:cs="Courier New" w:hint="eastAsia"/>
+        </w:rPr>
+        <w:t xml:space="preserve">     </w:t>
       </w:r>
       <w:r>
         <w:rPr>
@@ -1632,13 +2218,7 @@
           <w:rFonts w:ascii="Courier New" w:hAnsi="Courier New" w:cs="Courier New" w:hint="eastAsia"/>
         </w:rPr>
         <w:br/>
-        <w:t>2</w:t>
-      </w:r>
-      <w:r>
-        <w:rPr>
-          <w:rFonts w:ascii="Courier New" w:hAnsi="Courier New" w:cs="Courier New" w:hint="eastAsia"/>
-        </w:rPr>
-        <w:t>6</w:t>
+        <w:t>31</w:t>
       </w:r>
       <w:r>
         <w:rPr>
@@ -1656,7 +2236,19 @@
         <w:rPr>
           <w:rFonts w:ascii="Courier New" w:hAnsi="Courier New" w:cs="Courier New" w:hint="eastAsia"/>
         </w:rPr>
-        <w:t xml:space="preserve">          </w:t>
+        <w:t xml:space="preserve">     </w:t>
+      </w:r>
+      <w:r>
+        <w:rPr>
+          <w:rFonts w:ascii="Courier New" w:hAnsi="Courier New" w:cs="Courier New" w:hint="eastAsia"/>
+        </w:rPr>
+        <w:t xml:space="preserve">    </w:t>
+      </w:r>
+      <w:r>
+        <w:rPr>
+          <w:rFonts w:ascii="Courier New" w:hAnsi="Courier New" w:cs="Courier New" w:hint="eastAsia"/>
+        </w:rPr>
+        <w:t xml:space="preserve">     </w:t>
       </w:r>
       <m:oMath>
         <m:r>
@@ -1680,7 +2272,25 @@
           <w:rFonts w:ascii="Courier New" w:hAnsi="Courier New" w:cs="Courier New" w:hint="eastAsia"/>
         </w:rPr>
         <w:br/>
-        <w:t xml:space="preserve">27                        </w:t>
+        <w:t>32</w:t>
+      </w:r>
+      <w:r>
+        <w:rPr>
+          <w:rFonts w:ascii="Courier New" w:hAnsi="Courier New" w:cs="Courier New" w:hint="eastAsia"/>
+        </w:rPr>
+        <w:t xml:space="preserve">                       </w:t>
+      </w:r>
+      <w:r>
+        <w:rPr>
+          <w:rFonts w:ascii="Courier New" w:hAnsi="Courier New" w:cs="Courier New" w:hint="eastAsia"/>
+        </w:rPr>
+        <w:t xml:space="preserve">    </w:t>
+      </w:r>
+      <w:r>
+        <w:rPr>
+          <w:rFonts w:ascii="Courier New" w:hAnsi="Courier New" w:cs="Courier New" w:hint="eastAsia"/>
+        </w:rPr>
+        <w:t xml:space="preserve"> </w:t>
       </w:r>
       <w:r>
         <w:rPr>
@@ -1743,13 +2353,13 @@
           <w:rFonts w:ascii="Courier New" w:hAnsi="Courier New" w:cs="Courier New" w:hint="eastAsia"/>
         </w:rPr>
         <w:br/>
-        <w:t>2</w:t>
-      </w:r>
-      <w:r>
-        <w:rPr>
-          <w:rFonts w:ascii="Courier New" w:hAnsi="Courier New" w:cs="Courier New" w:hint="eastAsia"/>
-        </w:rPr>
-        <w:t xml:space="preserve">8    </w:t>
+        <w:t>33</w:t>
+      </w:r>
+      <w:r>
+        <w:rPr>
+          <w:rFonts w:ascii="Courier New" w:hAnsi="Courier New" w:cs="Courier New" w:hint="eastAsia"/>
+        </w:rPr>
+        <w:t xml:space="preserve">    </w:t>
       </w:r>
       <w:r>
         <w:rPr>
@@ -1767,7 +2377,19 @@
         <w:rPr>
           <w:rFonts w:ascii="Courier New" w:hAnsi="Courier New" w:cs="Courier New" w:hint="eastAsia"/>
         </w:rPr>
-        <w:t xml:space="preserve">          </w:t>
+        <w:t xml:space="preserve">         </w:t>
+      </w:r>
+      <w:r>
+        <w:rPr>
+          <w:rFonts w:ascii="Courier New" w:hAnsi="Courier New" w:cs="Courier New" w:hint="eastAsia"/>
+        </w:rPr>
+        <w:t xml:space="preserve">    </w:t>
+      </w:r>
+      <w:r>
+        <w:rPr>
+          <w:rFonts w:ascii="Courier New" w:hAnsi="Courier New" w:cs="Courier New" w:hint="eastAsia"/>
+        </w:rPr>
+        <w:t xml:space="preserve"> </w:t>
       </w:r>
       <m:oMath>
         <m:r>
@@ -1802,19 +2424,30 @@
           <w:rFonts w:ascii="Courier New" w:hAnsi="Courier New" w:cs="Courier New" w:hint="eastAsia"/>
         </w:rPr>
         <w:br/>
-        <w:t>2</w:t>
-      </w:r>
-      <w:r>
-        <w:rPr>
-          <w:rFonts w:ascii="Courier New" w:hAnsi="Courier New" w:cs="Courier New" w:hint="eastAsia"/>
-        </w:rPr>
-        <w:t>8</w:t>
-      </w:r>
-      <w:r>
-        <w:rPr>
-          <w:rFonts w:ascii="Courier New" w:hAnsi="Courier New" w:cs="Courier New" w:hint="eastAsia"/>
-        </w:rPr>
-        <w:t xml:space="preserve">           </w:t>
+      </w:r>
+      <w:r>
+        <w:rPr>
+          <w:rFonts w:ascii="Courier New" w:hAnsi="Courier New" w:cs="Courier New" w:hint="eastAsia"/>
+        </w:rPr>
+        <w:t>34</w:t>
+      </w:r>
+      <w:r>
+        <w:rPr>
+          <w:rFonts w:ascii="Courier New" w:hAnsi="Courier New" w:cs="Courier New" w:hint="eastAsia"/>
+        </w:rPr>
+        <w:t xml:space="preserve"> </w:t>
+      </w:r>
+      <w:r>
+        <w:rPr>
+          <w:rFonts w:ascii="Courier New" w:hAnsi="Courier New" w:cs="Courier New" w:hint="eastAsia"/>
+        </w:rPr>
+        <w:t xml:space="preserve">    </w:t>
+      </w:r>
+      <w:r>
+        <w:rPr>
+          <w:rFonts w:ascii="Courier New" w:hAnsi="Courier New" w:cs="Courier New" w:hint="eastAsia"/>
+        </w:rPr>
+        <w:t xml:space="preserve">          </w:t>
       </w:r>
       <w:r>
         <w:rPr>
@@ -1857,16 +2490,6 @@
         </m:d>
       </m:oMath>
     </w:p>
-    <w:p>
-      <w:pPr>
-        <w:rPr>
-          <w:rFonts w:ascii="Courier New" w:hAnsi="Courier New" w:cs="Courier New"/>
-        </w:rPr>
-      </w:pPr>
-    </w:p>
-    <w:p/>
-    <w:p/>
-    <w:p/>
     <w:p/>
     <w:p/>
     <w:p/>
@@ -1881,7 +2504,6 @@
           <w:rFonts w:hint="eastAsia"/>
           <w:b/>
         </w:rPr>
-        <w:lastRenderedPageBreak/>
         <w:t>問題</w:t>
       </w:r>
       <w:r>
@@ -1905,12 +2527,14 @@
         </w:rPr>
         <w:t>により生成された</w:t>
       </w:r>
+      <w:proofErr w:type="spellStart"/>
       <w:r>
         <w:rPr>
           <w:rFonts w:hint="eastAsia"/>
         </w:rPr>
         <w:t>repG</w:t>
       </w:r>
+      <w:proofErr w:type="spellEnd"/>
       <w:r>
         <w:rPr>
           <w:rFonts w:hint="eastAsia"/>
@@ -2078,40 +2702,29 @@
         <w:t>なエッジは削除することとした。</w:t>
       </w:r>
     </w:p>
+    <w:p/>
     <w:p>
       <w:pPr>
         <w:rPr>
+          <w:b/>
+        </w:rPr>
+      </w:pPr>
+      <w:r>
+        <w:rPr>
           <w:rFonts w:hint="eastAsia"/>
-        </w:rPr>
-      </w:pPr>
+          <w:b/>
+        </w:rPr>
+        <w:t>問題</w:t>
+      </w:r>
+      <w:r>
+        <w:rPr>
+          <w:rFonts w:hint="eastAsia"/>
+          <w:b/>
+        </w:rPr>
+        <w:t>（保留）</w:t>
+      </w:r>
     </w:p>
     <w:p>
-      <w:pPr>
-        <w:rPr>
-          <w:b/>
-        </w:rPr>
-      </w:pPr>
-      <w:r>
-        <w:rPr>
-          <w:rFonts w:hint="eastAsia"/>
-          <w:b/>
-        </w:rPr>
-        <w:t>問題</w:t>
-      </w:r>
-      <w:r>
-        <w:rPr>
-          <w:rFonts w:hint="eastAsia"/>
-          <w:b/>
-        </w:rPr>
-        <w:t>（保留）</w:t>
-      </w:r>
-    </w:p>
-    <w:p>
-      <w:pPr>
-        <w:rPr>
-          <w:rFonts w:hint="eastAsia"/>
-        </w:rPr>
-      </w:pPr>
       <w:r>
         <w:rPr>
           <w:rFonts w:hint="eastAsia"/>
@@ -2134,9 +2747,6 @@
     <w:p>
       <w:pPr>
         <w:jc w:val="center"/>
-        <w:rPr>
-          <w:rFonts w:hint="eastAsia"/>
-        </w:rPr>
       </w:pPr>
       <w:r>
         <w:rPr>
@@ -2198,7 +2808,6 @@
         <w:pStyle w:val="Caption"/>
         <w:jc w:val="center"/>
         <w:rPr>
-          <w:rFonts w:hint="eastAsia"/>
           <w:color w:val="auto"/>
         </w:rPr>
       </w:pPr>
@@ -2240,70 +2849,50 @@
         <w:fldChar w:fldCharType="end"/>
       </w:r>
     </w:p>
+    <w:p/>
     <w:p>
       <w:pPr>
         <w:rPr>
+          <w:b/>
+        </w:rPr>
+      </w:pPr>
+      <w:r>
+        <w:rPr>
           <w:rFonts w:hint="eastAsia"/>
-        </w:rPr>
-      </w:pPr>
+          <w:b/>
+        </w:rPr>
+        <w:lastRenderedPageBreak/>
+        <w:t>問題</w:t>
+      </w:r>
+      <w:r>
+        <w:rPr>
+          <w:rFonts w:hint="eastAsia"/>
+          <w:b/>
+        </w:rPr>
+        <w:t>（保留）</w:t>
+      </w:r>
     </w:p>
     <w:p>
-      <w:pPr>
+      <w:r>
         <w:rPr>
           <w:rFonts w:hint="eastAsia"/>
-          <w:b/>
-        </w:rPr>
-      </w:pPr>
+        </w:rPr>
+        <w:t>シード</w:t>
+      </w:r>
       <w:r>
         <w:rPr>
           <w:rFonts w:hint="eastAsia"/>
-          <w:b/>
-        </w:rPr>
-        <w:t>問題</w:t>
+        </w:rPr>
+        <w:t>のすぐ近くに他の頂点やエッジがある場合、</w:t>
       </w:r>
       <w:r>
         <w:rPr>
           <w:rFonts w:hint="eastAsia"/>
-          <w:b/>
-        </w:rPr>
-        <w:t>（保留）</w:t>
+        </w:rPr>
+        <w:t>頂点にスナップすべきか、エッジにスナップすべきか？</w:t>
       </w:r>
     </w:p>
-    <w:p>
-      <w:pPr>
-        <w:rPr>
-          <w:rFonts w:hint="eastAsia"/>
-        </w:rPr>
-      </w:pPr>
-      <w:r>
-        <w:rPr>
-          <w:rFonts w:hint="eastAsia"/>
-        </w:rPr>
-        <w:lastRenderedPageBreak/>
-        <w:t>シード</w:t>
-      </w:r>
-      <w:r>
-        <w:rPr>
-          <w:rFonts w:hint="eastAsia"/>
-        </w:rPr>
-        <w:t>のすぐ近くに他の頂点やエッジがある場合、</w:t>
-      </w:r>
-      <w:r>
-        <w:rPr>
-          <w:rFonts w:hint="eastAsia"/>
-        </w:rPr>
-        <w:t>頂点にスナップすべきか、エッジにスナップすべきか？</w:t>
-      </w:r>
-    </w:p>
-    <w:p>
-      <w:pPr>
-        <w:rPr>
-          <w:rFonts w:hint="eastAsia"/>
-        </w:rPr>
-      </w:pPr>
-      <w:bookmarkStart w:id="0" w:name="_GoBack"/>
-      <w:bookmarkEnd w:id="0"/>
-    </w:p>
+    <w:p/>
     <w:p/>
     <w:p/>
     <w:p/>
@@ -2377,7 +2966,7 @@
           <w:rPr>
             <w:noProof/>
           </w:rPr>
-          <w:t>2</w:t>
+          <w:t>3</w:t>
         </w:r>
         <w:r>
           <w:rPr>
@@ -3339,7 +3928,7 @@
 </file>
 
 <file path=customXml/itemProps1.xml><?xml version="1.0" encoding="utf-8"?>
-<ds:datastoreItem xmlns:ds="http://schemas.openxmlformats.org/officeDocument/2006/customXml" ds:itemID="{8ECF66D6-EC83-4AB5-BA36-9E049081A2B9}">
+<ds:datastoreItem xmlns:ds="http://schemas.openxmlformats.org/officeDocument/2006/customXml" ds:itemID="{2166ECCE-F7C4-4958-91EC-9AD257F37DD5}">
   <ds:schemaRefs>
     <ds:schemaRef ds:uri="http://schemas.openxmlformats.org/officeDocument/2006/bibliography"/>
   </ds:schemaRefs>

</xml_diff>